<commit_message>
Update(Interface_tir)Changement de nom en GestionnaireTir
Opter pour un nom qui n'utilise pas Interface
</commit_message>
<xml_diff>
--- a/doc/Rapport de projet.docx
+++ b/doc/Rapport de projet.docx
@@ -4980,109 +4980,11 @@
       <w:pPr>
         <w:pStyle w:val="Titre2"/>
       </w:pPr>
-      <w:bookmarkStart w:id="52" w:name="_Toc532179972"/>
-      <w:bookmarkStart w:id="53" w:name="_Toc165969658"/>
-      <w:bookmarkStart w:id="54" w:name="_Toc308526347"/>
-      <w:r>
-        <w:t>Journal de travail</w:t>
+      <w:bookmarkStart w:id="52" w:name="_Toc308526348"/>
+      <w:r>
+        <w:t>Bibliographie</w:t>
       </w:r>
       <w:bookmarkEnd w:id="52"/>
-      <w:bookmarkEnd w:id="53"/>
-      <w:bookmarkEnd w:id="54"/>
-    </w:p>
-    <w:p>
-      <w:pPr>
-        <w:ind w:left="426" w:firstLine="708"/>
-        <w:rPr>
-          <w:rStyle w:val="lev"/>
-          <w:b w:val="0"/>
-          <w:bCs w:val="0"/>
-        </w:rPr>
-      </w:pPr>
-      <w:r>
-        <w:rPr>
-          <w:rStyle w:val="lev"/>
-          <w:b w:val="0"/>
-          <w:bCs w:val="0"/>
-        </w:rPr>
-        <w:t>17.0</w:t>
-      </w:r>
-      <w:r>
-        <w:rPr>
-          <w:rStyle w:val="lev"/>
-          <w:b w:val="0"/>
-          <w:bCs w:val="0"/>
-        </w:rPr>
-        <w:t>1</w:t>
-      </w:r>
-      <w:r>
-        <w:rPr>
-          <w:rStyle w:val="lev"/>
-          <w:b w:val="0"/>
-          <w:bCs w:val="0"/>
-        </w:rPr>
-        <w:t>.2025</w:t>
-      </w:r>
-      <w:r>
-        <w:rPr>
-          <w:rStyle w:val="lev"/>
-          <w:b w:val="0"/>
-          <w:bCs w:val="0"/>
-        </w:rPr>
-        <w:t xml:space="preserve"> : Création des </w:t>
-      </w:r>
-      <w:r>
-        <w:rPr>
-          <w:rStyle w:val="lev"/>
-          <w:b w:val="0"/>
-          <w:bCs w:val="0"/>
-        </w:rPr>
-        <w:t>classes Joueur, Tour, Score, Interface tir, Projectile et Config.</w:t>
-      </w:r>
-      <w:r>
-        <w:rPr>
-          <w:rStyle w:val="lev"/>
-          <w:b w:val="0"/>
-          <w:bCs w:val="0"/>
-        </w:rPr>
-        <w:t xml:space="preserve"> </w:t>
-      </w:r>
-      <w:r>
-        <w:rPr>
-          <w:rStyle w:val="lev"/>
-          <w:b w:val="0"/>
-          <w:bCs w:val="0"/>
-        </w:rPr>
-        <w:t>Création de les propriétés du joueur</w:t>
-      </w:r>
-    </w:p>
-    <w:p>
-      <w:pPr>
-        <w:ind w:left="426" w:firstLine="708"/>
-        <w:rPr>
-          <w:rStyle w:val="lev"/>
-          <w:b w:val="0"/>
-          <w:bCs w:val="0"/>
-        </w:rPr>
-      </w:pPr>
-      <w:r>
-        <w:rPr>
-          <w:rStyle w:val="lev"/>
-          <w:b w:val="0"/>
-          <w:bCs w:val="0"/>
-        </w:rPr>
-        <w:t>27.01.2025: Création des tours ainsi qu'une nouvelle classe Position</w:t>
-      </w:r>
-    </w:p>
-    <w:p>
-      <w:pPr>
-        <w:pStyle w:val="Titre2"/>
-      </w:pPr>
-      <w:bookmarkStart w:id="55" w:name="_Toc308526348"/>
-      <w:r>
-        <w:t>Bibliographie</w:t>
-      </w:r>
-      <w:bookmarkEnd w:id="55"/>
     </w:p>
     <w:p>
       <w:pPr>
@@ -5109,11 +5011,11 @@
       <w:pPr>
         <w:pStyle w:val="Titre2"/>
       </w:pPr>
-      <w:bookmarkStart w:id="56" w:name="_Toc308526349"/>
+      <w:bookmarkStart w:id="53" w:name="_Toc308526349"/>
       <w:r>
         <w:t>Webographie</w:t>
       </w:r>
-      <w:bookmarkEnd w:id="56"/>
+      <w:bookmarkEnd w:id="53"/>
     </w:p>
     <w:p>
       <w:pPr>
@@ -5131,11 +5033,11 @@
       <w:pPr>
         <w:pStyle w:val="Titre1"/>
       </w:pPr>
-      <w:bookmarkStart w:id="57" w:name="_Toc308526350"/>
+      <w:bookmarkStart w:id="54" w:name="_Toc308526350"/>
       <w:r>
         <w:t>Annexes</w:t>
       </w:r>
-      <w:bookmarkEnd w:id="57"/>
+      <w:bookmarkEnd w:id="54"/>
     </w:p>
     <w:p>
       <w:pPr>
@@ -5714,7 +5616,7 @@
               <w:noProof/>
               <w:szCs w:val="16"/>
             </w:rPr>
-            <w:t>31.01.2025 16:13</w:t>
+            <w:t>03.03.2025 13:33</w:t>
           </w:r>
           <w:r>
             <w:rPr>
@@ -10965,30 +10867,6 @@
 </file>
 
 <file path=customXml/item1.xml><?xml version="1.0" encoding="utf-8"?>
-<p:properties xmlns:p="http://schemas.microsoft.com/office/2006/metadata/properties" xmlns:xsi="http://www.w3.org/2001/XMLSchema-instance" xmlns:pc="http://schemas.microsoft.com/office/infopath/2007/PartnerControls">
-  <documentManagement>
-    <lcf76f155ced4ddcb4097134ff3c332f xmlns="bf2f2df3-a963-4452-b0e7-67dabc627c35">
-      <Terms xmlns="http://schemas.microsoft.com/office/infopath/2007/PartnerControls"/>
-    </lcf76f155ced4ddcb4097134ff3c332f>
-    <TaxCatchAll xmlns="f7d9f5a6-831d-4621-8c77-cbcaf993e406" xsi:nil="true"/>
-  </documentManagement>
-</p:properties>
-</file>
-
-<file path=customXml/item2.xml><?xml version="1.0" encoding="utf-8"?>
-<b:Sources xmlns:b="http://schemas.openxmlformats.org/officeDocument/2006/bibliography" xmlns="http://schemas.openxmlformats.org/officeDocument/2006/bibliography" SelectedStyle="\APA.XSL" StyleName="APA"/>
-</file>
-
-<file path=customXml/item3.xml><?xml version="1.0" encoding="utf-8"?>
-<?mso-contentType ?>
-<FormTemplates xmlns="http://schemas.microsoft.com/sharepoint/v3/contenttype/forms">
-  <Display>DocumentLibraryForm</Display>
-  <Edit>DocumentLibraryForm</Edit>
-  <New>DocumentLibraryForm</New>
-</FormTemplates>
-</file>
-
-<file path=customXml/item4.xml><?xml version="1.0" encoding="utf-8"?>
 <ct:contentTypeSchema xmlns:ct="http://schemas.microsoft.com/office/2006/metadata/contentType" xmlns:ma="http://schemas.microsoft.com/office/2006/metadata/properties/metaAttributes" ct:_="" ma:_="" ma:contentTypeName="Document" ma:contentTypeID="0x0101001ABD9BFFC9E543439C53A2705AE306EF" ma:contentTypeVersion="14" ma:contentTypeDescription="Crée un document." ma:contentTypeScope="" ma:versionID="41827e22f0a2406195029f3799eac37d">
   <xsd:schema xmlns:xsd="http://www.w3.org/2001/XMLSchema" xmlns:xs="http://www.w3.org/2001/XMLSchema" xmlns:p="http://schemas.microsoft.com/office/2006/metadata/properties" xmlns:ns2="bf2f2df3-a963-4452-b0e7-67dabc627c35" xmlns:ns3="f7d9f5a6-831d-4621-8c77-cbcaf993e406" targetNamespace="http://schemas.microsoft.com/office/2006/metadata/properties" ma:root="true" ma:fieldsID="b5448764cb5439448d1ea8eff3aff90d" ns2:_="" ns3:_="">
     <xsd:import namespace="bf2f2df3-a963-4452-b0e7-67dabc627c35"/>
@@ -11217,34 +11095,31 @@
 </ct:contentTypeSchema>
 </file>
 
-<file path=customXml/itemProps1.xml><?xml version="1.0" encoding="utf-8"?>
-<ds:datastoreItem xmlns:ds="http://schemas.openxmlformats.org/officeDocument/2006/customXml" ds:itemID="{4181FC95-92B5-446F-AE57-E4A44C8C450C}">
-  <ds:schemaRefs>
-    <ds:schemaRef ds:uri="http://schemas.microsoft.com/office/2006/metadata/properties"/>
-    <ds:schemaRef ds:uri="http://schemas.microsoft.com/office/infopath/2007/PartnerControls"/>
-    <ds:schemaRef ds:uri="bf2f2df3-a963-4452-b0e7-67dabc627c35"/>
-    <ds:schemaRef ds:uri="f7d9f5a6-831d-4621-8c77-cbcaf993e406"/>
-  </ds:schemaRefs>
-</ds:datastoreItem>
+<file path=customXml/item2.xml><?xml version="1.0" encoding="utf-8"?>
+<?mso-contentType ?>
+<FormTemplates xmlns="http://schemas.microsoft.com/sharepoint/v3/contenttype/forms">
+  <Display>DocumentLibraryForm</Display>
+  <Edit>DocumentLibraryForm</Edit>
+  <New>DocumentLibraryForm</New>
+</FormTemplates>
 </file>
 
-<file path=customXml/itemProps2.xml><?xml version="1.0" encoding="utf-8"?>
-<ds:datastoreItem xmlns:ds="http://schemas.openxmlformats.org/officeDocument/2006/customXml" ds:itemID="{C8C35155-3E6A-4058-B6E4-303717845E3B}">
-  <ds:schemaRefs>
-    <ds:schemaRef ds:uri="http://schemas.openxmlformats.org/officeDocument/2006/bibliography"/>
-  </ds:schemaRefs>
-</ds:datastoreItem>
+<file path=customXml/item3.xml><?xml version="1.0" encoding="utf-8"?>
+<b:Sources xmlns:b="http://schemas.openxmlformats.org/officeDocument/2006/bibliography" xmlns="http://schemas.openxmlformats.org/officeDocument/2006/bibliography" SelectedStyle="\APA.XSL" StyleName="APA"/>
 </file>
 
-<file path=customXml/itemProps3.xml><?xml version="1.0" encoding="utf-8"?>
-<ds:datastoreItem xmlns:ds="http://schemas.openxmlformats.org/officeDocument/2006/customXml" ds:itemID="{DF8E7934-3F3A-4F32-A7D4-1B248DBE707D}">
-  <ds:schemaRefs>
-    <ds:schemaRef ds:uri="http://schemas.microsoft.com/sharepoint/v3/contenttype/forms"/>
-  </ds:schemaRefs>
-</ds:datastoreItem>
+<file path=customXml/item4.xml><?xml version="1.0" encoding="utf-8"?>
+<p:properties xmlns:p="http://schemas.microsoft.com/office/2006/metadata/properties" xmlns:xsi="http://www.w3.org/2001/XMLSchema-instance" xmlns:pc="http://schemas.microsoft.com/office/infopath/2007/PartnerControls">
+  <documentManagement>
+    <lcf76f155ced4ddcb4097134ff3c332f xmlns="bf2f2df3-a963-4452-b0e7-67dabc627c35">
+      <Terms xmlns="http://schemas.microsoft.com/office/infopath/2007/PartnerControls"/>
+    </lcf76f155ced4ddcb4097134ff3c332f>
+    <TaxCatchAll xmlns="f7d9f5a6-831d-4621-8c77-cbcaf993e406" xsi:nil="true"/>
+  </documentManagement>
+</p:properties>
 </file>
 
-<file path=customXml/itemProps4.xml><?xml version="1.0" encoding="utf-8"?>
+<file path=customXml/itemProps1.xml><?xml version="1.0" encoding="utf-8"?>
 <ds:datastoreItem xmlns:ds="http://schemas.openxmlformats.org/officeDocument/2006/customXml" ds:itemID="{81FE595B-3A92-4484-A585-A4037F0DA599}">
   <ds:schemaRefs>
     <ds:schemaRef ds:uri="http://schemas.microsoft.com/office/2006/metadata/contentType"/>
@@ -11261,4 +11136,31 @@
     <ds:schemaRef ds:uri="http://schemas.microsoft.com/internal/obd"/>
   </ds:schemaRefs>
 </ds:datastoreItem>
+</file>
+
+<file path=customXml/itemProps2.xml><?xml version="1.0" encoding="utf-8"?>
+<ds:datastoreItem xmlns:ds="http://schemas.openxmlformats.org/officeDocument/2006/customXml" ds:itemID="{DF8E7934-3F3A-4F32-A7D4-1B248DBE707D}">
+  <ds:schemaRefs>
+    <ds:schemaRef ds:uri="http://schemas.microsoft.com/sharepoint/v3/contenttype/forms"/>
+  </ds:schemaRefs>
+</ds:datastoreItem>
+</file>
+
+<file path=customXml/itemProps3.xml><?xml version="1.0" encoding="utf-8"?>
+<ds:datastoreItem xmlns:ds="http://schemas.openxmlformats.org/officeDocument/2006/customXml" ds:itemID="{C8C35155-3E6A-4058-B6E4-303717845E3B}">
+  <ds:schemaRefs>
+    <ds:schemaRef ds:uri="http://schemas.openxmlformats.org/officeDocument/2006/bibliography"/>
+  </ds:schemaRefs>
+</ds:datastoreItem>
+</file>
+
+<file path=customXml/itemProps4.xml><?xml version="1.0" encoding="utf-8"?>
+<ds:datastoreItem xmlns:ds="http://schemas.openxmlformats.org/officeDocument/2006/customXml" ds:itemID="{4181FC95-92B5-446F-AE57-E4A44C8C450C}">
+  <ds:schemaRefs>
+    <ds:schemaRef ds:uri="http://schemas.microsoft.com/office/2006/metadata/properties"/>
+    <ds:schemaRef ds:uri="http://schemas.microsoft.com/office/infopath/2007/PartnerControls"/>
+    <ds:schemaRef ds:uri="bf2f2df3-a963-4452-b0e7-67dabc627c35"/>
+    <ds:schemaRef ds:uri="f7d9f5a6-831d-4621-8c77-cbcaf993e406"/>
+  </ds:schemaRefs>
+</ds:datastoreItem>
 </file>
</xml_diff>

<commit_message>
doc: Modification du rapport
</commit_message>
<xml_diff>
--- a/doc/Rapport de projet.docx
+++ b/doc/Rapport de projet.docx
@@ -3437,7 +3437,15 @@
         <w:pStyle w:val="Informations"/>
       </w:pPr>
       <w:r>
-        <w:t>Projet c# pour le module 320</w:t>
+        <w:t xml:space="preserve">Projet </w:t>
+      </w:r>
+      <w:proofErr w:type="spellStart"/>
+      <w:r>
+        <w:t>c#</w:t>
+      </w:r>
+      <w:proofErr w:type="spellEnd"/>
+      <w:r>
+        <w:t xml:space="preserve"> pour le module 320</w:t>
       </w:r>
     </w:p>
     <w:p>
@@ -3557,333 +3565,294 @@
     </w:p>
     <w:p>
       <w:pPr>
+        <w:ind w:left="1134"/>
+      </w:pPr>
+      <w:r>
+        <w:t>Le projet vise à offrir une expérience de jeu compétitive en 1v1 avec un système de tir basé sur un arc et une puissance ajustable. L'objectif est de proposer un jeu stratégique utilisant des mécaniques simples mais efficaces.</w:t>
+      </w:r>
+    </w:p>
+    <w:p>
+      <w:pPr>
+        <w:pStyle w:val="Titre3"/>
+      </w:pPr>
+      <w:bookmarkStart w:id="11" w:name="_Toc308526324"/>
+      <w:r>
+        <w:t>Fonctionnalités requises (du point de vue de l’utilisateur)</w:t>
+      </w:r>
+      <w:bookmarkEnd w:id="11"/>
+    </w:p>
+    <w:p>
+      <w:pPr>
+        <w:ind w:left="1134"/>
+      </w:pPr>
+      <w:r>
+        <w:t>Deux joueurs jouant chacun leur tour</w:t>
+      </w:r>
+    </w:p>
+    <w:p>
+      <w:pPr>
+        <w:ind w:left="1134"/>
+      </w:pPr>
+      <w:r>
+        <w:t>Sélection de l'angle et de la puissance via une interface intuitive</w:t>
+      </w:r>
+    </w:p>
+    <w:p>
+      <w:pPr>
+        <w:ind w:left="1134"/>
+      </w:pPr>
+      <w:r>
+        <w:t>Détection des collisions et gestion des dégâts</w:t>
+      </w:r>
+      <w:r>
+        <w:t xml:space="preserve"> </w:t>
+      </w:r>
+    </w:p>
+    <w:p>
+      <w:pPr>
+        <w:ind w:left="1134"/>
+      </w:pPr>
+      <w:r>
+        <w:t>Système de score et affichage du gagnant</w:t>
+      </w:r>
+    </w:p>
+    <w:p>
+      <w:pPr>
+        <w:pStyle w:val="Titre3"/>
+      </w:pPr>
+      <w:bookmarkStart w:id="12" w:name="_Toc308526326"/>
+      <w:r>
+        <w:t>Travail à réaliser par l'apprenti</w:t>
+      </w:r>
+      <w:bookmarkEnd w:id="12"/>
+    </w:p>
+    <w:p>
+      <w:pPr>
+        <w:ind w:left="1134"/>
+      </w:pPr>
+      <w:r>
+        <w:t xml:space="preserve">Joueurs : Deux joueurs prenant des tours alternés. </w:t>
+      </w:r>
+    </w:p>
+    <w:p>
+      <w:pPr>
+        <w:ind w:left="1134"/>
+      </w:pPr>
+      <w:r>
+        <w:t xml:space="preserve">Tours : Chaque joueur possède une tour qui peut être détruite. </w:t>
+      </w:r>
+    </w:p>
+    <w:p>
+      <w:pPr>
+        <w:ind w:left="1134"/>
+      </w:pPr>
+      <w:r>
+        <w:t xml:space="preserve">Mécanique de tir :  </w:t>
+      </w:r>
+    </w:p>
+    <w:p>
+      <w:pPr>
+        <w:ind w:left="1134"/>
+      </w:pPr>
+      <w:r>
+        <w:t xml:space="preserve">Une barre en arc de cercle détermine l'angle du projectile. </w:t>
+      </w:r>
+    </w:p>
+    <w:p>
+      <w:pPr>
+        <w:ind w:left="1134"/>
+      </w:pPr>
+      <w:r>
+        <w:t xml:space="preserve">Une seconde interaction détermine la puissance du tir. </w:t>
+      </w:r>
+    </w:p>
+    <w:p>
+      <w:pPr>
+        <w:ind w:left="1134"/>
+      </w:pPr>
+      <w:r>
+        <w:t xml:space="preserve">Collision : Détection des impacts pour déterminer si un joueur est touché. </w:t>
+      </w:r>
+    </w:p>
+    <w:p>
+      <w:pPr>
+        <w:ind w:left="1134"/>
+      </w:pPr>
+      <w:r>
+        <w:t>Victoire : Le jeu s'arrête lorsqu’un joueur est touché 3 fois</w:t>
+      </w:r>
+    </w:p>
+    <w:p>
+      <w:r>
+        <w:br w:type="page"/>
+      </w:r>
+    </w:p>
+    <w:p>
+      <w:pPr>
+        <w:pStyle w:val="Titre3"/>
+        <w:rPr>
+          <w:rStyle w:val="lev"/>
+          <w:b w:val="0"/>
+          <w:bCs/>
+        </w:rPr>
+      </w:pPr>
+      <w:r>
+        <w:rPr>
+          <w:rStyle w:val="lev"/>
+          <w:b w:val="0"/>
+          <w:bCs/>
+        </w:rPr>
+        <w:lastRenderedPageBreak/>
+        <w:t xml:space="preserve"> Contraintes</w:t>
+      </w:r>
+    </w:p>
+    <w:p>
+      <w:pPr>
+        <w:ind w:left="1134"/>
+      </w:pPr>
+      <w:r>
+        <w:t>Contraintes techniques :</w:t>
+      </w:r>
+      <w:r>
+        <w:br/>
+        <w:t>- Programmation en C# avec gestion des entrées utilisateurs via la console</w:t>
+      </w:r>
+      <w:r>
+        <w:br/>
+        <w:t>- Affichage uniquement en ASCII, sans moteur graphique avancé</w:t>
+      </w:r>
+      <w:r>
+        <w:br/>
+        <w:t>- Gestion de la physique des projectiles avec une approximation simple de la gravité</w:t>
+      </w:r>
+      <w:r>
+        <w:br/>
+      </w:r>
+      <w:r>
+        <w:br/>
+        <w:t>Contraintes fonctionnelles :</w:t>
+      </w:r>
+      <w:r>
+        <w:br/>
+        <w:t>- Tour par tour avec alternance des joueurs</w:t>
+      </w:r>
+      <w:r>
+        <w:br/>
+        <w:t xml:space="preserve">- Détection de collision précise avec les </w:t>
+      </w:r>
+      <w:proofErr w:type="spellStart"/>
+      <w:r>
+        <w:t>hitboxes</w:t>
+      </w:r>
+      <w:proofErr w:type="spellEnd"/>
+      <w:r>
+        <w:t xml:space="preserve"> définies</w:t>
+      </w:r>
+      <w:r>
+        <w:br/>
+        <w:t>- Gestion des points de vie et condition de victoire claire</w:t>
+      </w:r>
+    </w:p>
+    <w:p>
+      <w:pPr>
+        <w:ind w:left="1134"/>
+      </w:pPr>
+    </w:p>
+    <w:p>
+      <w:pPr>
+        <w:pStyle w:val="Titre3"/>
+      </w:pPr>
+      <w:r>
+        <w:t>Si le temps le permet …</w:t>
+      </w:r>
+    </w:p>
+    <w:p>
+      <w:pPr>
+        <w:ind w:left="1134"/>
+      </w:pPr>
+      <w:r>
+        <w:t>Ajout de sons</w:t>
+      </w:r>
+    </w:p>
+    <w:p>
+      <w:pPr>
+        <w:ind w:left="1134"/>
+      </w:pPr>
+      <w:r>
+        <w:t>Variations de gravité ou obstacles interactifs</w:t>
+      </w:r>
+    </w:p>
+    <w:p>
+      <w:pPr>
         <w:pStyle w:val="Retraitcorpsdetexte3"/>
-      </w:pPr>
-      <w:r>
-        <w:t>2 joueurs</w:t>
-      </w:r>
-    </w:p>
-    <w:p>
-      <w:pPr>
-        <w:pStyle w:val="Retraitcorpsdetexte3"/>
-      </w:pPr>
-      <w:r>
-        <w:t>Tour par tour</w:t>
-      </w:r>
-    </w:p>
-    <w:p>
-      <w:pPr>
-        <w:pStyle w:val="Retraitcorpsdetexte3"/>
-      </w:pPr>
-      <w:r>
-        <w:t>Système de vie</w:t>
-      </w:r>
-    </w:p>
-    <w:p>
-      <w:pPr>
-        <w:pStyle w:val="Informations"/>
-      </w:pPr>
-      <w:r>
-        <w:t>A compléter</w:t>
-      </w:r>
-      <w:r>
-        <w:t>. Il s’agit d’ébaucher des réponses aux questions de l’acronyme CQQCOQP (Combien, Quoi, Qui, Comment, Où, Quand, Pourquoi)</w:t>
-      </w:r>
-    </w:p>
-    <w:p>
-      <w:pPr>
-        <w:pStyle w:val="Retraitcorpsdetexte3"/>
-      </w:pPr>
-    </w:p>
-    <w:p>
-      <w:pPr>
-        <w:pStyle w:val="Titre3"/>
-      </w:pPr>
-      <w:bookmarkStart w:id="11" w:name="_Toc308526323"/>
-      <w:r>
-        <w:t xml:space="preserve">Caractéristiques des utilisateurs et </w:t>
-      </w:r>
-      <w:r>
-        <w:t>impacts</w:t>
-      </w:r>
-      <w:bookmarkEnd w:id="11"/>
-    </w:p>
-    <w:p>
-      <w:pPr>
-        <w:pStyle w:val="Retraitcorpsdetexte3"/>
-      </w:pPr>
-    </w:p>
-    <w:p>
-      <w:pPr>
-        <w:pStyle w:val="Informations"/>
-      </w:pPr>
-      <w:r>
-        <w:t>Aucun</w:t>
-      </w:r>
-    </w:p>
-    <w:p>
-      <w:pPr>
-        <w:pStyle w:val="Retraitcorpsdetexte3"/>
-      </w:pPr>
-    </w:p>
-    <w:p>
-      <w:pPr>
-        <w:pStyle w:val="Titre3"/>
-      </w:pPr>
-      <w:bookmarkStart w:id="12" w:name="_Toc308526324"/>
-      <w:r>
-        <w:t>Fonctionnalités requises (du point de vue de l’utilisateur)</w:t>
-      </w:r>
-      <w:bookmarkEnd w:id="12"/>
-    </w:p>
-    <w:p>
-      <w:pPr>
-        <w:pStyle w:val="Retraitcorpsdetexte3"/>
-      </w:pPr>
-    </w:p>
-    <w:p>
-      <w:pPr>
-        <w:ind w:left="1134"/>
-      </w:pPr>
-      <w:r>
-        <w:t>Système de vie</w:t>
-      </w:r>
-    </w:p>
-    <w:p>
-      <w:pPr>
-        <w:ind w:left="1134"/>
-      </w:pPr>
-      <w:r>
-        <w:t>Taille de fenêtre définie</w:t>
-      </w:r>
-    </w:p>
-    <w:p>
-      <w:pPr>
-        <w:pStyle w:val="Informations"/>
-      </w:pPr>
-    </w:p>
-    <w:p>
-      <w:pPr>
-        <w:pStyle w:val="Informations"/>
-      </w:pPr>
-    </w:p>
-    <w:p>
-      <w:pPr>
-        <w:pStyle w:val="Retraitcorpsdetexte3"/>
-      </w:pPr>
-    </w:p>
-    <w:p>
-      <w:pPr>
-        <w:pStyle w:val="Titre3"/>
-      </w:pPr>
-      <w:bookmarkStart w:id="13" w:name="_Toc308526325"/>
-      <w:r>
-        <w:lastRenderedPageBreak/>
-        <w:t>Contraintes</w:t>
+        <w:ind w:left="0"/>
+      </w:pPr>
+    </w:p>
+    <w:p>
+      <w:pPr>
+        <w:pStyle w:val="Titre2"/>
+      </w:pPr>
+      <w:r>
+        <w:t>Livraison</w:t>
+      </w:r>
+    </w:p>
+    <w:p>
+      <w:pPr>
+        <w:pStyle w:val="Retraitcorpsdetexte"/>
+        <w:numPr>
+          <w:ilvl w:val="0"/>
+          <w:numId w:val="49"/>
+        </w:numPr>
+      </w:pPr>
+      <w:bookmarkStart w:id="13" w:name="_Toc308526330"/>
+      <w:r>
+        <w:t>Le code</w:t>
+      </w:r>
+    </w:p>
+    <w:p>
+      <w:pPr>
+        <w:pStyle w:val="Retraitcorpsdetexte"/>
+        <w:numPr>
+          <w:ilvl w:val="0"/>
+          <w:numId w:val="49"/>
+        </w:numPr>
+      </w:pPr>
+      <w:r>
+        <w:t>Un diagramme de classe</w:t>
+      </w:r>
+    </w:p>
+    <w:p>
+      <w:pPr>
+        <w:pStyle w:val="Retraitcorpsdetexte"/>
+        <w:numPr>
+          <w:ilvl w:val="0"/>
+          <w:numId w:val="49"/>
+        </w:numPr>
+      </w:pPr>
+      <w:r>
+        <w:t>Un rapport</w:t>
+      </w:r>
+    </w:p>
+    <w:p>
+      <w:pPr>
+        <w:pStyle w:val="Retraitcorpsdetexte"/>
+        <w:numPr>
+          <w:ilvl w:val="0"/>
+          <w:numId w:val="49"/>
+        </w:numPr>
+      </w:pPr>
+      <w:r>
+        <w:t>Une documentation sur le code</w:t>
+      </w:r>
+    </w:p>
+    <w:p>
+      <w:pPr>
+        <w:pStyle w:val="Titre2"/>
+      </w:pPr>
+      <w:r>
+        <w:t>Validation et conditions de réussite</w:t>
       </w:r>
       <w:bookmarkEnd w:id="13"/>
-    </w:p>
-    <w:p>
-      <w:pPr>
-        <w:pStyle w:val="Retraitcorpsdetexte3"/>
-      </w:pPr>
-    </w:p>
-    <w:p>
-      <w:pPr>
-        <w:pStyle w:val="Informations"/>
-      </w:pPr>
-      <w:r>
-        <w:t>S</w:t>
-      </w:r>
-      <w:r>
-        <w:t>écurité,</w:t>
-      </w:r>
-      <w:r>
-        <w:t xml:space="preserve"> backups, disponibilité,</w:t>
-      </w:r>
-      <w:r>
-        <w:t xml:space="preserve"> système utilisé, interfa</w:t>
-      </w:r>
-      <w:r>
-        <w:t>ces avec autres logiciels, etc.</w:t>
-      </w:r>
-    </w:p>
-    <w:p>
-      <w:pPr>
-        <w:pStyle w:val="Retraitcorpsdetexte3"/>
-      </w:pPr>
-    </w:p>
-    <w:p>
-      <w:pPr>
-        <w:pStyle w:val="Titre3"/>
-      </w:pPr>
-      <w:bookmarkStart w:id="14" w:name="_Toc308526326"/>
-      <w:r>
-        <w:t>Travail à réaliser par l'apprenti</w:t>
-      </w:r>
-      <w:bookmarkEnd w:id="14"/>
-    </w:p>
-    <w:p>
-      <w:pPr>
-        <w:pStyle w:val="Retraitcorpsdetexte3"/>
-      </w:pPr>
-    </w:p>
-    <w:p>
-      <w:pPr>
-        <w:ind w:left="1134"/>
-      </w:pPr>
-      <w:r>
-        <w:t xml:space="preserve">Joueurs : Deux joueurs prenant des tours alternés. </w:t>
-      </w:r>
-    </w:p>
-    <w:p>
-      <w:pPr>
-        <w:ind w:left="1134"/>
-      </w:pPr>
-      <w:r>
-        <w:t xml:space="preserve">Tours : Chaque joueur possède une tour qui peut être détruite. </w:t>
-      </w:r>
-    </w:p>
-    <w:p>
-      <w:pPr>
-        <w:ind w:left="1134"/>
-      </w:pPr>
-      <w:r>
-        <w:t xml:space="preserve">Mécanique de tir :  </w:t>
-      </w:r>
-    </w:p>
-    <w:p>
-      <w:pPr>
-        <w:ind w:left="1134"/>
-      </w:pPr>
-      <w:r>
-        <w:t xml:space="preserve">Une barre en arc de cercle détermine l'angle du projectile. </w:t>
-      </w:r>
-    </w:p>
-    <w:p>
-      <w:pPr>
-        <w:ind w:left="1134"/>
-      </w:pPr>
-      <w:r>
-        <w:t xml:space="preserve">Une seconde interaction détermine la puissance du tir. </w:t>
-      </w:r>
-    </w:p>
-    <w:p>
-      <w:pPr>
-        <w:ind w:left="1134"/>
-      </w:pPr>
-      <w:r>
-        <w:t xml:space="preserve">Collision : Détection des impacts pour déterminer si un joueur est touché. </w:t>
-      </w:r>
-    </w:p>
-    <w:p>
-      <w:pPr>
-        <w:ind w:left="1134"/>
-      </w:pPr>
-      <w:r>
-        <w:t xml:space="preserve">Victoire : Le jeu s'arrête lorsqu’un joueur </w:t>
-      </w:r>
-      <w:r>
-        <w:t>est touché 3 fois</w:t>
-      </w:r>
-    </w:p>
-    <w:p>
-      <w:pPr>
-        <w:ind w:left="1134"/>
-      </w:pPr>
-    </w:p>
-    <w:p>
-      <w:pPr>
-        <w:pStyle w:val="Titre3"/>
-      </w:pPr>
-      <w:bookmarkStart w:id="15" w:name="_Toc308526327"/>
-      <w:r>
-        <w:t>Si le temps le permet …</w:t>
-      </w:r>
-      <w:bookmarkEnd w:id="15"/>
-    </w:p>
-    <w:p>
-      <w:pPr>
-        <w:pStyle w:val="Retraitcorpsdetexte3"/>
-      </w:pPr>
-    </w:p>
-    <w:p>
-      <w:pPr>
-        <w:pStyle w:val="Informations"/>
-      </w:pPr>
-      <w:r>
-        <w:t>Objectifs complémentaires</w:t>
-      </w:r>
-      <w:r>
-        <w:t>au cas où le projet n’est pas assez ambitieux dans le temps imparti</w:t>
-      </w:r>
-      <w:r>
-        <w:t xml:space="preserve">… </w:t>
-      </w:r>
-    </w:p>
-    <w:p>
-      <w:pPr>
-        <w:pStyle w:val="Retraitcorpsdetexte3"/>
-      </w:pPr>
-    </w:p>
-    <w:p>
-      <w:pPr>
-        <w:pStyle w:val="Titre3"/>
-      </w:pPr>
-      <w:bookmarkStart w:id="16" w:name="_Toc308526328"/>
-      <w:r>
-        <w:t>Méthodes de validation des solutions</w:t>
-      </w:r>
-      <w:bookmarkEnd w:id="16"/>
-    </w:p>
-    <w:p>
-      <w:pPr>
-        <w:pStyle w:val="Retraitcorpsdetexte3"/>
-      </w:pPr>
-    </w:p>
-    <w:p>
-      <w:pPr>
-        <w:pStyle w:val="Informations"/>
-      </w:pPr>
-      <w:r>
-        <w:t xml:space="preserve">Comment </w:t>
-      </w:r>
-      <w:r>
-        <w:t xml:space="preserve">les </w:t>
-      </w:r>
-      <w:r>
-        <w:t>tests</w:t>
-      </w:r>
-      <w:r>
-        <w:t xml:space="preserve"> vont être entrepris</w:t>
-      </w:r>
-      <w:r>
-        <w:t xml:space="preserve">, quels tests </w:t>
-      </w:r>
-      <w:r>
-        <w:t>doivent être entrepris</w:t>
-      </w:r>
-      <w:r>
-        <w:t>, etc.</w:t>
-      </w:r>
-      <w:r>
-        <w:t xml:space="preserve">… </w:t>
-      </w:r>
-    </w:p>
-    <w:p>
-      <w:pPr>
-        <w:pStyle w:val="Retraitcorpsdetexte3"/>
-      </w:pPr>
-    </w:p>
-    <w:p>
-      <w:pPr>
-        <w:pStyle w:val="Titre2"/>
-      </w:pPr>
-      <w:bookmarkStart w:id="17" w:name="_Toc308526329"/>
-      <w:r>
-        <w:t>Les points suivants seront évalués</w:t>
-      </w:r>
-      <w:bookmarkEnd w:id="17"/>
     </w:p>
     <w:p>
       <w:pPr>
@@ -3894,7 +3863,7 @@
         </w:numPr>
       </w:pPr>
       <w:r>
-        <w:t>Le rapport</w:t>
+        <w:t>Compréhension du travail</w:t>
       </w:r>
     </w:p>
     <w:p>
@@ -3906,16 +3875,7 @@
         </w:numPr>
       </w:pPr>
       <w:r>
-        <w:t>L</w:t>
-      </w:r>
-      <w:r>
-        <w:t>es</w:t>
-      </w:r>
-      <w:r>
-        <w:t xml:space="preserve"> planification</w:t>
-      </w:r>
-      <w:r>
-        <w:t>s (initiale et détaillée)</w:t>
+        <w:t>Possibilité de transmettre le travail à une personne extérieure pour le terminer, le corriger ou le compléter</w:t>
       </w:r>
     </w:p>
     <w:p>
@@ -3927,82 +3887,6 @@
         </w:numPr>
       </w:pPr>
       <w:r>
-        <w:t>Le journal de travail</w:t>
-      </w:r>
-    </w:p>
-    <w:p>
-      <w:pPr>
-        <w:pStyle w:val="Retraitcorpsdetexte"/>
-        <w:numPr>
-          <w:ilvl w:val="0"/>
-          <w:numId w:val="14"/>
-        </w:numPr>
-      </w:pPr>
-      <w:r>
-        <w:t>Le</w:t>
-      </w:r>
-      <w:r>
-        <w:t xml:space="preserve"> code et le</w:t>
-      </w:r>
-      <w:r>
-        <w:t>s commentaires</w:t>
-      </w:r>
-    </w:p>
-    <w:p>
-      <w:pPr>
-        <w:pStyle w:val="Retraitcorpsdetexte"/>
-        <w:numPr>
-          <w:ilvl w:val="0"/>
-          <w:numId w:val="14"/>
-        </w:numPr>
-      </w:pPr>
-      <w:r>
-        <w:t>Les documentations de mise en œuvre et d’utilisation</w:t>
-      </w:r>
-    </w:p>
-    <w:p>
-      <w:pPr>
-        <w:pStyle w:val="Titre2"/>
-      </w:pPr>
-      <w:bookmarkStart w:id="18" w:name="_Toc308526330"/>
-      <w:r>
-        <w:t>Validation et conditions de réussite</w:t>
-      </w:r>
-      <w:bookmarkEnd w:id="18"/>
-    </w:p>
-    <w:p>
-      <w:pPr>
-        <w:pStyle w:val="Retraitcorpsdetexte"/>
-        <w:numPr>
-          <w:ilvl w:val="0"/>
-          <w:numId w:val="14"/>
-        </w:numPr>
-      </w:pPr>
-      <w:r>
-        <w:t>Compréhension du travail</w:t>
-      </w:r>
-    </w:p>
-    <w:p>
-      <w:pPr>
-        <w:pStyle w:val="Retraitcorpsdetexte"/>
-        <w:numPr>
-          <w:ilvl w:val="0"/>
-          <w:numId w:val="14"/>
-        </w:numPr>
-      </w:pPr>
-      <w:r>
-        <w:t>Possibilité de transmettre le travail à une personne extérieure pour le terminer, le corriger ou le compléter</w:t>
-      </w:r>
-    </w:p>
-    <w:p>
-      <w:pPr>
-        <w:pStyle w:val="Retraitcorpsdetexte"/>
-        <w:numPr>
-          <w:ilvl w:val="0"/>
-          <w:numId w:val="14"/>
-        </w:numPr>
-      </w:pPr>
-      <w:r>
         <w:t>Etat de fonctionnement du produit livré</w:t>
       </w:r>
     </w:p>
@@ -4010,277 +3894,114 @@
       <w:pPr>
         <w:pStyle w:val="Titre1"/>
       </w:pPr>
-      <w:bookmarkStart w:id="19" w:name="_Toc308526331"/>
-      <w:r>
-        <w:t>Planification</w:t>
-      </w:r>
+      <w:bookmarkStart w:id="14" w:name="_Toc532179957"/>
+      <w:bookmarkStart w:id="15" w:name="_Toc165969641"/>
+      <w:bookmarkStart w:id="16" w:name="_Toc308526332"/>
       <w:bookmarkEnd w:id="4"/>
       <w:bookmarkEnd w:id="5"/>
       <w:r>
-        <w:t xml:space="preserve"> Initiale</w:t>
-      </w:r>
+        <w:t>Analyse</w:t>
+      </w:r>
+      <w:bookmarkEnd w:id="14"/>
+      <w:bookmarkEnd w:id="15"/>
+      <w:bookmarkEnd w:id="16"/>
+    </w:p>
+    <w:p>
+      <w:pPr>
+        <w:pStyle w:val="Titre2"/>
+      </w:pPr>
+      <w:bookmarkStart w:id="17" w:name="_Toc308526333"/>
+      <w:r>
+        <w:t>Opportunités</w:t>
+      </w:r>
+      <w:bookmarkEnd w:id="17"/>
+    </w:p>
+    <w:p>
+      <w:pPr>
+        <w:ind w:left="567"/>
+      </w:pPr>
+      <w:bookmarkStart w:id="18" w:name="_Toc532179964"/>
+      <w:bookmarkStart w:id="19" w:name="_Toc165969648"/>
+      <w:bookmarkStart w:id="20" w:name="_Toc308526337"/>
+      <w:r>
+        <w:t>- Compétences développées : Programmation orientée objet en C#, gestion des entrées utilisateur, manipulation des mathématiques pour la trajectoire</w:t>
+      </w:r>
+    </w:p>
+    <w:p>
+      <w:pPr>
+        <w:ind w:left="567"/>
+        <w:rPr>
+          <w:lang w:val="en-US"/>
+        </w:rPr>
+      </w:pPr>
+      <w:r>
+        <w:rPr>
+          <w:lang w:val="en-US"/>
+        </w:rPr>
+        <w:t xml:space="preserve">- </w:t>
+      </w:r>
+      <w:r>
+        <w:rPr>
+          <w:lang w:val="en-US"/>
+        </w:rPr>
+        <w:t>Matériel:</w:t>
+      </w:r>
+      <w:r>
+        <w:rPr>
+          <w:lang w:val="en-US"/>
+        </w:rPr>
+        <w:t xml:space="preserve"> PC, Visual Studio, console Windows</w:t>
+      </w:r>
+    </w:p>
+    <w:p>
+      <w:pPr>
+        <w:ind w:left="567"/>
+        <w:rPr>
+          <w:rFonts w:asciiTheme="majorHAnsi" w:hAnsiTheme="majorHAnsi" w:cs="Arial"/>
+          <w:b/>
+          <w:bCs/>
+          <w:caps/>
+          <w:kern w:val="32"/>
+          <w:sz w:val="32"/>
+          <w:szCs w:val="32"/>
+        </w:rPr>
+      </w:pPr>
+      <w:r>
+        <w:t>- Difficultés potentielles : Ajustement de la physique du projectile, gestion fluide du rendu en console</w:t>
+      </w:r>
+    </w:p>
+    <w:p>
+      <w:pPr>
+        <w:pStyle w:val="Titre1"/>
+      </w:pPr>
+      <w:r>
+        <w:t>Réalisation</w:t>
+      </w:r>
+      <w:bookmarkEnd w:id="18"/>
       <w:bookmarkEnd w:id="19"/>
-    </w:p>
-    <w:p>
-      <w:pPr>
-        <w:pStyle w:val="Informations"/>
-        <w:numPr>
-          <w:ilvl w:val="5"/>
-          <w:numId w:val="26"/>
-        </w:numPr>
-      </w:pPr>
-      <w:r>
-        <w:t>Ce paragraphe présente le p</w:t>
-      </w:r>
-      <w:r>
-        <w:t>lanning d'origine (</w:t>
-      </w:r>
-      <w:r>
-        <w:t xml:space="preserve">date de début, date de fin, vacances et congés, </w:t>
-      </w:r>
-      <w:r>
-        <w:t xml:space="preserve">liste hiérarchique des tâches ou </w:t>
-      </w:r>
-      <w:r>
-        <w:t>GANTT</w:t>
-      </w:r>
-      <w:r>
-        <w:t>, jalons, durée totale</w:t>
-      </w:r>
-      <w:r>
-        <w:t>)</w:t>
-      </w:r>
-    </w:p>
-    <w:p>
-      <w:pPr>
-        <w:pStyle w:val="Informations"/>
-        <w:numPr>
-          <w:ilvl w:val="5"/>
-          <w:numId w:val="26"/>
-        </w:numPr>
-      </w:pPr>
-      <w:r>
-        <w:t xml:space="preserve">Toutes les mises à jour subies par le planning </w:t>
-      </w:r>
-      <w:r>
-        <w:t xml:space="preserve">sont à reporter </w:t>
-      </w:r>
-      <w:r>
-        <w:t>(avec date de mise à jour)</w:t>
-      </w:r>
-      <w:r>
-        <w:t xml:space="preserve"> et peuvent déboucher sur plusieurs versions de plannings.</w:t>
-      </w:r>
-    </w:p>
-    <w:p>
-      <w:pPr>
-        <w:pStyle w:val="Titre1"/>
-      </w:pPr>
-      <w:bookmarkStart w:id="20" w:name="_Toc532179957"/>
-      <w:bookmarkStart w:id="21" w:name="_Toc165969641"/>
-      <w:bookmarkStart w:id="22" w:name="_Toc308526332"/>
-      <w:r>
-        <w:t>Analyse</w:t>
-      </w:r>
       <w:bookmarkEnd w:id="20"/>
+    </w:p>
+    <w:p>
+      <w:pPr>
+        <w:pStyle w:val="Titre2"/>
+      </w:pPr>
+      <w:bookmarkStart w:id="21" w:name="_Toc532179965"/>
+      <w:bookmarkStart w:id="22" w:name="_Toc165969649"/>
+      <w:bookmarkStart w:id="23" w:name="_Toc308526338"/>
+      <w:r>
+        <w:t>Dossier de Réalisation</w:t>
+      </w:r>
       <w:bookmarkEnd w:id="21"/>
       <w:bookmarkEnd w:id="22"/>
-    </w:p>
-    <w:p>
-      <w:pPr>
-        <w:pStyle w:val="Titre2"/>
-      </w:pPr>
-      <w:bookmarkStart w:id="23" w:name="_Toc308526333"/>
-      <w:r>
-        <w:t>Opportunités</w:t>
-      </w:r>
       <w:bookmarkEnd w:id="23"/>
     </w:p>
     <w:p>
       <w:pPr>
-        <w:pStyle w:val="Informations"/>
-        <w:numPr>
-          <w:ilvl w:val="5"/>
-          <w:numId w:val="16"/>
-        </w:numPr>
-      </w:pPr>
-      <w:r>
-        <w:t>Ce paragraphe énumère la l</w:t>
-      </w:r>
-      <w:r>
-        <w:t xml:space="preserve">iste des difficultés potentielles de tout </w:t>
-      </w:r>
-      <w:r>
-        <w:t>ordre :</w:t>
-      </w:r>
-    </w:p>
-    <w:p>
-      <w:pPr>
-        <w:pStyle w:val="Informations"/>
-        <w:numPr>
-          <w:ilvl w:val="6"/>
-          <w:numId w:val="16"/>
-        </w:numPr>
-      </w:pPr>
-      <w:r>
-        <w:t xml:space="preserve">Liste des </w:t>
-      </w:r>
-      <w:r>
-        <w:t>compétences</w:t>
-      </w:r>
-      <w:r>
-        <w:t xml:space="preserve"> à acquérir</w:t>
-      </w:r>
-      <w:r>
-        <w:t xml:space="preserve"> ou approfondir</w:t>
-      </w:r>
-    </w:p>
-    <w:p>
-      <w:pPr>
-        <w:pStyle w:val="Informations"/>
-        <w:numPr>
-          <w:ilvl w:val="6"/>
-          <w:numId w:val="16"/>
-        </w:numPr>
-      </w:pPr>
-      <w:r>
-        <w:t xml:space="preserve">Liste du </w:t>
-      </w:r>
-      <w:r>
-        <w:t>matériel</w:t>
-      </w:r>
-      <w:r>
-        <w:t xml:space="preserve"> à exploiter</w:t>
-      </w:r>
-    </w:p>
-    <w:p>
-      <w:pPr>
-        <w:pStyle w:val="Informations"/>
-        <w:numPr>
-          <w:ilvl w:val="6"/>
-          <w:numId w:val="16"/>
-        </w:numPr>
-      </w:pPr>
-      <w:r>
-        <w:t>Recherche d’</w:t>
-      </w:r>
-      <w:r>
-        <w:t>information</w:t>
-      </w:r>
-      <w:r>
-        <w:t>s</w:t>
-      </w:r>
-      <w:r>
-        <w:t xml:space="preserve"> particulières</w:t>
-      </w:r>
-    </w:p>
-    <w:p>
-      <w:pPr>
-        <w:pStyle w:val="Informations"/>
-        <w:numPr>
-          <w:ilvl w:val="6"/>
-          <w:numId w:val="16"/>
-        </w:numPr>
-      </w:pPr>
-      <w:r>
-        <w:t>Gestion du travail en équipe &amp; collaboration</w:t>
-      </w:r>
-    </w:p>
-    <w:p>
-      <w:pPr>
-        <w:pStyle w:val="Informations"/>
-        <w:numPr>
-          <w:ilvl w:val="5"/>
-          <w:numId w:val="16"/>
-        </w:numPr>
-      </w:pPr>
-      <w:r>
-        <w:lastRenderedPageBreak/>
-        <w:t>Ainsi que les s</w:t>
-      </w:r>
-      <w:r>
-        <w:t>olutions possibles</w:t>
-      </w:r>
-    </w:p>
-    <w:p>
-      <w:pPr>
-        <w:pStyle w:val="Informations"/>
-        <w:numPr>
-          <w:ilvl w:val="5"/>
-          <w:numId w:val="43"/>
-        </w:numPr>
-      </w:pPr>
-      <w:r>
-        <w:t>Si les spécifications de départ ne laissent pas de doutes sur la manière de réaliser un projet, ce chapitre ne fera que renvoyer le lecteur aux spécifications.</w:t>
-      </w:r>
-    </w:p>
-    <w:p>
-      <w:pPr>
-        <w:pStyle w:val="Titre2"/>
-      </w:pPr>
-      <w:bookmarkStart w:id="24" w:name="_Toc532179959"/>
-      <w:bookmarkStart w:id="25" w:name="_Toc165969643"/>
-      <w:bookmarkStart w:id="26" w:name="_Toc308526334"/>
-      <w:r>
-        <w:t>Document d’analyse</w:t>
-      </w:r>
-      <w:bookmarkEnd w:id="24"/>
-      <w:bookmarkEnd w:id="25"/>
-      <w:r>
-        <w:t xml:space="preserve"> et conception</w:t>
-      </w:r>
-      <w:bookmarkEnd w:id="26"/>
-    </w:p>
-    <w:p>
-      <w:pPr>
-        <w:pStyle w:val="Informations"/>
-        <w:numPr>
-          <w:ilvl w:val="5"/>
-          <w:numId w:val="17"/>
-        </w:numPr>
-      </w:pPr>
-      <w:r>
-        <w:t xml:space="preserve">Ce paragraphe </w:t>
-      </w:r>
-      <w:r>
-        <w:t>décrit le fonctionnement de manière détaillée.</w:t>
-      </w:r>
-    </w:p>
-    <w:p>
-      <w:pPr>
-        <w:pStyle w:val="Titre1"/>
-      </w:pPr>
-      <w:bookmarkStart w:id="27" w:name="_Toc532179964"/>
-      <w:bookmarkStart w:id="28" w:name="_Toc165969648"/>
-      <w:bookmarkStart w:id="29" w:name="_Toc308526337"/>
-      <w:r>
-        <w:t>Réalisation</w:t>
-      </w:r>
-      <w:bookmarkEnd w:id="27"/>
-      <w:bookmarkEnd w:id="28"/>
-      <w:bookmarkEnd w:id="29"/>
-    </w:p>
-    <w:p>
-      <w:pPr>
-        <w:pStyle w:val="Titre2"/>
-      </w:pPr>
-      <w:bookmarkStart w:id="30" w:name="_Toc532179965"/>
-      <w:bookmarkStart w:id="31" w:name="_Toc165969649"/>
-      <w:bookmarkStart w:id="32" w:name="_Toc308526338"/>
-      <w:r>
-        <w:t>Dossier de Réalisation</w:t>
-      </w:r>
-      <w:bookmarkEnd w:id="30"/>
-      <w:bookmarkEnd w:id="31"/>
-      <w:bookmarkEnd w:id="32"/>
-    </w:p>
-    <w:p>
-      <w:pPr>
         <w:pStyle w:val="Retraitcorpsdetexte"/>
       </w:pPr>
-      <w:bookmarkStart w:id="33" w:name="_Toc532179960"/>
-      <w:bookmarkStart w:id="34" w:name="_Toc165969644"/>
-      <w:bookmarkStart w:id="35" w:name="_Toc308526339"/>
+      <w:bookmarkStart w:id="24" w:name="_Toc532179960"/>
+      <w:bookmarkStart w:id="25" w:name="_Toc165969644"/>
+      <w:bookmarkStart w:id="26" w:name="_Toc308526339"/>
       <w:r>
         <w:t>Découpage des fonctionnalités en plusieurs classes</w:t>
       </w:r>
@@ -4453,6 +4174,7 @@
         <w:ind w:left="1785"/>
       </w:pPr>
       <w:r>
+        <w:lastRenderedPageBreak/>
         <w:t>Gère le déroulement de la partie</w:t>
       </w:r>
     </w:p>
@@ -4597,9 +4319,11 @@
           <w:tab w:val="left" w:pos="1418"/>
         </w:tabs>
       </w:pPr>
+      <w:proofErr w:type="spellStart"/>
       <w:r>
         <w:t>Hitbox</w:t>
       </w:r>
+      <w:proofErr w:type="spellEnd"/>
     </w:p>
     <w:p>
       <w:pPr>
@@ -4611,8 +4335,13 @@
         <w:ind w:left="1785"/>
       </w:pPr>
       <w:r>
-        <w:t>Gère les hitboxes</w:t>
-      </w:r>
+        <w:t xml:space="preserve">Gère les </w:t>
+      </w:r>
+      <w:proofErr w:type="spellStart"/>
+      <w:r>
+        <w:t>hitboxes</w:t>
+      </w:r>
+      <w:proofErr w:type="spellEnd"/>
     </w:p>
     <w:p>
       <w:pPr>
@@ -4630,87 +4359,56 @@
         <w:t>Gère le déroulement du jeu</w:t>
       </w:r>
     </w:p>
-    <w:bookmarkEnd w:id="33"/>
-    <w:bookmarkEnd w:id="34"/>
-    <w:bookmarkEnd w:id="35"/>
+    <w:p>
+      <w:pPr>
+        <w:pStyle w:val="Titre2"/>
+      </w:pPr>
+      <w:r>
+        <w:t>Utilisation de l'IA</w:t>
+      </w:r>
+    </w:p>
     <w:p>
       <w:pPr>
         <w:pStyle w:val="Retraitcorpsdetexte"/>
       </w:pPr>
     </w:p>
+    <w:bookmarkEnd w:id="24"/>
+    <w:bookmarkEnd w:id="25"/>
+    <w:bookmarkEnd w:id="26"/>
+    <w:p>
+      <w:pPr>
+        <w:pStyle w:val="Retraitcorpsdetexte"/>
+      </w:pPr>
+    </w:p>
+    <w:p>
+      <w:pPr>
+        <w:pStyle w:val="Titre1"/>
+      </w:pPr>
+      <w:bookmarkStart w:id="27" w:name="_Toc532179966"/>
+      <w:bookmarkStart w:id="28" w:name="_Toc165969650"/>
+      <w:bookmarkStart w:id="29" w:name="_Toc308526340"/>
+      <w:r>
+        <w:t>Tests</w:t>
+      </w:r>
+      <w:bookmarkEnd w:id="27"/>
+      <w:bookmarkEnd w:id="28"/>
+      <w:bookmarkEnd w:id="29"/>
+    </w:p>
     <w:p>
       <w:pPr>
         <w:pStyle w:val="Titre2"/>
       </w:pPr>
-      <w:r>
-        <w:t>Modifications</w:t>
-      </w:r>
-    </w:p>
-    <w:p>
-      <w:pPr>
-        <w:pStyle w:val="Informations"/>
-        <w:numPr>
-          <w:ilvl w:val="5"/>
-          <w:numId w:val="21"/>
-        </w:numPr>
-      </w:pPr>
-      <w:r>
-        <w:t>Historique</w:t>
-      </w:r>
-      <w:r>
-        <w:t xml:space="preserve"> des modifications demandées (ou nécessaires) au</w:t>
-      </w:r>
-      <w:r>
-        <w:t>x</w:t>
-      </w:r>
-      <w:r>
-        <w:t xml:space="preserve"> spécifications détaillé</w:t>
-      </w:r>
-      <w:r>
-        <w:t>es.</w:t>
-      </w:r>
-    </w:p>
-    <w:p>
-      <w:pPr>
-        <w:pStyle w:val="Informations"/>
-        <w:numPr>
-          <w:ilvl w:val="5"/>
-          <w:numId w:val="21"/>
-        </w:numPr>
-      </w:pPr>
-      <w:r>
-        <w:t>Date, raison, description, etc.</w:t>
-      </w:r>
-    </w:p>
-    <w:p>
-      <w:pPr>
-        <w:pStyle w:val="Titre1"/>
-      </w:pPr>
-      <w:bookmarkStart w:id="36" w:name="_Toc532179966"/>
-      <w:bookmarkStart w:id="37" w:name="_Toc165969650"/>
-      <w:bookmarkStart w:id="38" w:name="_Toc308526340"/>
-      <w:r>
-        <w:t>Tests</w:t>
-      </w:r>
-      <w:bookmarkEnd w:id="36"/>
-      <w:bookmarkEnd w:id="37"/>
-      <w:bookmarkEnd w:id="38"/>
-    </w:p>
-    <w:p>
-      <w:pPr>
-        <w:pStyle w:val="Titre2"/>
-      </w:pPr>
-      <w:bookmarkStart w:id="39" w:name="_Toc532179968"/>
-      <w:bookmarkStart w:id="40" w:name="_Toc165969652"/>
-      <w:bookmarkStart w:id="41" w:name="_Ref308525868"/>
-      <w:bookmarkStart w:id="42" w:name="_Toc308526341"/>
+      <w:bookmarkStart w:id="30" w:name="_Toc532179968"/>
+      <w:bookmarkStart w:id="31" w:name="_Toc165969652"/>
+      <w:bookmarkStart w:id="32" w:name="_Ref308525868"/>
+      <w:bookmarkStart w:id="33" w:name="_Toc308526341"/>
       <w:r>
         <w:t>Dossier des tests</w:t>
       </w:r>
-      <w:bookmarkEnd w:id="39"/>
-      <w:bookmarkEnd w:id="40"/>
-      <w:bookmarkEnd w:id="41"/>
-      <w:bookmarkEnd w:id="42"/>
+      <w:bookmarkEnd w:id="30"/>
+      <w:bookmarkEnd w:id="31"/>
+      <w:bookmarkEnd w:id="32"/>
+      <w:bookmarkEnd w:id="33"/>
     </w:p>
     <w:p>
       <w:pPr>
@@ -4759,8 +4457,13 @@
           <w:numId w:val="22"/>
         </w:numPr>
       </w:pPr>
-      <w:r>
-        <w:t>raison, décisions, etc.</w:t>
+      <w:proofErr w:type="gramStart"/>
+      <w:r>
+        <w:t>raison</w:t>
+      </w:r>
+      <w:proofErr w:type="gramEnd"/>
+      <w:r>
+        <w:t>, décisions, etc.</w:t>
       </w:r>
     </w:p>
     <w:p>
@@ -4772,8 +4475,13 @@
         </w:numPr>
       </w:pPr>
       <w:r>
-        <w:t>Liste des bugs répertoriés avec la date de découverte et leur état:</w:t>
-      </w:r>
+        <w:t xml:space="preserve">Liste des bugs répertoriés avec la date de découverte et leur </w:t>
+      </w:r>
+      <w:proofErr w:type="gramStart"/>
+      <w:r>
+        <w:t>état:</w:t>
+      </w:r>
+      <w:proofErr w:type="gramEnd"/>
     </w:p>
     <w:p>
       <w:pPr>
@@ -4797,28 +4505,28 @@
       <w:pPr>
         <w:pStyle w:val="Titre1"/>
       </w:pPr>
-      <w:bookmarkStart w:id="43" w:name="_Toc165969653"/>
-      <w:bookmarkStart w:id="44" w:name="_Toc308526342"/>
+      <w:bookmarkStart w:id="34" w:name="_Toc165969653"/>
+      <w:bookmarkStart w:id="35" w:name="_Toc308526342"/>
       <w:r>
         <w:t>Conclusion</w:t>
       </w:r>
-      <w:bookmarkEnd w:id="43"/>
-      <w:bookmarkEnd w:id="44"/>
+      <w:bookmarkEnd w:id="34"/>
+      <w:bookmarkEnd w:id="35"/>
     </w:p>
     <w:p>
       <w:pPr>
         <w:pStyle w:val="Titre2"/>
       </w:pPr>
-      <w:bookmarkStart w:id="45" w:name="_Toc165969654"/>
-      <w:bookmarkStart w:id="46" w:name="_Toc308526343"/>
+      <w:bookmarkStart w:id="36" w:name="_Toc165969654"/>
+      <w:bookmarkStart w:id="37" w:name="_Toc308526343"/>
       <w:r>
         <w:t xml:space="preserve">Bilan des </w:t>
       </w:r>
-      <w:bookmarkEnd w:id="45"/>
+      <w:bookmarkEnd w:id="36"/>
       <w:r>
         <w:t>fonctionnalités demandées</w:t>
       </w:r>
-      <w:bookmarkEnd w:id="46"/>
+      <w:bookmarkEnd w:id="37"/>
     </w:p>
     <w:p>
       <w:pPr>
@@ -4844,7 +4552,6 @@
         </w:numPr>
       </w:pPr>
       <w:r>
-        <w:lastRenderedPageBreak/>
         <w:t>Si ce n’est pas le cas, estimer</w:t>
       </w:r>
       <w:r>
@@ -4858,13 +4565,13 @@
       <w:pPr>
         <w:pStyle w:val="Titre2"/>
       </w:pPr>
-      <w:bookmarkStart w:id="47" w:name="_Toc165969656"/>
-      <w:bookmarkStart w:id="48" w:name="_Toc308526345"/>
+      <w:bookmarkStart w:id="38" w:name="_Toc165969656"/>
+      <w:bookmarkStart w:id="39" w:name="_Toc308526345"/>
       <w:r>
         <w:t>Bilan personnel</w:t>
       </w:r>
-      <w:bookmarkEnd w:id="47"/>
-      <w:bookmarkEnd w:id="48"/>
+      <w:bookmarkEnd w:id="38"/>
+      <w:bookmarkEnd w:id="39"/>
     </w:p>
     <w:p>
       <w:pPr>
@@ -4875,11 +4582,16 @@
         </w:numPr>
       </w:pPr>
       <w:r>
-        <w:t>Si c’était à refaire</w:t>
+        <w:t xml:space="preserve">Si c’était à </w:t>
+      </w:r>
+      <w:proofErr w:type="gramStart"/>
+      <w:r>
+        <w:t>refaire</w:t>
       </w:r>
       <w:r>
         <w:t>:</w:t>
       </w:r>
+      <w:proofErr w:type="gramEnd"/>
     </w:p>
     <w:p>
       <w:pPr>
@@ -4946,8 +4658,13 @@
           <w:numId w:val="24"/>
         </w:numPr>
       </w:pPr>
-      <w:r>
-        <w:t>Suite à donner, améliorations souhaitables, …</w:t>
+      <w:proofErr w:type="gramStart"/>
+      <w:r>
+        <w:t>Suite à</w:t>
+      </w:r>
+      <w:proofErr w:type="gramEnd"/>
+      <w:r>
+        <w:t xml:space="preserve"> donner, améliorations souhaitables, …</w:t>
       </w:r>
     </w:p>
     <w:p>
@@ -4966,25 +4683,25 @@
       <w:pPr>
         <w:pStyle w:val="Titre1"/>
       </w:pPr>
-      <w:bookmarkStart w:id="49" w:name="_Toc532179971"/>
-      <w:bookmarkStart w:id="50" w:name="_Toc165969657"/>
-      <w:bookmarkStart w:id="51" w:name="_Toc308526346"/>
+      <w:bookmarkStart w:id="40" w:name="_Toc532179971"/>
+      <w:bookmarkStart w:id="41" w:name="_Toc165969657"/>
+      <w:bookmarkStart w:id="42" w:name="_Toc308526346"/>
       <w:r>
         <w:t>Divers</w:t>
       </w:r>
-      <w:bookmarkEnd w:id="49"/>
-      <w:bookmarkEnd w:id="50"/>
-      <w:bookmarkEnd w:id="51"/>
+      <w:bookmarkEnd w:id="40"/>
+      <w:bookmarkEnd w:id="41"/>
+      <w:bookmarkEnd w:id="42"/>
     </w:p>
     <w:p>
       <w:pPr>
         <w:pStyle w:val="Titre2"/>
       </w:pPr>
-      <w:bookmarkStart w:id="52" w:name="_Toc308526348"/>
+      <w:bookmarkStart w:id="43" w:name="_Toc308526348"/>
       <w:r>
         <w:t>Bibliographie</w:t>
       </w:r>
-      <w:bookmarkEnd w:id="52"/>
+      <w:bookmarkEnd w:id="43"/>
     </w:p>
     <w:p>
       <w:pPr>
@@ -5011,11 +4728,11 @@
       <w:pPr>
         <w:pStyle w:val="Titre2"/>
       </w:pPr>
-      <w:bookmarkStart w:id="53" w:name="_Toc308526349"/>
+      <w:bookmarkStart w:id="44" w:name="_Toc308526349"/>
       <w:r>
         <w:t>Webographie</w:t>
       </w:r>
-      <w:bookmarkEnd w:id="53"/>
+      <w:bookmarkEnd w:id="44"/>
     </w:p>
     <w:p>
       <w:pPr>
@@ -5033,11 +4750,11 @@
       <w:pPr>
         <w:pStyle w:val="Titre1"/>
       </w:pPr>
-      <w:bookmarkStart w:id="54" w:name="_Toc308526350"/>
+      <w:bookmarkStart w:id="45" w:name="_Toc308526350"/>
       <w:r>
         <w:t>Annexes</w:t>
       </w:r>
-      <w:bookmarkEnd w:id="54"/>
+      <w:bookmarkEnd w:id="45"/>
     </w:p>
     <w:p>
       <w:pPr>
@@ -5047,8 +4764,13 @@
           <w:numId w:val="25"/>
         </w:numPr>
       </w:pPr>
-      <w:r>
-        <w:t>Listing du code source (partiel ou, plus rarement complet)</w:t>
+      <w:proofErr w:type="gramStart"/>
+      <w:r>
+        <w:t>Listing</w:t>
+      </w:r>
+      <w:proofErr w:type="gramEnd"/>
+      <w:r>
+        <w:t xml:space="preserve"> du code source (partiel ou, plus rarement complet)</w:t>
       </w:r>
     </w:p>
     <w:p>
@@ -5565,12 +5287,21 @@
               <w:szCs w:val="16"/>
             </w:rPr>
           </w:pPr>
+          <w:proofErr w:type="gramStart"/>
           <w:r>
             <w:rPr>
               <w:rFonts w:cs="Arial"/>
               <w:szCs w:val="16"/>
             </w:rPr>
-            <w:t xml:space="preserve">Version: </w:t>
+            <w:t>Version:</w:t>
+          </w:r>
+          <w:proofErr w:type="gramEnd"/>
+          <w:r>
+            <w:rPr>
+              <w:rFonts w:cs="Arial"/>
+              <w:szCs w:val="16"/>
+            </w:rPr>
+            <w:t xml:space="preserve"> </w:t>
           </w:r>
           <w:fldSimple w:instr=" REVNUM   \* MERGEFORMAT ">
             <w:r>
@@ -5616,7 +5347,7 @@
               <w:noProof/>
               <w:szCs w:val="16"/>
             </w:rPr>
-            <w:t>03.03.2025 13:33</w:t>
+            <w:t>10.03.2025 09:33</w:t>
           </w:r>
           <w:r>
             <w:rPr>
@@ -5834,7 +5565,7 @@
         <v:path o:extrusionok="f" gradientshapeok="t" o:connecttype="rect"/>
         <o:lock v:ext="edit" aspectratio="t"/>
       </v:shapetype>
-      <v:shape id="_x0000_i1030" type="#_x0000_t75" style="width:12pt;height:12pt" o:bullet="t">
+      <v:shape id="_x0000_i1087" type="#_x0000_t75" style="width:12pt;height:12pt" o:bullet="t">
         <v:imagedata r:id="rId1" o:title="BD10263_"/>
       </v:shape>
     </w:pict>
@@ -7381,6 +7112,155 @@
     </w:lvl>
   </w:abstractNum>
   <w:abstractNum w:abstractNumId="22" w15:restartNumberingAfterBreak="0">
+    <w:nsid w:val="32866A89"/>
+    <w:multiLevelType w:val="multilevel"/>
+    <w:tmpl w:val="A75E45B2"/>
+    <w:lvl w:ilvl="0">
+      <w:start w:val="1"/>
+      <w:numFmt w:val="bullet"/>
+      <w:lvlText w:val=""/>
+      <w:lvlJc w:val="left"/>
+      <w:pPr>
+        <w:tabs>
+          <w:tab w:val="num" w:pos="720"/>
+        </w:tabs>
+        <w:ind w:left="720" w:hanging="360"/>
+      </w:pPr>
+      <w:rPr>
+        <w:rFonts w:ascii="Symbol" w:hAnsi="Symbol" w:hint="default"/>
+        <w:sz w:val="20"/>
+      </w:rPr>
+    </w:lvl>
+    <w:lvl w:ilvl="1" w:tentative="1">
+      <w:start w:val="1"/>
+      <w:numFmt w:val="bullet"/>
+      <w:lvlText w:val="o"/>
+      <w:lvlJc w:val="left"/>
+      <w:pPr>
+        <w:tabs>
+          <w:tab w:val="num" w:pos="1440"/>
+        </w:tabs>
+        <w:ind w:left="1440" w:hanging="360"/>
+      </w:pPr>
+      <w:rPr>
+        <w:rFonts w:ascii="Courier New" w:hAnsi="Courier New" w:hint="default"/>
+        <w:sz w:val="20"/>
+      </w:rPr>
+    </w:lvl>
+    <w:lvl w:ilvl="2" w:tentative="1">
+      <w:start w:val="1"/>
+      <w:numFmt w:val="bullet"/>
+      <w:lvlText w:val=""/>
+      <w:lvlJc w:val="left"/>
+      <w:pPr>
+        <w:tabs>
+          <w:tab w:val="num" w:pos="2160"/>
+        </w:tabs>
+        <w:ind w:left="2160" w:hanging="360"/>
+      </w:pPr>
+      <w:rPr>
+        <w:rFonts w:ascii="Wingdings" w:hAnsi="Wingdings" w:hint="default"/>
+        <w:sz w:val="20"/>
+      </w:rPr>
+    </w:lvl>
+    <w:lvl w:ilvl="3" w:tentative="1">
+      <w:start w:val="1"/>
+      <w:numFmt w:val="bullet"/>
+      <w:lvlText w:val=""/>
+      <w:lvlJc w:val="left"/>
+      <w:pPr>
+        <w:tabs>
+          <w:tab w:val="num" w:pos="2880"/>
+        </w:tabs>
+        <w:ind w:left="2880" w:hanging="360"/>
+      </w:pPr>
+      <w:rPr>
+        <w:rFonts w:ascii="Wingdings" w:hAnsi="Wingdings" w:hint="default"/>
+        <w:sz w:val="20"/>
+      </w:rPr>
+    </w:lvl>
+    <w:lvl w:ilvl="4" w:tentative="1">
+      <w:start w:val="1"/>
+      <w:numFmt w:val="bullet"/>
+      <w:lvlText w:val=""/>
+      <w:lvlJc w:val="left"/>
+      <w:pPr>
+        <w:tabs>
+          <w:tab w:val="num" w:pos="3600"/>
+        </w:tabs>
+        <w:ind w:left="3600" w:hanging="360"/>
+      </w:pPr>
+      <w:rPr>
+        <w:rFonts w:ascii="Wingdings" w:hAnsi="Wingdings" w:hint="default"/>
+        <w:sz w:val="20"/>
+      </w:rPr>
+    </w:lvl>
+    <w:lvl w:ilvl="5" w:tentative="1">
+      <w:start w:val="1"/>
+      <w:numFmt w:val="bullet"/>
+      <w:lvlText w:val=""/>
+      <w:lvlJc w:val="left"/>
+      <w:pPr>
+        <w:tabs>
+          <w:tab w:val="num" w:pos="4320"/>
+        </w:tabs>
+        <w:ind w:left="4320" w:hanging="360"/>
+      </w:pPr>
+      <w:rPr>
+        <w:rFonts w:ascii="Wingdings" w:hAnsi="Wingdings" w:hint="default"/>
+        <w:sz w:val="20"/>
+      </w:rPr>
+    </w:lvl>
+    <w:lvl w:ilvl="6" w:tentative="1">
+      <w:start w:val="1"/>
+      <w:numFmt w:val="bullet"/>
+      <w:lvlText w:val=""/>
+      <w:lvlJc w:val="left"/>
+      <w:pPr>
+        <w:tabs>
+          <w:tab w:val="num" w:pos="5040"/>
+        </w:tabs>
+        <w:ind w:left="5040" w:hanging="360"/>
+      </w:pPr>
+      <w:rPr>
+        <w:rFonts w:ascii="Wingdings" w:hAnsi="Wingdings" w:hint="default"/>
+        <w:sz w:val="20"/>
+      </w:rPr>
+    </w:lvl>
+    <w:lvl w:ilvl="7" w:tentative="1">
+      <w:start w:val="1"/>
+      <w:numFmt w:val="bullet"/>
+      <w:lvlText w:val=""/>
+      <w:lvlJc w:val="left"/>
+      <w:pPr>
+        <w:tabs>
+          <w:tab w:val="num" w:pos="5760"/>
+        </w:tabs>
+        <w:ind w:left="5760" w:hanging="360"/>
+      </w:pPr>
+      <w:rPr>
+        <w:rFonts w:ascii="Wingdings" w:hAnsi="Wingdings" w:hint="default"/>
+        <w:sz w:val="20"/>
+      </w:rPr>
+    </w:lvl>
+    <w:lvl w:ilvl="8" w:tentative="1">
+      <w:start w:val="1"/>
+      <w:numFmt w:val="bullet"/>
+      <w:lvlText w:val=""/>
+      <w:lvlJc w:val="left"/>
+      <w:pPr>
+        <w:tabs>
+          <w:tab w:val="num" w:pos="6480"/>
+        </w:tabs>
+        <w:ind w:left="6480" w:hanging="360"/>
+      </w:pPr>
+      <w:rPr>
+        <w:rFonts w:ascii="Wingdings" w:hAnsi="Wingdings" w:hint="default"/>
+        <w:sz w:val="20"/>
+      </w:rPr>
+    </w:lvl>
+  </w:abstractNum>
+  <w:abstractNum w:abstractNumId="23" w15:restartNumberingAfterBreak="0">
     <w:nsid w:val="36506853"/>
     <w:multiLevelType w:val="multilevel"/>
     <w:tmpl w:val="2F6EF210"/>
@@ -7493,7 +7373,7 @@
       </w:rPr>
     </w:lvl>
   </w:abstractNum>
-  <w:abstractNum w:abstractNumId="23" w15:restartNumberingAfterBreak="0">
+  <w:abstractNum w:abstractNumId="24" w15:restartNumberingAfterBreak="0">
     <w:nsid w:val="3BD16F36"/>
     <w:multiLevelType w:val="multilevel"/>
     <w:tmpl w:val="100C0021"/>
@@ -7606,7 +7486,7 @@
       </w:rPr>
     </w:lvl>
   </w:abstractNum>
-  <w:abstractNum w:abstractNumId="24" w15:restartNumberingAfterBreak="0">
+  <w:abstractNum w:abstractNumId="25" w15:restartNumberingAfterBreak="0">
     <w:nsid w:val="3C361DED"/>
     <w:multiLevelType w:val="multilevel"/>
     <w:tmpl w:val="100C0021"/>
@@ -7719,7 +7599,7 @@
       </w:rPr>
     </w:lvl>
   </w:abstractNum>
-  <w:abstractNum w:abstractNumId="25" w15:restartNumberingAfterBreak="0">
+  <w:abstractNum w:abstractNumId="26" w15:restartNumberingAfterBreak="0">
     <w:nsid w:val="3EF922F0"/>
     <w:multiLevelType w:val="multilevel"/>
     <w:tmpl w:val="100C0021"/>
@@ -7832,7 +7712,7 @@
       </w:rPr>
     </w:lvl>
   </w:abstractNum>
-  <w:abstractNum w:abstractNumId="26" w15:restartNumberingAfterBreak="0">
+  <w:abstractNum w:abstractNumId="27" w15:restartNumberingAfterBreak="0">
     <w:nsid w:val="486164F4"/>
     <w:multiLevelType w:val="multilevel"/>
     <w:tmpl w:val="100C0021"/>
@@ -7945,7 +7825,7 @@
       </w:rPr>
     </w:lvl>
   </w:abstractNum>
-  <w:abstractNum w:abstractNumId="27" w15:restartNumberingAfterBreak="0">
+  <w:abstractNum w:abstractNumId="28" w15:restartNumberingAfterBreak="0">
     <w:nsid w:val="4C4E14AC"/>
     <w:multiLevelType w:val="multilevel"/>
     <w:tmpl w:val="100C001F"/>
@@ -8031,7 +7911,7 @@
       </w:pPr>
     </w:lvl>
   </w:abstractNum>
-  <w:abstractNum w:abstractNumId="28" w15:restartNumberingAfterBreak="0">
+  <w:abstractNum w:abstractNumId="29" w15:restartNumberingAfterBreak="0">
     <w:nsid w:val="4D30734E"/>
     <w:multiLevelType w:val="multilevel"/>
     <w:tmpl w:val="100C001D"/>
@@ -8117,7 +7997,7 @@
       </w:pPr>
     </w:lvl>
   </w:abstractNum>
-  <w:abstractNum w:abstractNumId="29" w15:restartNumberingAfterBreak="0">
+  <w:abstractNum w:abstractNumId="30" w15:restartNumberingAfterBreak="0">
     <w:nsid w:val="55FE2729"/>
     <w:multiLevelType w:val="multilevel"/>
     <w:tmpl w:val="100C0023"/>
@@ -8204,7 +8084,7 @@
       </w:pPr>
     </w:lvl>
   </w:abstractNum>
-  <w:abstractNum w:abstractNumId="30" w15:restartNumberingAfterBreak="0">
+  <w:abstractNum w:abstractNumId="31" w15:restartNumberingAfterBreak="0">
     <w:nsid w:val="58933B2A"/>
     <w:multiLevelType w:val="multilevel"/>
     <w:tmpl w:val="100C0021"/>
@@ -8317,7 +8197,7 @@
       </w:rPr>
     </w:lvl>
   </w:abstractNum>
-  <w:abstractNum w:abstractNumId="31" w15:restartNumberingAfterBreak="0">
+  <w:abstractNum w:abstractNumId="32" w15:restartNumberingAfterBreak="0">
     <w:nsid w:val="58DB01C5"/>
     <w:multiLevelType w:val="hybridMultilevel"/>
     <w:tmpl w:val="55EE2378"/>
@@ -8406,7 +8286,7 @@
       </w:pPr>
     </w:lvl>
   </w:abstractNum>
-  <w:abstractNum w:abstractNumId="32" w15:restartNumberingAfterBreak="0">
+  <w:abstractNum w:abstractNumId="33" w15:restartNumberingAfterBreak="0">
     <w:nsid w:val="5C877673"/>
     <w:multiLevelType w:val="multilevel"/>
     <w:tmpl w:val="100C0021"/>
@@ -8519,7 +8399,7 @@
       </w:rPr>
     </w:lvl>
   </w:abstractNum>
-  <w:abstractNum w:abstractNumId="33" w15:restartNumberingAfterBreak="0">
+  <w:abstractNum w:abstractNumId="34" w15:restartNumberingAfterBreak="0">
     <w:nsid w:val="5CBC53EC"/>
     <w:multiLevelType w:val="multilevel"/>
     <w:tmpl w:val="2F6EF210"/>
@@ -8632,7 +8512,7 @@
       </w:rPr>
     </w:lvl>
   </w:abstractNum>
-  <w:abstractNum w:abstractNumId="34" w15:restartNumberingAfterBreak="0">
+  <w:abstractNum w:abstractNumId="35" w15:restartNumberingAfterBreak="0">
     <w:nsid w:val="5E424682"/>
     <w:multiLevelType w:val="multilevel"/>
     <w:tmpl w:val="100C001F"/>
@@ -8718,7 +8598,7 @@
       </w:pPr>
     </w:lvl>
   </w:abstractNum>
-  <w:abstractNum w:abstractNumId="35" w15:restartNumberingAfterBreak="0">
+  <w:abstractNum w:abstractNumId="36" w15:restartNumberingAfterBreak="0">
     <w:nsid w:val="63A9062F"/>
     <w:multiLevelType w:val="multilevel"/>
     <w:tmpl w:val="DCCE794A"/>
@@ -8858,7 +8738,7 @@
       </w:rPr>
     </w:lvl>
   </w:abstractNum>
-  <w:abstractNum w:abstractNumId="36" w15:restartNumberingAfterBreak="0">
+  <w:abstractNum w:abstractNumId="37" w15:restartNumberingAfterBreak="0">
     <w:nsid w:val="643F0961"/>
     <w:multiLevelType w:val="multilevel"/>
     <w:tmpl w:val="100C0021"/>
@@ -8971,7 +8851,7 @@
       </w:rPr>
     </w:lvl>
   </w:abstractNum>
-  <w:abstractNum w:abstractNumId="37" w15:restartNumberingAfterBreak="0">
+  <w:abstractNum w:abstractNumId="38" w15:restartNumberingAfterBreak="0">
     <w:nsid w:val="6D6476B9"/>
     <w:multiLevelType w:val="multilevel"/>
     <w:tmpl w:val="100C0023"/>
@@ -9058,7 +8938,7 @@
       </w:pPr>
     </w:lvl>
   </w:abstractNum>
-  <w:abstractNum w:abstractNumId="38" w15:restartNumberingAfterBreak="0">
+  <w:abstractNum w:abstractNumId="39" w15:restartNumberingAfterBreak="0">
     <w:nsid w:val="70C03573"/>
     <w:multiLevelType w:val="multilevel"/>
     <w:tmpl w:val="100C0021"/>
@@ -9171,7 +9051,7 @@
       </w:rPr>
     </w:lvl>
   </w:abstractNum>
-  <w:abstractNum w:abstractNumId="39" w15:restartNumberingAfterBreak="0">
+  <w:abstractNum w:abstractNumId="40" w15:restartNumberingAfterBreak="0">
     <w:nsid w:val="79CD09A9"/>
     <w:multiLevelType w:val="multilevel"/>
     <w:tmpl w:val="100C0021"/>
@@ -9284,7 +9164,7 @@
       </w:rPr>
     </w:lvl>
   </w:abstractNum>
-  <w:abstractNum w:abstractNumId="40" w15:restartNumberingAfterBreak="0">
+  <w:abstractNum w:abstractNumId="41" w15:restartNumberingAfterBreak="0">
     <w:nsid w:val="7E7F1C51"/>
     <w:multiLevelType w:val="multilevel"/>
     <w:tmpl w:val="100C0021"/>
@@ -9407,10 +9287,10 @@
     <w:abstractNumId w:val="15"/>
   </w:num>
   <w:num w:numId="4" w16cid:durableId="1770931905">
-    <w:abstractNumId w:val="35"/>
+    <w:abstractNumId w:val="36"/>
   </w:num>
   <w:num w:numId="5" w16cid:durableId="613824198">
-    <w:abstractNumId w:val="35"/>
+    <w:abstractNumId w:val="36"/>
   </w:num>
   <w:num w:numId="6" w16cid:durableId="1978140823">
     <w:abstractNumId w:val="15"/>
@@ -9425,7 +9305,7 @@
     <w:abstractNumId w:val="15"/>
   </w:num>
   <w:num w:numId="10" w16cid:durableId="255745760">
-    <w:abstractNumId w:val="35"/>
+    <w:abstractNumId w:val="36"/>
   </w:num>
   <w:num w:numId="11" w16cid:durableId="1913659662">
     <w:abstractNumId w:val="15"/>
@@ -9443,28 +9323,28 @@
     <w:abstractNumId w:val="16"/>
   </w:num>
   <w:num w:numId="16" w16cid:durableId="109671704">
-    <w:abstractNumId w:val="32"/>
+    <w:abstractNumId w:val="33"/>
   </w:num>
   <w:num w:numId="17" w16cid:durableId="557936333">
-    <w:abstractNumId w:val="26"/>
+    <w:abstractNumId w:val="27"/>
   </w:num>
   <w:num w:numId="18" w16cid:durableId="2091348747">
-    <w:abstractNumId w:val="40"/>
+    <w:abstractNumId w:val="41"/>
   </w:num>
   <w:num w:numId="19" w16cid:durableId="1368489213">
-    <w:abstractNumId w:val="38"/>
+    <w:abstractNumId w:val="39"/>
   </w:num>
   <w:num w:numId="20" w16cid:durableId="107702066">
     <w:abstractNumId w:val="10"/>
   </w:num>
   <w:num w:numId="21" w16cid:durableId="1836874404">
-    <w:abstractNumId w:val="36"/>
+    <w:abstractNumId w:val="37"/>
   </w:num>
   <w:num w:numId="22" w16cid:durableId="1819958067">
-    <w:abstractNumId w:val="25"/>
+    <w:abstractNumId w:val="26"/>
   </w:num>
   <w:num w:numId="23" w16cid:durableId="794450685">
-    <w:abstractNumId w:val="23"/>
+    <w:abstractNumId w:val="24"/>
   </w:num>
   <w:num w:numId="24" w16cid:durableId="1818037446">
     <w:abstractNumId w:val="13"/>
@@ -9476,19 +9356,19 @@
     <w:abstractNumId w:val="12"/>
   </w:num>
   <w:num w:numId="27" w16cid:durableId="1533223424">
+    <w:abstractNumId w:val="31"/>
+  </w:num>
+  <w:num w:numId="28" w16cid:durableId="35086544">
+    <w:abstractNumId w:val="35"/>
+  </w:num>
+  <w:num w:numId="29" w16cid:durableId="1809974224">
+    <w:abstractNumId w:val="29"/>
+  </w:num>
+  <w:num w:numId="30" w16cid:durableId="114718659">
     <w:abstractNumId w:val="30"/>
   </w:num>
-  <w:num w:numId="28" w16cid:durableId="35086544">
-    <w:abstractNumId w:val="34"/>
-  </w:num>
-  <w:num w:numId="29" w16cid:durableId="1809974224">
-    <w:abstractNumId w:val="28"/>
-  </w:num>
-  <w:num w:numId="30" w16cid:durableId="114718659">
-    <w:abstractNumId w:val="29"/>
-  </w:num>
   <w:num w:numId="31" w16cid:durableId="20908481">
-    <w:abstractNumId w:val="37"/>
+    <w:abstractNumId w:val="38"/>
   </w:num>
   <w:num w:numId="32" w16cid:durableId="2075741480">
     <w:abstractNumId w:val="8"/>
@@ -9521,25 +9401,31 @@
     <w:abstractNumId w:val="4"/>
   </w:num>
   <w:num w:numId="42" w16cid:durableId="1781955108">
-    <w:abstractNumId w:val="27"/>
+    <w:abstractNumId w:val="28"/>
   </w:num>
   <w:num w:numId="43" w16cid:durableId="83498926">
-    <w:abstractNumId w:val="24"/>
+    <w:abstractNumId w:val="25"/>
   </w:num>
   <w:num w:numId="44" w16cid:durableId="805002713">
-    <w:abstractNumId w:val="39"/>
+    <w:abstractNumId w:val="40"/>
   </w:num>
   <w:num w:numId="45" w16cid:durableId="1595750246">
     <w:abstractNumId w:val="14"/>
   </w:num>
   <w:num w:numId="46" w16cid:durableId="443155540">
-    <w:abstractNumId w:val="22"/>
+    <w:abstractNumId w:val="23"/>
   </w:num>
   <w:num w:numId="47" w16cid:durableId="271085703">
-    <w:abstractNumId w:val="33"/>
+    <w:abstractNumId w:val="34"/>
   </w:num>
   <w:num w:numId="48" w16cid:durableId="1495952308">
-    <w:abstractNumId w:val="31"/>
+    <w:abstractNumId w:val="32"/>
+  </w:num>
+  <w:num w:numId="49" w16cid:durableId="1188713947">
+    <w:abstractNumId w:val="19"/>
+  </w:num>
+  <w:num w:numId="50" w16cid:durableId="15739063">
+    <w:abstractNumId w:val="22"/>
   </w:num>
   <w:numIdMacAtCleanup w:val="4"/>
 </w:numbering>
@@ -9574,7 +9460,7 @@
     <w:lsdException w:name="Title" w:qFormat="1"/>
     <w:lsdException w:name="Subtitle" w:qFormat="1"/>
     <w:lsdException w:name="Hyperlink" w:uiPriority="99"/>
-    <w:lsdException w:name="Strong" w:qFormat="1"/>
+    <w:lsdException w:name="Strong" w:uiPriority="22" w:qFormat="1"/>
     <w:lsdException w:name="Emphasis" w:qFormat="1"/>
     <w:lsdException w:name="Normal Table" w:semiHidden="1" w:unhideWhenUsed="1"/>
     <w:lsdException w:name="Table Simple 1" w:semiHidden="1" w:unhideWhenUsed="1"/>
@@ -10372,6 +10258,7 @@
   <w:style w:type="character" w:styleId="lev">
     <w:name w:val="Strong"/>
     <w:basedOn w:val="Policepardfaut"/>
+    <w:uiPriority w:val="22"/>
     <w:qFormat/>
     <w:rsid w:val="0037071E"/>
     <w:rPr>
@@ -10867,6 +10754,30 @@
 </file>
 
 <file path=customXml/item1.xml><?xml version="1.0" encoding="utf-8"?>
+<?mso-contentType ?>
+<FormTemplates xmlns="http://schemas.microsoft.com/sharepoint/v3/contenttype/forms">
+  <Display>DocumentLibraryForm</Display>
+  <Edit>DocumentLibraryForm</Edit>
+  <New>DocumentLibraryForm</New>
+</FormTemplates>
+</file>
+
+<file path=customXml/item2.xml><?xml version="1.0" encoding="utf-8"?>
+<b:Sources xmlns:b="http://schemas.openxmlformats.org/officeDocument/2006/bibliography" xmlns="http://schemas.openxmlformats.org/officeDocument/2006/bibliography" SelectedStyle="\APA.XSL" StyleName="APA"/>
+</file>
+
+<file path=customXml/item3.xml><?xml version="1.0" encoding="utf-8"?>
+<p:properties xmlns:p="http://schemas.microsoft.com/office/2006/metadata/properties" xmlns:xsi="http://www.w3.org/2001/XMLSchema-instance" xmlns:pc="http://schemas.microsoft.com/office/infopath/2007/PartnerControls">
+  <documentManagement>
+    <lcf76f155ced4ddcb4097134ff3c332f xmlns="bf2f2df3-a963-4452-b0e7-67dabc627c35">
+      <Terms xmlns="http://schemas.microsoft.com/office/infopath/2007/PartnerControls"/>
+    </lcf76f155ced4ddcb4097134ff3c332f>
+    <TaxCatchAll xmlns="f7d9f5a6-831d-4621-8c77-cbcaf993e406" xsi:nil="true"/>
+  </documentManagement>
+</p:properties>
+</file>
+
+<file path=customXml/item4.xml><?xml version="1.0" encoding="utf-8"?>
 <ct:contentTypeSchema xmlns:ct="http://schemas.microsoft.com/office/2006/metadata/contentType" xmlns:ma="http://schemas.microsoft.com/office/2006/metadata/properties/metaAttributes" ct:_="" ma:_="" ma:contentTypeName="Document" ma:contentTypeID="0x0101001ABD9BFFC9E543439C53A2705AE306EF" ma:contentTypeVersion="14" ma:contentTypeDescription="Crée un document." ma:contentTypeScope="" ma:versionID="41827e22f0a2406195029f3799eac37d">
   <xsd:schema xmlns:xsd="http://www.w3.org/2001/XMLSchema" xmlns:xs="http://www.w3.org/2001/XMLSchema" xmlns:p="http://schemas.microsoft.com/office/2006/metadata/properties" xmlns:ns2="bf2f2df3-a963-4452-b0e7-67dabc627c35" xmlns:ns3="f7d9f5a6-831d-4621-8c77-cbcaf993e406" targetNamespace="http://schemas.microsoft.com/office/2006/metadata/properties" ma:root="true" ma:fieldsID="b5448764cb5439448d1ea8eff3aff90d" ns2:_="" ns3:_="">
     <xsd:import namespace="bf2f2df3-a963-4452-b0e7-67dabc627c35"/>
@@ -11095,31 +11006,34 @@
 </ct:contentTypeSchema>
 </file>
 
-<file path=customXml/item2.xml><?xml version="1.0" encoding="utf-8"?>
-<?mso-contentType ?>
-<FormTemplates xmlns="http://schemas.microsoft.com/sharepoint/v3/contenttype/forms">
-  <Display>DocumentLibraryForm</Display>
-  <Edit>DocumentLibraryForm</Edit>
-  <New>DocumentLibraryForm</New>
-</FormTemplates>
+<file path=customXml/itemProps1.xml><?xml version="1.0" encoding="utf-8"?>
+<ds:datastoreItem xmlns:ds="http://schemas.openxmlformats.org/officeDocument/2006/customXml" ds:itemID="{DF8E7934-3F3A-4F32-A7D4-1B248DBE707D}">
+  <ds:schemaRefs>
+    <ds:schemaRef ds:uri="http://schemas.microsoft.com/sharepoint/v3/contenttype/forms"/>
+  </ds:schemaRefs>
+</ds:datastoreItem>
 </file>
 
-<file path=customXml/item3.xml><?xml version="1.0" encoding="utf-8"?>
-<b:Sources xmlns:b="http://schemas.openxmlformats.org/officeDocument/2006/bibliography" xmlns="http://schemas.openxmlformats.org/officeDocument/2006/bibliography" SelectedStyle="\APA.XSL" StyleName="APA"/>
+<file path=customXml/itemProps2.xml><?xml version="1.0" encoding="utf-8"?>
+<ds:datastoreItem xmlns:ds="http://schemas.openxmlformats.org/officeDocument/2006/customXml" ds:itemID="{C8C35155-3E6A-4058-B6E4-303717845E3B}">
+  <ds:schemaRefs>
+    <ds:schemaRef ds:uri="http://schemas.openxmlformats.org/officeDocument/2006/bibliography"/>
+  </ds:schemaRefs>
+</ds:datastoreItem>
 </file>
 
-<file path=customXml/item4.xml><?xml version="1.0" encoding="utf-8"?>
-<p:properties xmlns:p="http://schemas.microsoft.com/office/2006/metadata/properties" xmlns:xsi="http://www.w3.org/2001/XMLSchema-instance" xmlns:pc="http://schemas.microsoft.com/office/infopath/2007/PartnerControls">
-  <documentManagement>
-    <lcf76f155ced4ddcb4097134ff3c332f xmlns="bf2f2df3-a963-4452-b0e7-67dabc627c35">
-      <Terms xmlns="http://schemas.microsoft.com/office/infopath/2007/PartnerControls"/>
-    </lcf76f155ced4ddcb4097134ff3c332f>
-    <TaxCatchAll xmlns="f7d9f5a6-831d-4621-8c77-cbcaf993e406" xsi:nil="true"/>
-  </documentManagement>
-</p:properties>
+<file path=customXml/itemProps3.xml><?xml version="1.0" encoding="utf-8"?>
+<ds:datastoreItem xmlns:ds="http://schemas.openxmlformats.org/officeDocument/2006/customXml" ds:itemID="{4181FC95-92B5-446F-AE57-E4A44C8C450C}">
+  <ds:schemaRefs>
+    <ds:schemaRef ds:uri="http://schemas.microsoft.com/office/2006/metadata/properties"/>
+    <ds:schemaRef ds:uri="http://schemas.microsoft.com/office/infopath/2007/PartnerControls"/>
+    <ds:schemaRef ds:uri="bf2f2df3-a963-4452-b0e7-67dabc627c35"/>
+    <ds:schemaRef ds:uri="f7d9f5a6-831d-4621-8c77-cbcaf993e406"/>
+  </ds:schemaRefs>
+</ds:datastoreItem>
 </file>
 
-<file path=customXml/itemProps1.xml><?xml version="1.0" encoding="utf-8"?>
+<file path=customXml/itemProps4.xml><?xml version="1.0" encoding="utf-8"?>
 <ds:datastoreItem xmlns:ds="http://schemas.openxmlformats.org/officeDocument/2006/customXml" ds:itemID="{81FE595B-3A92-4484-A585-A4037F0DA599}">
   <ds:schemaRefs>
     <ds:schemaRef ds:uri="http://schemas.microsoft.com/office/2006/metadata/contentType"/>
@@ -11136,31 +11050,4 @@
     <ds:schemaRef ds:uri="http://schemas.microsoft.com/internal/obd"/>
   </ds:schemaRefs>
 </ds:datastoreItem>
-</file>
-
-<file path=customXml/itemProps2.xml><?xml version="1.0" encoding="utf-8"?>
-<ds:datastoreItem xmlns:ds="http://schemas.openxmlformats.org/officeDocument/2006/customXml" ds:itemID="{DF8E7934-3F3A-4F32-A7D4-1B248DBE707D}">
-  <ds:schemaRefs>
-    <ds:schemaRef ds:uri="http://schemas.microsoft.com/sharepoint/v3/contenttype/forms"/>
-  </ds:schemaRefs>
-</ds:datastoreItem>
-</file>
-
-<file path=customXml/itemProps3.xml><?xml version="1.0" encoding="utf-8"?>
-<ds:datastoreItem xmlns:ds="http://schemas.openxmlformats.org/officeDocument/2006/customXml" ds:itemID="{C8C35155-3E6A-4058-B6E4-303717845E3B}">
-  <ds:schemaRefs>
-    <ds:schemaRef ds:uri="http://schemas.openxmlformats.org/officeDocument/2006/bibliography"/>
-  </ds:schemaRefs>
-</ds:datastoreItem>
-</file>
-
-<file path=customXml/itemProps4.xml><?xml version="1.0" encoding="utf-8"?>
-<ds:datastoreItem xmlns:ds="http://schemas.openxmlformats.org/officeDocument/2006/customXml" ds:itemID="{4181FC95-92B5-446F-AE57-E4A44C8C450C}">
-  <ds:schemaRefs>
-    <ds:schemaRef ds:uri="http://schemas.microsoft.com/office/2006/metadata/properties"/>
-    <ds:schemaRef ds:uri="http://schemas.microsoft.com/office/infopath/2007/PartnerControls"/>
-    <ds:schemaRef ds:uri="bf2f2df3-a963-4452-b0e7-67dabc627c35"/>
-    <ds:schemaRef ds:uri="f7d9f5a6-831d-4621-8c77-cbcaf993e406"/>
-  </ds:schemaRefs>
-</ds:datastoreItem>
 </file>
</xml_diff>

<commit_message>
doc(Rapport) Modification des annexes
</commit_message>
<xml_diff>
--- a/doc/Rapport de projet.docx
+++ b/doc/Rapport de projet.docx
@@ -4335,6 +4335,14 @@
       <w:pPr>
         <w:pStyle w:val="Retraitcorpsdetexte"/>
       </w:pPr>
+      <w:r>
+        <w:br w:type="page"/>
+      </w:r>
+    </w:p>
+    <w:p>
+      <w:pPr>
+        <w:pStyle w:val="Retraitcorpsdetexte"/>
+      </w:pPr>
     </w:p>
     <w:p>
       <w:pPr>
@@ -4811,14 +4819,17 @@
         <w:t xml:space="preserve">Victoire : Le jeu s'arrête lorsqu’un joueur est touché 3 fois </w:t>
       </w:r>
       <w:r>
+        <w:t xml:space="preserve"> </w:t>
+      </w:r>
+      <w:r>
         <w:rPr>
           <w:noProof/>
         </w:rPr>
         <w:drawing>
-          <wp:inline distT="0" distB="0" distL="0" distR="0" wp14:anchorId="65310C29" wp14:editId="2360A9C5">
-            <wp:extent cx="142875" cy="142875"/>
+          <wp:inline distT="0" distB="0" distL="0" distR="0" wp14:anchorId="72BA3E74" wp14:editId="6DFAEA10">
+            <wp:extent cx="123825" cy="123825"/>
             <wp:effectExtent l="0" t="0" r="9525" b="9525"/>
-            <wp:docPr id="11" name="Graphique 11" descr="Fermer avec un remplissage uni"/>
+            <wp:docPr id="904230441" name="Graphique 904230441" descr="Coche avec un remplissage uni"/>
             <wp:cNvGraphicFramePr>
               <a:graphicFrameLocks xmlns:a="http://schemas.openxmlformats.org/drawingml/2006/main" noChangeAspect="1"/>
             </wp:cNvGraphicFramePr>
@@ -4826,17 +4837,17 @@
               <a:graphicData uri="http://schemas.openxmlformats.org/drawingml/2006/picture">
                 <pic:pic xmlns:pic="http://schemas.openxmlformats.org/drawingml/2006/picture">
                   <pic:nvPicPr>
-                    <pic:cNvPr id="11" name="Graphique 11" descr="Fermer avec un remplissage uni"/>
+                    <pic:cNvPr id="5" name="Graphique 5" descr="Coche avec un remplissage uni"/>
                     <pic:cNvPicPr/>
                   </pic:nvPicPr>
                   <pic:blipFill>
-                    <a:blip r:embed="rId14" cstate="print">
+                    <a:blip r:embed="rId12" cstate="print">
                       <a:extLst>
                         <a:ext uri="{28A0092B-C50C-407E-A947-70E740481C1C}">
                           <a14:useLocalDpi xmlns:a14="http://schemas.microsoft.com/office/drawing/2010/main" val="0"/>
                         </a:ext>
                         <a:ext uri="{96DAC541-7B7A-43D3-8B79-37D633B846F1}">
-                          <asvg:svgBlip xmlns:asvg="http://schemas.microsoft.com/office/drawing/2016/SVG/main" r:embed="rId15"/>
+                          <asvg:svgBlip xmlns:asvg="http://schemas.microsoft.com/office/drawing/2016/SVG/main" r:embed="rId13"/>
                         </a:ext>
                       </a:extLst>
                     </a:blip>
@@ -4845,9 +4856,9 @@
                     </a:stretch>
                   </pic:blipFill>
                   <pic:spPr>
-                    <a:xfrm flipH="1">
+                    <a:xfrm>
                       <a:off x="0" y="0"/>
-                      <a:ext cx="142875" cy="142875"/>
+                      <a:ext cx="123825" cy="123825"/>
                     </a:xfrm>
                     <a:prstGeom prst="rect">
                       <a:avLst/>
@@ -4897,6 +4908,11 @@
         <w:t>Malgré la difficulté à se lancer dans le projet à partir de rien, j'ai pris beaucoup de plaisir à le faire et à apprendre de nouvelles choses. J'aurai aimé aller un peu plus loin et avoir une meilleure finition pendant le temps du projet.</w:t>
       </w:r>
     </w:p>
+    <w:p>
+      <w:r>
+        <w:br w:type="page"/>
+      </w:r>
+    </w:p>
     <w:p/>
     <w:p>
       <w:pPr>
@@ -4916,52 +4932,21 @@
       <w:pPr>
         <w:pStyle w:val="Titre2"/>
       </w:pPr>
-      <w:bookmarkStart w:id="43" w:name="_Toc308526348"/>
-      <w:r>
-        <w:t>Bibliographie</w:t>
+      <w:bookmarkStart w:id="43" w:name="_Toc308526349"/>
+      <w:r>
+        <w:t>Webographie</w:t>
       </w:r>
       <w:bookmarkEnd w:id="43"/>
     </w:p>
     <w:p>
       <w:pPr>
-        <w:pStyle w:val="Informations"/>
+        <w:pStyle w:val="Paragraphedeliste"/>
         <w:numPr>
-          <w:ilvl w:val="5"/>
-          <w:numId w:val="6"/>
+          <w:ilvl w:val="0"/>
+          <w:numId w:val="10"/>
         </w:numPr>
       </w:pPr>
-      <w:r>
-        <w:t>Références des livres</w:t>
-      </w:r>
-      <w:r>
-        <w:t>, revues et publications</w:t>
-      </w:r>
-      <w:r>
-        <w:t xml:space="preserve"> u</w:t>
-      </w:r>
-      <w:r>
-        <w:t>tilisés durant le projet.</w:t>
-      </w:r>
-    </w:p>
-    <w:p>
-      <w:pPr>
-        <w:pStyle w:val="Titre2"/>
-      </w:pPr>
-      <w:bookmarkStart w:id="44" w:name="_Toc308526349"/>
-      <w:r>
-        <w:t>Webographie</w:t>
-      </w:r>
-      <w:bookmarkEnd w:id="44"/>
-    </w:p>
-    <w:p>
-      <w:pPr>
-        <w:pStyle w:val="Informations"/>
-        <w:numPr>
-          <w:ilvl w:val="5"/>
-          <w:numId w:val="6"/>
-        </w:numPr>
-      </w:pPr>
-      <w:hyperlink r:id="rId16" w:history="1">
+      <w:hyperlink r:id="rId14" w:history="1">
         <w:r>
           <w:rPr>
             <w:rStyle w:val="Lienhypertexte"/>
@@ -4980,13 +4965,13 @@
     </w:p>
     <w:p>
       <w:pPr>
-        <w:pStyle w:val="Informations"/>
+        <w:pStyle w:val="Paragraphedeliste"/>
         <w:numPr>
-          <w:ilvl w:val="5"/>
-          <w:numId w:val="6"/>
+          <w:ilvl w:val="0"/>
+          <w:numId w:val="10"/>
         </w:numPr>
       </w:pPr>
-      <w:hyperlink r:id="rId17" w:history="1">
+      <w:hyperlink r:id="rId15" w:history="1">
         <w:r>
           <w:rPr>
             <w:rStyle w:val="Lienhypertexte"/>
@@ -5005,13 +4990,13 @@
     </w:p>
     <w:p>
       <w:pPr>
-        <w:pStyle w:val="Informations"/>
+        <w:pStyle w:val="Paragraphedeliste"/>
         <w:numPr>
-          <w:ilvl w:val="5"/>
-          <w:numId w:val="6"/>
+          <w:ilvl w:val="0"/>
+          <w:numId w:val="10"/>
         </w:numPr>
       </w:pPr>
-      <w:hyperlink r:id="rId18" w:history="1">
+      <w:hyperlink r:id="rId16" w:history="1">
         <w:proofErr w:type="spellStart"/>
         <w:r>
           <w:rPr>
@@ -5026,87 +5011,62 @@
       <w:pPr>
         <w:pStyle w:val="Titre1"/>
       </w:pPr>
-      <w:bookmarkStart w:id="45" w:name="_Toc308526350"/>
+      <w:bookmarkStart w:id="44" w:name="_Toc308526350"/>
       <w:r>
         <w:t>Annexes</w:t>
       </w:r>
-      <w:bookmarkEnd w:id="45"/>
+      <w:bookmarkEnd w:id="44"/>
+    </w:p>
+    <w:p>
+      <w:pPr>
+        <w:pStyle w:val="Paragraphedeliste"/>
+        <w:numPr>
+          <w:ilvl w:val="0"/>
+          <w:numId w:val="11"/>
+        </w:numPr>
+      </w:pPr>
+      <w:r>
+        <w:t>Code source</w:t>
+      </w:r>
+    </w:p>
+    <w:p>
+      <w:pPr>
+        <w:pStyle w:val="Paragraphedeliste"/>
+        <w:numPr>
+          <w:ilvl w:val="0"/>
+          <w:numId w:val="11"/>
+        </w:numPr>
+      </w:pPr>
+      <w:r>
+        <w:t>Code des tests</w:t>
+      </w:r>
+    </w:p>
+    <w:p>
+      <w:pPr>
+        <w:pStyle w:val="Paragraphedeliste"/>
+        <w:numPr>
+          <w:ilvl w:val="0"/>
+          <w:numId w:val="11"/>
+        </w:numPr>
+      </w:pPr>
+      <w:r>
+        <w:t xml:space="preserve">Documentation </w:t>
+      </w:r>
+      <w:proofErr w:type="spellStart"/>
+      <w:r>
+        <w:t>Doxygen</w:t>
+      </w:r>
+      <w:proofErr w:type="spellEnd"/>
     </w:p>
     <w:p>
       <w:pPr>
         <w:pStyle w:val="Informations"/>
-        <w:numPr>
-          <w:ilvl w:val="5"/>
-          <w:numId w:val="6"/>
-        </w:numPr>
-      </w:pPr>
-      <w:r>
-        <w:t>Listing du code source (partiel ou, plus rarement complet)</w:t>
-      </w:r>
-    </w:p>
-    <w:p>
-      <w:pPr>
-        <w:pStyle w:val="Informations"/>
-        <w:numPr>
-          <w:ilvl w:val="5"/>
-          <w:numId w:val="6"/>
-        </w:numPr>
-      </w:pPr>
-      <w:r>
-        <w:t>Guide</w:t>
-      </w:r>
-      <w:r>
-        <w:t>(s)</w:t>
-      </w:r>
-      <w:r>
-        <w:t xml:space="preserve"> d’utilisation et/ou guide de l’administrateur</w:t>
-      </w:r>
-    </w:p>
-    <w:p>
-      <w:pPr>
-        <w:pStyle w:val="Informations"/>
-        <w:numPr>
-          <w:ilvl w:val="5"/>
-          <w:numId w:val="6"/>
-        </w:numPr>
-      </w:pPr>
-      <w:r>
-        <w:t>Etat ou</w:t>
-      </w:r>
-      <w:r>
-        <w:t xml:space="preserve"> « dump » </w:t>
-      </w:r>
-      <w:r>
-        <w:t xml:space="preserve">de la configuration </w:t>
-      </w:r>
-      <w:r>
-        <w:t>des équipements</w:t>
-      </w:r>
-      <w:r>
-        <w:t xml:space="preserve"> (routeur, switch, robot, etc.).</w:t>
-      </w:r>
-    </w:p>
-    <w:p>
-      <w:pPr>
-        <w:pStyle w:val="Informations"/>
-        <w:numPr>
-          <w:ilvl w:val="5"/>
-          <w:numId w:val="6"/>
-        </w:numPr>
-      </w:pPr>
-      <w:r>
-        <w:t>Extraits</w:t>
-      </w:r>
-      <w:r>
-        <w:t xml:space="preserve"> de catalogue, documentation de fabricant</w:t>
-      </w:r>
-      <w:r>
-        <w:t>, etc.</w:t>
-      </w:r>
+        <w:ind w:left="2160"/>
+      </w:pPr>
     </w:p>
     <w:sectPr>
-      <w:headerReference w:type="default" r:id="rId19"/>
-      <w:footerReference w:type="default" r:id="rId20"/>
+      <w:headerReference w:type="default" r:id="rId17"/>
+      <w:footerReference w:type="default" r:id="rId18"/>
       <w:pgSz w:w="11906" w:h="16838" w:code="9"/>
       <w:pgMar w:top="1418" w:right="1418" w:bottom="1418" w:left="1418" w:header="709" w:footer="709" w:gutter="0"/>
       <w:cols w:space="708"/>
@@ -5618,7 +5578,7 @@
               <w:noProof/>
               <w:szCs w:val="16"/>
             </w:rPr>
-            <w:t>11.03.2025 11:21</w:t>
+            <w:t>11.03.2025 19:55</w:t>
           </w:r>
           <w:r>
             <w:rPr>
@@ -5819,7 +5779,7 @@
     <mc:AlternateContent>
       <mc:Choice Requires="v">
         <w:pict>
-          <v:shapetype w14:anchorId="0F8183A9" id="_x0000_t75" coordsize="21600,21600" o:spt="75" o:preferrelative="t" path="m@4@5l@4@11@9@11@9@5xe" filled="f" stroked="f">
+          <v:shapetype w14:anchorId="47B9C6F9" id="_x0000_t75" coordsize="21600,21600" o:spt="75" o:preferrelative="t" path="m@4@5l@4@11@9@11@9@5xe" filled="f" stroked="f">
             <v:stroke joinstyle="miter"/>
             <v:formulas>
               <v:f eqn="if lineDrawn pixelLineWidth 0"/>
@@ -5838,17 +5798,17 @@
             <v:path o:extrusionok="f" gradientshapeok="t" o:connecttype="rect"/>
             <o:lock v:ext="edit" aspectratio="t"/>
           </v:shapetype>
-          <v:shape id="Image 663214063" o:spid="_x0000_i1025" type="#_x0000_t75" style="width:12pt;height:12pt;visibility:visible;mso-wrap-style:square">
+          <v:shape id="Image 1943985658" o:spid="_x0000_i1025" type="#_x0000_t75" style="width:12pt;height:12pt;visibility:visible;mso-wrap-style:square">
             <v:imagedata r:id="rId1" o:title=""/>
           </v:shape>
         </w:pict>
       </mc:Choice>
       <mc:Fallback>
         <w:drawing>
-          <wp:inline distT="0" distB="0" distL="0" distR="0" wp14:anchorId="0BA49CAE" wp14:editId="451B83FF">
+          <wp:inline distT="0" distB="0" distL="0" distR="0" wp14:anchorId="3DDAE1B7" wp14:editId="1111FC81">
             <wp:extent cx="152400" cy="152400"/>
             <wp:effectExtent l="0" t="0" r="0" b="0"/>
-            <wp:docPr id="663214063" name="Image 663214063"/>
+            <wp:docPr id="1943985658" name="Image 1943985658"/>
             <wp:cNvGraphicFramePr>
               <a:graphicFrameLocks xmlns:a="http://schemas.openxmlformats.org/drawingml/2006/main" noChangeAspect="1"/>
             </wp:cNvGraphicFramePr>
@@ -6062,6 +6022,119 @@
     </w:lvl>
   </w:abstractNum>
   <w:abstractNum w:abstractNumId="2" w15:restartNumberingAfterBreak="0">
+    <w:nsid w:val="0AC858A0"/>
+    <w:multiLevelType w:val="hybridMultilevel"/>
+    <w:tmpl w:val="79122EF4"/>
+    <w:lvl w:ilvl="0" w:tplc="100C000B">
+      <w:start w:val="1"/>
+      <w:numFmt w:val="bullet"/>
+      <w:lvlText w:val=""/>
+      <w:lvlJc w:val="left"/>
+      <w:pPr>
+        <w:ind w:left="1428" w:hanging="360"/>
+      </w:pPr>
+      <w:rPr>
+        <w:rFonts w:ascii="Wingdings" w:hAnsi="Wingdings" w:hint="default"/>
+      </w:rPr>
+    </w:lvl>
+    <w:lvl w:ilvl="1" w:tplc="100C0003" w:tentative="1">
+      <w:start w:val="1"/>
+      <w:numFmt w:val="bullet"/>
+      <w:lvlText w:val="o"/>
+      <w:lvlJc w:val="left"/>
+      <w:pPr>
+        <w:ind w:left="2148" w:hanging="360"/>
+      </w:pPr>
+      <w:rPr>
+        <w:rFonts w:ascii="Courier New" w:hAnsi="Courier New" w:cs="Courier New" w:hint="default"/>
+      </w:rPr>
+    </w:lvl>
+    <w:lvl w:ilvl="2" w:tplc="100C0005" w:tentative="1">
+      <w:start w:val="1"/>
+      <w:numFmt w:val="bullet"/>
+      <w:lvlText w:val=""/>
+      <w:lvlJc w:val="left"/>
+      <w:pPr>
+        <w:ind w:left="2868" w:hanging="360"/>
+      </w:pPr>
+      <w:rPr>
+        <w:rFonts w:ascii="Wingdings" w:hAnsi="Wingdings" w:hint="default"/>
+      </w:rPr>
+    </w:lvl>
+    <w:lvl w:ilvl="3" w:tplc="100C0001" w:tentative="1">
+      <w:start w:val="1"/>
+      <w:numFmt w:val="bullet"/>
+      <w:lvlText w:val=""/>
+      <w:lvlJc w:val="left"/>
+      <w:pPr>
+        <w:ind w:left="3588" w:hanging="360"/>
+      </w:pPr>
+      <w:rPr>
+        <w:rFonts w:ascii="Symbol" w:hAnsi="Symbol" w:hint="default"/>
+      </w:rPr>
+    </w:lvl>
+    <w:lvl w:ilvl="4" w:tplc="100C0003" w:tentative="1">
+      <w:start w:val="1"/>
+      <w:numFmt w:val="bullet"/>
+      <w:lvlText w:val="o"/>
+      <w:lvlJc w:val="left"/>
+      <w:pPr>
+        <w:ind w:left="4308" w:hanging="360"/>
+      </w:pPr>
+      <w:rPr>
+        <w:rFonts w:ascii="Courier New" w:hAnsi="Courier New" w:cs="Courier New" w:hint="default"/>
+      </w:rPr>
+    </w:lvl>
+    <w:lvl w:ilvl="5" w:tplc="100C0005" w:tentative="1">
+      <w:start w:val="1"/>
+      <w:numFmt w:val="bullet"/>
+      <w:lvlText w:val=""/>
+      <w:lvlJc w:val="left"/>
+      <w:pPr>
+        <w:ind w:left="5028" w:hanging="360"/>
+      </w:pPr>
+      <w:rPr>
+        <w:rFonts w:ascii="Wingdings" w:hAnsi="Wingdings" w:hint="default"/>
+      </w:rPr>
+    </w:lvl>
+    <w:lvl w:ilvl="6" w:tplc="100C0001" w:tentative="1">
+      <w:start w:val="1"/>
+      <w:numFmt w:val="bullet"/>
+      <w:lvlText w:val=""/>
+      <w:lvlJc w:val="left"/>
+      <w:pPr>
+        <w:ind w:left="5748" w:hanging="360"/>
+      </w:pPr>
+      <w:rPr>
+        <w:rFonts w:ascii="Symbol" w:hAnsi="Symbol" w:hint="default"/>
+      </w:rPr>
+    </w:lvl>
+    <w:lvl w:ilvl="7" w:tplc="100C0003" w:tentative="1">
+      <w:start w:val="1"/>
+      <w:numFmt w:val="bullet"/>
+      <w:lvlText w:val="o"/>
+      <w:lvlJc w:val="left"/>
+      <w:pPr>
+        <w:ind w:left="6468" w:hanging="360"/>
+      </w:pPr>
+      <w:rPr>
+        <w:rFonts w:ascii="Courier New" w:hAnsi="Courier New" w:cs="Courier New" w:hint="default"/>
+      </w:rPr>
+    </w:lvl>
+    <w:lvl w:ilvl="8" w:tplc="100C0005" w:tentative="1">
+      <w:start w:val="1"/>
+      <w:numFmt w:val="bullet"/>
+      <w:lvlText w:val=""/>
+      <w:lvlJc w:val="left"/>
+      <w:pPr>
+        <w:ind w:left="7188" w:hanging="360"/>
+      </w:pPr>
+      <w:rPr>
+        <w:rFonts w:ascii="Wingdings" w:hAnsi="Wingdings" w:hint="default"/>
+      </w:rPr>
+    </w:lvl>
+  </w:abstractNum>
+  <w:abstractNum w:abstractNumId="3" w15:restartNumberingAfterBreak="0">
     <w:nsid w:val="13386E8A"/>
     <w:multiLevelType w:val="multilevel"/>
     <w:tmpl w:val="100C0021"/>
@@ -6174,7 +6247,7 @@
       </w:rPr>
     </w:lvl>
   </w:abstractNum>
-  <w:abstractNum w:abstractNumId="3" w15:restartNumberingAfterBreak="0">
+  <w:abstractNum w:abstractNumId="4" w15:restartNumberingAfterBreak="0">
     <w:nsid w:val="13AB381A"/>
     <w:multiLevelType w:val="hybridMultilevel"/>
     <w:tmpl w:val="B43857E8"/>
@@ -6317,7 +6390,7 @@
       </w:rPr>
     </w:lvl>
   </w:abstractNum>
-  <w:abstractNum w:abstractNumId="4" w15:restartNumberingAfterBreak="0">
+  <w:abstractNum w:abstractNumId="5" w15:restartNumberingAfterBreak="0">
     <w:nsid w:val="20CB35C8"/>
     <w:multiLevelType w:val="hybridMultilevel"/>
     <w:tmpl w:val="2AA2EA56"/>
@@ -6430,7 +6503,7 @@
       </w:rPr>
     </w:lvl>
   </w:abstractNum>
-  <w:abstractNum w:abstractNumId="5" w15:restartNumberingAfterBreak="0">
+  <w:abstractNum w:abstractNumId="6" w15:restartNumberingAfterBreak="0">
     <w:nsid w:val="2A8F67FD"/>
     <w:multiLevelType w:val="multilevel"/>
     <w:tmpl w:val="08EA5668"/>
@@ -6573,7 +6646,7 @@
       </w:rPr>
     </w:lvl>
   </w:abstractNum>
-  <w:abstractNum w:abstractNumId="6" w15:restartNumberingAfterBreak="0">
+  <w:abstractNum w:abstractNumId="7" w15:restartNumberingAfterBreak="0">
     <w:nsid w:val="57686F73"/>
     <w:multiLevelType w:val="hybridMultilevel"/>
     <w:tmpl w:val="C1F8E690"/>
@@ -6686,7 +6759,120 @@
       </w:rPr>
     </w:lvl>
   </w:abstractNum>
-  <w:abstractNum w:abstractNumId="7" w15:restartNumberingAfterBreak="0">
+  <w:abstractNum w:abstractNumId="8" w15:restartNumberingAfterBreak="0">
+    <w:nsid w:val="737E008C"/>
+    <w:multiLevelType w:val="hybridMultilevel"/>
+    <w:tmpl w:val="4F9ECD04"/>
+    <w:lvl w:ilvl="0" w:tplc="100C000B">
+      <w:start w:val="1"/>
+      <w:numFmt w:val="bullet"/>
+      <w:lvlText w:val=""/>
+      <w:lvlJc w:val="left"/>
+      <w:pPr>
+        <w:ind w:left="1428" w:hanging="360"/>
+      </w:pPr>
+      <w:rPr>
+        <w:rFonts w:ascii="Wingdings" w:hAnsi="Wingdings" w:hint="default"/>
+      </w:rPr>
+    </w:lvl>
+    <w:lvl w:ilvl="1" w:tplc="100C0003" w:tentative="1">
+      <w:start w:val="1"/>
+      <w:numFmt w:val="bullet"/>
+      <w:lvlText w:val="o"/>
+      <w:lvlJc w:val="left"/>
+      <w:pPr>
+        <w:ind w:left="2148" w:hanging="360"/>
+      </w:pPr>
+      <w:rPr>
+        <w:rFonts w:ascii="Courier New" w:hAnsi="Courier New" w:cs="Courier New" w:hint="default"/>
+      </w:rPr>
+    </w:lvl>
+    <w:lvl w:ilvl="2" w:tplc="100C0005" w:tentative="1">
+      <w:start w:val="1"/>
+      <w:numFmt w:val="bullet"/>
+      <w:lvlText w:val=""/>
+      <w:lvlJc w:val="left"/>
+      <w:pPr>
+        <w:ind w:left="2868" w:hanging="360"/>
+      </w:pPr>
+      <w:rPr>
+        <w:rFonts w:ascii="Wingdings" w:hAnsi="Wingdings" w:hint="default"/>
+      </w:rPr>
+    </w:lvl>
+    <w:lvl w:ilvl="3" w:tplc="100C0001" w:tentative="1">
+      <w:start w:val="1"/>
+      <w:numFmt w:val="bullet"/>
+      <w:lvlText w:val=""/>
+      <w:lvlJc w:val="left"/>
+      <w:pPr>
+        <w:ind w:left="3588" w:hanging="360"/>
+      </w:pPr>
+      <w:rPr>
+        <w:rFonts w:ascii="Symbol" w:hAnsi="Symbol" w:hint="default"/>
+      </w:rPr>
+    </w:lvl>
+    <w:lvl w:ilvl="4" w:tplc="100C0003" w:tentative="1">
+      <w:start w:val="1"/>
+      <w:numFmt w:val="bullet"/>
+      <w:lvlText w:val="o"/>
+      <w:lvlJc w:val="left"/>
+      <w:pPr>
+        <w:ind w:left="4308" w:hanging="360"/>
+      </w:pPr>
+      <w:rPr>
+        <w:rFonts w:ascii="Courier New" w:hAnsi="Courier New" w:cs="Courier New" w:hint="default"/>
+      </w:rPr>
+    </w:lvl>
+    <w:lvl w:ilvl="5" w:tplc="100C0005" w:tentative="1">
+      <w:start w:val="1"/>
+      <w:numFmt w:val="bullet"/>
+      <w:lvlText w:val=""/>
+      <w:lvlJc w:val="left"/>
+      <w:pPr>
+        <w:ind w:left="5028" w:hanging="360"/>
+      </w:pPr>
+      <w:rPr>
+        <w:rFonts w:ascii="Wingdings" w:hAnsi="Wingdings" w:hint="default"/>
+      </w:rPr>
+    </w:lvl>
+    <w:lvl w:ilvl="6" w:tplc="100C0001" w:tentative="1">
+      <w:start w:val="1"/>
+      <w:numFmt w:val="bullet"/>
+      <w:lvlText w:val=""/>
+      <w:lvlJc w:val="left"/>
+      <w:pPr>
+        <w:ind w:left="5748" w:hanging="360"/>
+      </w:pPr>
+      <w:rPr>
+        <w:rFonts w:ascii="Symbol" w:hAnsi="Symbol" w:hint="default"/>
+      </w:rPr>
+    </w:lvl>
+    <w:lvl w:ilvl="7" w:tplc="100C0003" w:tentative="1">
+      <w:start w:val="1"/>
+      <w:numFmt w:val="bullet"/>
+      <w:lvlText w:val="o"/>
+      <w:lvlJc w:val="left"/>
+      <w:pPr>
+        <w:ind w:left="6468" w:hanging="360"/>
+      </w:pPr>
+      <w:rPr>
+        <w:rFonts w:ascii="Courier New" w:hAnsi="Courier New" w:cs="Courier New" w:hint="default"/>
+      </w:rPr>
+    </w:lvl>
+    <w:lvl w:ilvl="8" w:tplc="100C0005" w:tentative="1">
+      <w:start w:val="1"/>
+      <w:numFmt w:val="bullet"/>
+      <w:lvlText w:val=""/>
+      <w:lvlJc w:val="left"/>
+      <w:pPr>
+        <w:ind w:left="7188" w:hanging="360"/>
+      </w:pPr>
+      <w:rPr>
+        <w:rFonts w:ascii="Wingdings" w:hAnsi="Wingdings" w:hint="default"/>
+      </w:rPr>
+    </w:lvl>
+  </w:abstractNum>
+  <w:abstractNum w:abstractNumId="9" w15:restartNumberingAfterBreak="0">
     <w:nsid w:val="7FD4317F"/>
     <w:multiLevelType w:val="multilevel"/>
     <w:tmpl w:val="1DBE75AC"/>
@@ -6803,28 +6989,34 @@
     <w:abstractNumId w:val="0"/>
   </w:num>
   <w:num w:numId="2" w16cid:durableId="80300385">
-    <w:abstractNumId w:val="3"/>
+    <w:abstractNumId w:val="4"/>
   </w:num>
   <w:num w:numId="3" w16cid:durableId="1683819417">
     <w:abstractNumId w:val="1"/>
   </w:num>
   <w:num w:numId="4" w16cid:durableId="1741246037">
+    <w:abstractNumId w:val="6"/>
+  </w:num>
+  <w:num w:numId="5" w16cid:durableId="300423019">
     <w:abstractNumId w:val="5"/>
   </w:num>
-  <w:num w:numId="5" w16cid:durableId="300423019">
-    <w:abstractNumId w:val="4"/>
-  </w:num>
   <w:num w:numId="6" w16cid:durableId="227110564">
-    <w:abstractNumId w:val="2"/>
+    <w:abstractNumId w:val="3"/>
   </w:num>
   <w:num w:numId="7" w16cid:durableId="1188713947">
-    <w:abstractNumId w:val="4"/>
+    <w:abstractNumId w:val="5"/>
   </w:num>
   <w:num w:numId="8" w16cid:durableId="660812054">
+    <w:abstractNumId w:val="9"/>
+  </w:num>
+  <w:num w:numId="9" w16cid:durableId="309409944">
     <w:abstractNumId w:val="7"/>
   </w:num>
-  <w:num w:numId="9" w16cid:durableId="309409944">
-    <w:abstractNumId w:val="6"/>
+  <w:num w:numId="10" w16cid:durableId="20859568">
+    <w:abstractNumId w:val="8"/>
+  </w:num>
+  <w:num w:numId="11" w16cid:durableId="1655180915">
+    <w:abstractNumId w:val="2"/>
   </w:num>
   <w:numIdMacAtCleanup w:val="9"/>
 </w:numbering>
@@ -8180,17 +8372,6 @@
 </file>
 
 <file path=customXml/item1.xml><?xml version="1.0" encoding="utf-8"?>
-<p:properties xmlns:p="http://schemas.microsoft.com/office/2006/metadata/properties" xmlns:xsi="http://www.w3.org/2001/XMLSchema-instance" xmlns:pc="http://schemas.microsoft.com/office/infopath/2007/PartnerControls">
-  <documentManagement>
-    <lcf76f155ced4ddcb4097134ff3c332f xmlns="bf2f2df3-a963-4452-b0e7-67dabc627c35">
-      <Terms xmlns="http://schemas.microsoft.com/office/infopath/2007/PartnerControls"/>
-    </lcf76f155ced4ddcb4097134ff3c332f>
-    <TaxCatchAll xmlns="f7d9f5a6-831d-4621-8c77-cbcaf993e406" xsi:nil="true"/>
-  </documentManagement>
-</p:properties>
-</file>
-
-<file path=customXml/item2.xml><?xml version="1.0" encoding="utf-8"?>
 <ct:contentTypeSchema xmlns:ct="http://schemas.microsoft.com/office/2006/metadata/contentType" xmlns:ma="http://schemas.microsoft.com/office/2006/metadata/properties/metaAttributes" ct:_="" ma:_="" ma:contentTypeName="Document" ma:contentTypeID="0x0101001ABD9BFFC9E543439C53A2705AE306EF" ma:contentTypeVersion="14" ma:contentTypeDescription="Crée un document." ma:contentTypeScope="" ma:versionID="41827e22f0a2406195029f3799eac37d">
   <xsd:schema xmlns:xsd="http://www.w3.org/2001/XMLSchema" xmlns:xs="http://www.w3.org/2001/XMLSchema" xmlns:p="http://schemas.microsoft.com/office/2006/metadata/properties" xmlns:ns2="bf2f2df3-a963-4452-b0e7-67dabc627c35" xmlns:ns3="f7d9f5a6-831d-4621-8c77-cbcaf993e406" targetNamespace="http://schemas.microsoft.com/office/2006/metadata/properties" ma:root="true" ma:fieldsID="b5448764cb5439448d1ea8eff3aff90d" ns2:_="" ns3:_="">
     <xsd:import namespace="bf2f2df3-a963-4452-b0e7-67dabc627c35"/>
@@ -8419,7 +8600,22 @@
 </ct:contentTypeSchema>
 </file>
 
+<file path=customXml/item2.xml><?xml version="1.0" encoding="utf-8"?>
+<p:properties xmlns:p="http://schemas.microsoft.com/office/2006/metadata/properties" xmlns:xsi="http://www.w3.org/2001/XMLSchema-instance" xmlns:pc="http://schemas.microsoft.com/office/infopath/2007/PartnerControls">
+  <documentManagement>
+    <lcf76f155ced4ddcb4097134ff3c332f xmlns="bf2f2df3-a963-4452-b0e7-67dabc627c35">
+      <Terms xmlns="http://schemas.microsoft.com/office/infopath/2007/PartnerControls"/>
+    </lcf76f155ced4ddcb4097134ff3c332f>
+    <TaxCatchAll xmlns="f7d9f5a6-831d-4621-8c77-cbcaf993e406" xsi:nil="true"/>
+  </documentManagement>
+</p:properties>
+</file>
+
 <file path=customXml/item3.xml><?xml version="1.0" encoding="utf-8"?>
+<b:Sources xmlns:b="http://schemas.openxmlformats.org/officeDocument/2006/bibliography" xmlns="http://schemas.openxmlformats.org/officeDocument/2006/bibliography" SelectedStyle="\APA.XSL" StyleName="APA"/>
+</file>
+
+<file path=customXml/item4.xml><?xml version="1.0" encoding="utf-8"?>
 <?mso-contentType ?>
 <FormTemplates xmlns="http://schemas.microsoft.com/sharepoint/v3/contenttype/forms">
   <Display>DocumentLibraryForm</Display>
@@ -8428,22 +8624,7 @@
 </FormTemplates>
 </file>
 
-<file path=customXml/item4.xml><?xml version="1.0" encoding="utf-8"?>
-<b:Sources xmlns:b="http://schemas.openxmlformats.org/officeDocument/2006/bibliography" xmlns="http://schemas.openxmlformats.org/officeDocument/2006/bibliography" SelectedStyle="\APA.XSL" StyleName="APA"/>
-</file>
-
 <file path=customXml/itemProps1.xml><?xml version="1.0" encoding="utf-8"?>
-<ds:datastoreItem xmlns:ds="http://schemas.openxmlformats.org/officeDocument/2006/customXml" ds:itemID="{4181FC95-92B5-446F-AE57-E4A44C8C450C}">
-  <ds:schemaRefs>
-    <ds:schemaRef ds:uri="http://schemas.microsoft.com/office/2006/metadata/properties"/>
-    <ds:schemaRef ds:uri="http://schemas.microsoft.com/office/infopath/2007/PartnerControls"/>
-    <ds:schemaRef ds:uri="bf2f2df3-a963-4452-b0e7-67dabc627c35"/>
-    <ds:schemaRef ds:uri="f7d9f5a6-831d-4621-8c77-cbcaf993e406"/>
-  </ds:schemaRefs>
-</ds:datastoreItem>
-</file>
-
-<file path=customXml/itemProps2.xml><?xml version="1.0" encoding="utf-8"?>
 <ds:datastoreItem xmlns:ds="http://schemas.openxmlformats.org/officeDocument/2006/customXml" ds:itemID="{81FE595B-3A92-4484-A585-A4037F0DA599}">
   <ds:schemaRefs>
     <ds:schemaRef ds:uri="http://schemas.microsoft.com/office/2006/metadata/contentType"/>
@@ -8462,18 +8643,29 @@
 </ds:datastoreItem>
 </file>
 
+<file path=customXml/itemProps2.xml><?xml version="1.0" encoding="utf-8"?>
+<ds:datastoreItem xmlns:ds="http://schemas.openxmlformats.org/officeDocument/2006/customXml" ds:itemID="{4181FC95-92B5-446F-AE57-E4A44C8C450C}">
+  <ds:schemaRefs>
+    <ds:schemaRef ds:uri="http://schemas.microsoft.com/office/2006/metadata/properties"/>
+    <ds:schemaRef ds:uri="http://schemas.microsoft.com/office/infopath/2007/PartnerControls"/>
+    <ds:schemaRef ds:uri="bf2f2df3-a963-4452-b0e7-67dabc627c35"/>
+    <ds:schemaRef ds:uri="f7d9f5a6-831d-4621-8c77-cbcaf993e406"/>
+  </ds:schemaRefs>
+</ds:datastoreItem>
+</file>
+
 <file path=customXml/itemProps3.xml><?xml version="1.0" encoding="utf-8"?>
+<ds:datastoreItem xmlns:ds="http://schemas.openxmlformats.org/officeDocument/2006/customXml" ds:itemID="{C8C35155-3E6A-4058-B6E4-303717845E3B}">
+  <ds:schemaRefs>
+    <ds:schemaRef ds:uri="http://schemas.openxmlformats.org/officeDocument/2006/bibliography"/>
+  </ds:schemaRefs>
+</ds:datastoreItem>
+</file>
+
+<file path=customXml/itemProps4.xml><?xml version="1.0" encoding="utf-8"?>
 <ds:datastoreItem xmlns:ds="http://schemas.openxmlformats.org/officeDocument/2006/customXml" ds:itemID="{DF8E7934-3F3A-4F32-A7D4-1B248DBE707D}">
   <ds:schemaRefs>
     <ds:schemaRef ds:uri="http://schemas.microsoft.com/sharepoint/v3/contenttype/forms"/>
   </ds:schemaRefs>
 </ds:datastoreItem>
-</file>
-
-<file path=customXml/itemProps4.xml><?xml version="1.0" encoding="utf-8"?>
-<ds:datastoreItem xmlns:ds="http://schemas.openxmlformats.org/officeDocument/2006/customXml" ds:itemID="{C8C35155-3E6A-4058-B6E4-303717845E3B}">
-  <ds:schemaRefs>
-    <ds:schemaRef ds:uri="http://schemas.openxmlformats.org/officeDocument/2006/bibliography"/>
-  </ds:schemaRefs>
-</ds:datastoreItem>
 </file>
</xml_diff>

<commit_message>
doc(Rapport)Mise à jour de la table des matières
</commit_message>
<xml_diff>
--- a/doc/Rapport de projet.docx
+++ b/doc/Rapport de projet.docx
@@ -146,8 +146,10 @@
           <w:bCs w:val="0"/>
           <w:caps w:val="0"/>
           <w:noProof/>
-          <w:sz w:val="22"/>
-          <w:szCs w:val="22"/>
+          <w:kern w:val="2"/>
+          <w:sz w:val="24"/>
+          <w:szCs w:val="24"/>
+          <w14:ligatures w14:val="standardContextual"/>
         </w:rPr>
       </w:pPr>
       <w:r>
@@ -183,7 +185,7 @@
         </w:rPr>
         <w:fldChar w:fldCharType="separate"/>
       </w:r>
-      <w:hyperlink w:anchor="_Toc308526316" w:history="1">
+      <w:hyperlink w:anchor="_Toc192760287" w:history="1">
         <w:r>
           <w:rPr>
             <w:rStyle w:val="Lienhypertexte"/>
@@ -198,8 +200,10 @@
             <w:bCs w:val="0"/>
             <w:caps w:val="0"/>
             <w:noProof/>
-            <w:sz w:val="22"/>
-            <w:szCs w:val="22"/>
+            <w:kern w:val="2"/>
+            <w:sz w:val="24"/>
+            <w:szCs w:val="24"/>
+            <w14:ligatures w14:val="standardContextual"/>
           </w:rPr>
           <w:tab/>
         </w:r>
@@ -229,7 +233,7 @@
             <w:noProof/>
             <w:webHidden/>
           </w:rPr>
-          <w:instrText xml:space="preserve"> PAGEREF _Toc308526316 \h </w:instrText>
+          <w:instrText xml:space="preserve"> PAGEREF _Toc192760287 \h </w:instrText>
         </w:r>
         <w:r>
           <w:rPr>
@@ -271,11 +275,13 @@
           <w:rFonts w:eastAsiaTheme="minorEastAsia" w:cstheme="minorBidi"/>
           <w:smallCaps w:val="0"/>
           <w:noProof/>
-          <w:sz w:val="22"/>
-          <w:szCs w:val="22"/>
+          <w:kern w:val="2"/>
+          <w:sz w:val="24"/>
+          <w:szCs w:val="24"/>
+          <w14:ligatures w14:val="standardContextual"/>
         </w:rPr>
       </w:pPr>
-      <w:hyperlink w:anchor="_Toc308526317" w:history="1">
+      <w:hyperlink w:anchor="_Toc192760288" w:history="1">
         <w:r>
           <w:rPr>
             <w:rStyle w:val="Lienhypertexte"/>
@@ -288,8 +294,10 @@
             <w:rFonts w:eastAsiaTheme="minorEastAsia" w:cstheme="minorBidi"/>
             <w:smallCaps w:val="0"/>
             <w:noProof/>
-            <w:sz w:val="22"/>
-            <w:szCs w:val="22"/>
+            <w:kern w:val="2"/>
+            <w:sz w:val="24"/>
+            <w:szCs w:val="24"/>
+            <w14:ligatures w14:val="standardContextual"/>
           </w:rPr>
           <w:tab/>
         </w:r>
@@ -319,7 +327,7 @@
             <w:noProof/>
             <w:webHidden/>
           </w:rPr>
-          <w:instrText xml:space="preserve"> PAGEREF _Toc308526317 \h </w:instrText>
+          <w:instrText xml:space="preserve"> PAGEREF _Toc192760288 \h </w:instrText>
         </w:r>
         <w:r>
           <w:rPr>
@@ -361,11 +369,13 @@
           <w:rFonts w:eastAsiaTheme="minorEastAsia" w:cstheme="minorBidi"/>
           <w:smallCaps w:val="0"/>
           <w:noProof/>
-          <w:sz w:val="22"/>
-          <w:szCs w:val="22"/>
+          <w:kern w:val="2"/>
+          <w:sz w:val="24"/>
+          <w:szCs w:val="24"/>
+          <w14:ligatures w14:val="standardContextual"/>
         </w:rPr>
       </w:pPr>
-      <w:hyperlink w:anchor="_Toc308526318" w:history="1">
+      <w:hyperlink w:anchor="_Toc192760289" w:history="1">
         <w:r>
           <w:rPr>
             <w:rStyle w:val="Lienhypertexte"/>
@@ -378,8 +388,10 @@
             <w:rFonts w:eastAsiaTheme="minorEastAsia" w:cstheme="minorBidi"/>
             <w:smallCaps w:val="0"/>
             <w:noProof/>
-            <w:sz w:val="22"/>
-            <w:szCs w:val="22"/>
+            <w:kern w:val="2"/>
+            <w:sz w:val="24"/>
+            <w:szCs w:val="24"/>
+            <w14:ligatures w14:val="standardContextual"/>
           </w:rPr>
           <w:tab/>
         </w:r>
@@ -409,7 +421,7 @@
             <w:noProof/>
             <w:webHidden/>
           </w:rPr>
-          <w:instrText xml:space="preserve"> PAGEREF _Toc308526318 \h </w:instrText>
+          <w:instrText xml:space="preserve"> PAGEREF _Toc192760289 \h </w:instrText>
         </w:r>
         <w:r>
           <w:rPr>
@@ -451,11 +463,13 @@
           <w:rFonts w:eastAsiaTheme="minorEastAsia" w:cstheme="minorBidi"/>
           <w:smallCaps w:val="0"/>
           <w:noProof/>
-          <w:sz w:val="22"/>
-          <w:szCs w:val="22"/>
+          <w:kern w:val="2"/>
+          <w:sz w:val="24"/>
+          <w:szCs w:val="24"/>
+          <w14:ligatures w14:val="standardContextual"/>
         </w:rPr>
       </w:pPr>
-      <w:hyperlink w:anchor="_Toc308526319" w:history="1">
+      <w:hyperlink w:anchor="_Toc192760290" w:history="1">
         <w:r>
           <w:rPr>
             <w:rStyle w:val="Lienhypertexte"/>
@@ -468,8 +482,10 @@
             <w:rFonts w:eastAsiaTheme="minorEastAsia" w:cstheme="minorBidi"/>
             <w:smallCaps w:val="0"/>
             <w:noProof/>
-            <w:sz w:val="22"/>
-            <w:szCs w:val="22"/>
+            <w:kern w:val="2"/>
+            <w:sz w:val="24"/>
+            <w:szCs w:val="24"/>
+            <w14:ligatures w14:val="standardContextual"/>
           </w:rPr>
           <w:tab/>
         </w:r>
@@ -499,7 +515,7 @@
             <w:noProof/>
             <w:webHidden/>
           </w:rPr>
-          <w:instrText xml:space="preserve"> PAGEREF _Toc308526319 \h </w:instrText>
+          <w:instrText xml:space="preserve"> PAGEREF _Toc192760290 \h </w:instrText>
         </w:r>
         <w:r>
           <w:rPr>
@@ -541,11 +557,13 @@
           <w:rFonts w:eastAsiaTheme="minorEastAsia" w:cstheme="minorBidi"/>
           <w:smallCaps w:val="0"/>
           <w:noProof/>
-          <w:sz w:val="22"/>
-          <w:szCs w:val="22"/>
+          <w:kern w:val="2"/>
+          <w:sz w:val="24"/>
+          <w:szCs w:val="24"/>
+          <w14:ligatures w14:val="standardContextual"/>
         </w:rPr>
       </w:pPr>
-      <w:hyperlink w:anchor="_Toc308526320" w:history="1">
+      <w:hyperlink w:anchor="_Toc192760291" w:history="1">
         <w:r>
           <w:rPr>
             <w:rStyle w:val="Lienhypertexte"/>
@@ -558,8 +576,10 @@
             <w:rFonts w:eastAsiaTheme="minorEastAsia" w:cstheme="minorBidi"/>
             <w:smallCaps w:val="0"/>
             <w:noProof/>
-            <w:sz w:val="22"/>
-            <w:szCs w:val="22"/>
+            <w:kern w:val="2"/>
+            <w:sz w:val="24"/>
+            <w:szCs w:val="24"/>
+            <w14:ligatures w14:val="standardContextual"/>
           </w:rPr>
           <w:tab/>
         </w:r>
@@ -589,7 +609,7 @@
             <w:noProof/>
             <w:webHidden/>
           </w:rPr>
-          <w:instrText xml:space="preserve"> PAGEREF _Toc308526320 \h </w:instrText>
+          <w:instrText xml:space="preserve"> PAGEREF _Toc192760291 \h </w:instrText>
         </w:r>
         <w:r>
           <w:rPr>
@@ -631,11 +651,13 @@
           <w:rFonts w:eastAsiaTheme="minorEastAsia" w:cstheme="minorBidi"/>
           <w:smallCaps w:val="0"/>
           <w:noProof/>
-          <w:sz w:val="22"/>
-          <w:szCs w:val="22"/>
+          <w:kern w:val="2"/>
+          <w:sz w:val="24"/>
+          <w:szCs w:val="24"/>
+          <w14:ligatures w14:val="standardContextual"/>
         </w:rPr>
       </w:pPr>
-      <w:hyperlink w:anchor="_Toc308526321" w:history="1">
+      <w:hyperlink w:anchor="_Toc192760292" w:history="1">
         <w:r>
           <w:rPr>
             <w:rStyle w:val="Lienhypertexte"/>
@@ -648,8 +670,10 @@
             <w:rFonts w:eastAsiaTheme="minorEastAsia" w:cstheme="minorBidi"/>
             <w:smallCaps w:val="0"/>
             <w:noProof/>
-            <w:sz w:val="22"/>
-            <w:szCs w:val="22"/>
+            <w:kern w:val="2"/>
+            <w:sz w:val="24"/>
+            <w:szCs w:val="24"/>
+            <w14:ligatures w14:val="standardContextual"/>
           </w:rPr>
           <w:tab/>
         </w:r>
@@ -679,7 +703,7 @@
             <w:noProof/>
             <w:webHidden/>
           </w:rPr>
-          <w:instrText xml:space="preserve"> PAGEREF _Toc308526321 \h </w:instrText>
+          <w:instrText xml:space="preserve"> PAGEREF _Toc192760292 \h </w:instrText>
         </w:r>
         <w:r>
           <w:rPr>
@@ -722,11 +746,13 @@
           <w:i w:val="0"/>
           <w:iCs w:val="0"/>
           <w:noProof/>
-          <w:sz w:val="22"/>
-          <w:szCs w:val="22"/>
+          <w:kern w:val="2"/>
+          <w:sz w:val="24"/>
+          <w:szCs w:val="24"/>
+          <w14:ligatures w14:val="standardContextual"/>
         </w:rPr>
       </w:pPr>
-      <w:hyperlink w:anchor="_Toc308526322" w:history="1">
+      <w:hyperlink w:anchor="_Toc192760293" w:history="1">
         <w:r>
           <w:rPr>
             <w:rStyle w:val="Lienhypertexte"/>
@@ -740,8 +766,10 @@
             <w:i w:val="0"/>
             <w:iCs w:val="0"/>
             <w:noProof/>
-            <w:sz w:val="22"/>
-            <w:szCs w:val="22"/>
+            <w:kern w:val="2"/>
+            <w:sz w:val="24"/>
+            <w:szCs w:val="24"/>
+            <w14:ligatures w14:val="standardContextual"/>
           </w:rPr>
           <w:tab/>
         </w:r>
@@ -750,7 +778,7 @@
             <w:rStyle w:val="Lienhypertexte"/>
             <w:noProof/>
           </w:rPr>
-          <w:t>Objectifs et portée du projet (objectifs SMART)</w:t>
+          <w:t>Objectifs et portée du projet</w:t>
         </w:r>
         <w:r>
           <w:rPr>
@@ -771,7 +799,7 @@
             <w:noProof/>
             <w:webHidden/>
           </w:rPr>
-          <w:instrText xml:space="preserve"> PAGEREF _Toc308526322 \h </w:instrText>
+          <w:instrText xml:space="preserve"> PAGEREF _Toc192760293 \h </w:instrText>
         </w:r>
         <w:r>
           <w:rPr>
@@ -814,11 +842,13 @@
           <w:i w:val="0"/>
           <w:iCs w:val="0"/>
           <w:noProof/>
-          <w:sz w:val="22"/>
-          <w:szCs w:val="22"/>
+          <w:kern w:val="2"/>
+          <w:sz w:val="24"/>
+          <w:szCs w:val="24"/>
+          <w14:ligatures w14:val="standardContextual"/>
         </w:rPr>
       </w:pPr>
-      <w:hyperlink w:anchor="_Toc308526323" w:history="1">
+      <w:hyperlink w:anchor="_Toc192760294" w:history="1">
         <w:r>
           <w:rPr>
             <w:rStyle w:val="Lienhypertexte"/>
@@ -832,8 +862,10 @@
             <w:i w:val="0"/>
             <w:iCs w:val="0"/>
             <w:noProof/>
-            <w:sz w:val="22"/>
-            <w:szCs w:val="22"/>
+            <w:kern w:val="2"/>
+            <w:sz w:val="24"/>
+            <w:szCs w:val="24"/>
+            <w14:ligatures w14:val="standardContextual"/>
           </w:rPr>
           <w:tab/>
         </w:r>
@@ -842,7 +874,7 @@
             <w:rStyle w:val="Lienhypertexte"/>
             <w:noProof/>
           </w:rPr>
-          <w:t>Caractéristiques des utilisateurs et impacts</w:t>
+          <w:t>Fonctionnalités requises (du point de vue de l’utilisateur)</w:t>
         </w:r>
         <w:r>
           <w:rPr>
@@ -863,7 +895,7 @@
             <w:noProof/>
             <w:webHidden/>
           </w:rPr>
-          <w:instrText xml:space="preserve"> PAGEREF _Toc308526323 \h </w:instrText>
+          <w:instrText xml:space="preserve"> PAGEREF _Toc192760294 \h </w:instrText>
         </w:r>
         <w:r>
           <w:rPr>
@@ -906,11 +938,13 @@
           <w:i w:val="0"/>
           <w:iCs w:val="0"/>
           <w:noProof/>
-          <w:sz w:val="22"/>
-          <w:szCs w:val="22"/>
+          <w:kern w:val="2"/>
+          <w:sz w:val="24"/>
+          <w:szCs w:val="24"/>
+          <w14:ligatures w14:val="standardContextual"/>
         </w:rPr>
       </w:pPr>
-      <w:hyperlink w:anchor="_Toc308526324" w:history="1">
+      <w:hyperlink w:anchor="_Toc192760295" w:history="1">
         <w:r>
           <w:rPr>
             <w:rStyle w:val="Lienhypertexte"/>
@@ -924,8 +958,10 @@
             <w:i w:val="0"/>
             <w:iCs w:val="0"/>
             <w:noProof/>
-            <w:sz w:val="22"/>
-            <w:szCs w:val="22"/>
+            <w:kern w:val="2"/>
+            <w:sz w:val="24"/>
+            <w:szCs w:val="24"/>
+            <w14:ligatures w14:val="standardContextual"/>
           </w:rPr>
           <w:tab/>
         </w:r>
@@ -934,7 +970,7 @@
             <w:rStyle w:val="Lienhypertexte"/>
             <w:noProof/>
           </w:rPr>
-          <w:t>Fonctionnalités requises (du point de vue de l’utilisateur)</w:t>
+          <w:t>Travail à réaliser par l'apprenti</w:t>
         </w:r>
         <w:r>
           <w:rPr>
@@ -955,7 +991,7 @@
             <w:noProof/>
             <w:webHidden/>
           </w:rPr>
-          <w:instrText xml:space="preserve"> PAGEREF _Toc308526324 \h </w:instrText>
+          <w:instrText xml:space="preserve"> PAGEREF _Toc192760295 \h </w:instrText>
         </w:r>
         <w:r>
           <w:rPr>
@@ -998,11 +1034,13 @@
           <w:i w:val="0"/>
           <w:iCs w:val="0"/>
           <w:noProof/>
-          <w:sz w:val="22"/>
-          <w:szCs w:val="22"/>
+          <w:kern w:val="2"/>
+          <w:sz w:val="24"/>
+          <w:szCs w:val="24"/>
+          <w14:ligatures w14:val="standardContextual"/>
         </w:rPr>
       </w:pPr>
-      <w:hyperlink w:anchor="_Toc308526325" w:history="1">
+      <w:hyperlink w:anchor="_Toc192760296" w:history="1">
         <w:r>
           <w:rPr>
             <w:rStyle w:val="Lienhypertexte"/>
@@ -1016,8 +1054,10 @@
             <w:i w:val="0"/>
             <w:iCs w:val="0"/>
             <w:noProof/>
-            <w:sz w:val="22"/>
-            <w:szCs w:val="22"/>
+            <w:kern w:val="2"/>
+            <w:sz w:val="24"/>
+            <w:szCs w:val="24"/>
+            <w14:ligatures w14:val="standardContextual"/>
           </w:rPr>
           <w:tab/>
         </w:r>
@@ -1047,283 +1087,7 @@
             <w:noProof/>
             <w:webHidden/>
           </w:rPr>
-          <w:instrText xml:space="preserve"> PAGEREF _Toc308526325 \h </w:instrText>
-        </w:r>
-        <w:r>
-          <w:rPr>
-            <w:noProof/>
-            <w:webHidden/>
-          </w:rPr>
-        </w:r>
-        <w:r>
-          <w:rPr>
-            <w:noProof/>
-            <w:webHidden/>
-          </w:rPr>
-          <w:fldChar w:fldCharType="separate"/>
-        </w:r>
-        <w:r>
-          <w:rPr>
-            <w:noProof/>
-            <w:webHidden/>
-          </w:rPr>
-          <w:t>3</w:t>
-        </w:r>
-        <w:r>
-          <w:rPr>
-            <w:noProof/>
-            <w:webHidden/>
-          </w:rPr>
-          <w:fldChar w:fldCharType="end"/>
-        </w:r>
-      </w:hyperlink>
-    </w:p>
-    <w:p>
-      <w:pPr>
-        <w:pStyle w:val="TM3"/>
-        <w:tabs>
-          <w:tab w:val="left" w:pos="1200"/>
-          <w:tab w:val="right" w:leader="dot" w:pos="9060"/>
-        </w:tabs>
-        <w:rPr>
-          <w:rFonts w:eastAsiaTheme="minorEastAsia" w:cstheme="minorBidi"/>
-          <w:i w:val="0"/>
-          <w:iCs w:val="0"/>
-          <w:noProof/>
-          <w:sz w:val="22"/>
-          <w:szCs w:val="22"/>
-        </w:rPr>
-      </w:pPr>
-      <w:hyperlink w:anchor="_Toc308526326" w:history="1">
-        <w:r>
-          <w:rPr>
-            <w:rStyle w:val="Lienhypertexte"/>
-            <w:noProof/>
-          </w:rPr>
-          <w:t>1.5.5</w:t>
-        </w:r>
-        <w:r>
-          <w:rPr>
-            <w:rFonts w:eastAsiaTheme="minorEastAsia" w:cstheme="minorBidi"/>
-            <w:i w:val="0"/>
-            <w:iCs w:val="0"/>
-            <w:noProof/>
-            <w:sz w:val="22"/>
-            <w:szCs w:val="22"/>
-          </w:rPr>
-          <w:tab/>
-        </w:r>
-        <w:r>
-          <w:rPr>
-            <w:rStyle w:val="Lienhypertexte"/>
-            <w:noProof/>
-          </w:rPr>
-          <w:t>Travail à réaliser par l'apprenti</w:t>
-        </w:r>
-        <w:r>
-          <w:rPr>
-            <w:noProof/>
-            <w:webHidden/>
-          </w:rPr>
-          <w:tab/>
-        </w:r>
-        <w:r>
-          <w:rPr>
-            <w:noProof/>
-            <w:webHidden/>
-          </w:rPr>
-          <w:fldChar w:fldCharType="begin"/>
-        </w:r>
-        <w:r>
-          <w:rPr>
-            <w:noProof/>
-            <w:webHidden/>
-          </w:rPr>
-          <w:instrText xml:space="preserve"> PAGEREF _Toc308526326 \h </w:instrText>
-        </w:r>
-        <w:r>
-          <w:rPr>
-            <w:noProof/>
-            <w:webHidden/>
-          </w:rPr>
-        </w:r>
-        <w:r>
-          <w:rPr>
-            <w:noProof/>
-            <w:webHidden/>
-          </w:rPr>
-          <w:fldChar w:fldCharType="separate"/>
-        </w:r>
-        <w:r>
-          <w:rPr>
-            <w:noProof/>
-            <w:webHidden/>
-          </w:rPr>
-          <w:t>4</w:t>
-        </w:r>
-        <w:r>
-          <w:rPr>
-            <w:noProof/>
-            <w:webHidden/>
-          </w:rPr>
-          <w:fldChar w:fldCharType="end"/>
-        </w:r>
-      </w:hyperlink>
-    </w:p>
-    <w:p>
-      <w:pPr>
-        <w:pStyle w:val="TM3"/>
-        <w:tabs>
-          <w:tab w:val="left" w:pos="1200"/>
-          <w:tab w:val="right" w:leader="dot" w:pos="9060"/>
-        </w:tabs>
-        <w:rPr>
-          <w:rFonts w:eastAsiaTheme="minorEastAsia" w:cstheme="minorBidi"/>
-          <w:i w:val="0"/>
-          <w:iCs w:val="0"/>
-          <w:noProof/>
-          <w:sz w:val="22"/>
-          <w:szCs w:val="22"/>
-        </w:rPr>
-      </w:pPr>
-      <w:hyperlink w:anchor="_Toc308526327" w:history="1">
-        <w:r>
-          <w:rPr>
-            <w:rStyle w:val="Lienhypertexte"/>
-            <w:noProof/>
-          </w:rPr>
-          <w:t>1.5.6</w:t>
-        </w:r>
-        <w:r>
-          <w:rPr>
-            <w:rFonts w:eastAsiaTheme="minorEastAsia" w:cstheme="minorBidi"/>
-            <w:i w:val="0"/>
-            <w:iCs w:val="0"/>
-            <w:noProof/>
-            <w:sz w:val="22"/>
-            <w:szCs w:val="22"/>
-          </w:rPr>
-          <w:tab/>
-        </w:r>
-        <w:r>
-          <w:rPr>
-            <w:rStyle w:val="Lienhypertexte"/>
-            <w:noProof/>
-          </w:rPr>
-          <w:t>Si le temps le permet …</w:t>
-        </w:r>
-        <w:r>
-          <w:rPr>
-            <w:noProof/>
-            <w:webHidden/>
-          </w:rPr>
-          <w:tab/>
-        </w:r>
-        <w:r>
-          <w:rPr>
-            <w:noProof/>
-            <w:webHidden/>
-          </w:rPr>
-          <w:fldChar w:fldCharType="begin"/>
-        </w:r>
-        <w:r>
-          <w:rPr>
-            <w:noProof/>
-            <w:webHidden/>
-          </w:rPr>
-          <w:instrText xml:space="preserve"> PAGEREF _Toc308526327 \h </w:instrText>
-        </w:r>
-        <w:r>
-          <w:rPr>
-            <w:noProof/>
-            <w:webHidden/>
-          </w:rPr>
-        </w:r>
-        <w:r>
-          <w:rPr>
-            <w:noProof/>
-            <w:webHidden/>
-          </w:rPr>
-          <w:fldChar w:fldCharType="separate"/>
-        </w:r>
-        <w:r>
-          <w:rPr>
-            <w:noProof/>
-            <w:webHidden/>
-          </w:rPr>
-          <w:t>4</w:t>
-        </w:r>
-        <w:r>
-          <w:rPr>
-            <w:noProof/>
-            <w:webHidden/>
-          </w:rPr>
-          <w:fldChar w:fldCharType="end"/>
-        </w:r>
-      </w:hyperlink>
-    </w:p>
-    <w:p>
-      <w:pPr>
-        <w:pStyle w:val="TM3"/>
-        <w:tabs>
-          <w:tab w:val="left" w:pos="1200"/>
-          <w:tab w:val="right" w:leader="dot" w:pos="9060"/>
-        </w:tabs>
-        <w:rPr>
-          <w:rFonts w:eastAsiaTheme="minorEastAsia" w:cstheme="minorBidi"/>
-          <w:i w:val="0"/>
-          <w:iCs w:val="0"/>
-          <w:noProof/>
-          <w:sz w:val="22"/>
-          <w:szCs w:val="22"/>
-        </w:rPr>
-      </w:pPr>
-      <w:hyperlink w:anchor="_Toc308526328" w:history="1">
-        <w:r>
-          <w:rPr>
-            <w:rStyle w:val="Lienhypertexte"/>
-            <w:noProof/>
-          </w:rPr>
-          <w:t>1.5.7</w:t>
-        </w:r>
-        <w:r>
-          <w:rPr>
-            <w:rFonts w:eastAsiaTheme="minorEastAsia" w:cstheme="minorBidi"/>
-            <w:i w:val="0"/>
-            <w:iCs w:val="0"/>
-            <w:noProof/>
-            <w:sz w:val="22"/>
-            <w:szCs w:val="22"/>
-          </w:rPr>
-          <w:tab/>
-        </w:r>
-        <w:r>
-          <w:rPr>
-            <w:rStyle w:val="Lienhypertexte"/>
-            <w:noProof/>
-          </w:rPr>
-          <w:t>Méthodes de validation des solutions</w:t>
-        </w:r>
-        <w:r>
-          <w:rPr>
-            <w:noProof/>
-            <w:webHidden/>
-          </w:rPr>
-          <w:tab/>
-        </w:r>
-        <w:r>
-          <w:rPr>
-            <w:noProof/>
-            <w:webHidden/>
-          </w:rPr>
-          <w:fldChar w:fldCharType="begin"/>
-        </w:r>
-        <w:r>
-          <w:rPr>
-            <w:noProof/>
-            <w:webHidden/>
-          </w:rPr>
-          <w:instrText xml:space="preserve"> PAGEREF _Toc308526328 \h </w:instrText>
+          <w:instrText xml:space="preserve"> PAGEREF _Toc192760296 \h </w:instrText>
         </w:r>
         <w:r>
           <w:rPr>
@@ -1365,11 +1129,13 @@
           <w:rFonts w:eastAsiaTheme="minorEastAsia" w:cstheme="minorBidi"/>
           <w:smallCaps w:val="0"/>
           <w:noProof/>
-          <w:sz w:val="22"/>
-          <w:szCs w:val="22"/>
+          <w:kern w:val="2"/>
+          <w:sz w:val="24"/>
+          <w:szCs w:val="24"/>
+          <w14:ligatures w14:val="standardContextual"/>
         </w:rPr>
       </w:pPr>
-      <w:hyperlink w:anchor="_Toc308526329" w:history="1">
+      <w:hyperlink w:anchor="_Toc192760297" w:history="1">
         <w:r>
           <w:rPr>
             <w:rStyle w:val="Lienhypertexte"/>
@@ -1382,8 +1148,10 @@
             <w:rFonts w:eastAsiaTheme="minorEastAsia" w:cstheme="minorBidi"/>
             <w:smallCaps w:val="0"/>
             <w:noProof/>
-            <w:sz w:val="22"/>
-            <w:szCs w:val="22"/>
+            <w:kern w:val="2"/>
+            <w:sz w:val="24"/>
+            <w:szCs w:val="24"/>
+            <w14:ligatures w14:val="standardContextual"/>
           </w:rPr>
           <w:tab/>
         </w:r>
@@ -1392,7 +1160,7 @@
             <w:rStyle w:val="Lienhypertexte"/>
             <w:noProof/>
           </w:rPr>
-          <w:t>Les points suivants seront évalués</w:t>
+          <w:t>Livraison</w:t>
         </w:r>
         <w:r>
           <w:rPr>
@@ -1413,7 +1181,7 @@
             <w:noProof/>
             <w:webHidden/>
           </w:rPr>
-          <w:instrText xml:space="preserve"> PAGEREF _Toc308526329 \h </w:instrText>
+          <w:instrText xml:space="preserve"> PAGEREF _Toc192760297 \h </w:instrText>
         </w:r>
         <w:r>
           <w:rPr>
@@ -1455,11 +1223,13 @@
           <w:rFonts w:eastAsiaTheme="minorEastAsia" w:cstheme="minorBidi"/>
           <w:smallCaps w:val="0"/>
           <w:noProof/>
-          <w:sz w:val="22"/>
-          <w:szCs w:val="22"/>
+          <w:kern w:val="2"/>
+          <w:sz w:val="24"/>
+          <w:szCs w:val="24"/>
+          <w14:ligatures w14:val="standardContextual"/>
         </w:rPr>
       </w:pPr>
-      <w:hyperlink w:anchor="_Toc308526330" w:history="1">
+      <w:hyperlink w:anchor="_Toc192760298" w:history="1">
         <w:r>
           <w:rPr>
             <w:rStyle w:val="Lienhypertexte"/>
@@ -1472,8 +1242,10 @@
             <w:rFonts w:eastAsiaTheme="minorEastAsia" w:cstheme="minorBidi"/>
             <w:smallCaps w:val="0"/>
             <w:noProof/>
-            <w:sz w:val="22"/>
-            <w:szCs w:val="22"/>
+            <w:kern w:val="2"/>
+            <w:sz w:val="24"/>
+            <w:szCs w:val="24"/>
+            <w14:ligatures w14:val="standardContextual"/>
           </w:rPr>
           <w:tab/>
         </w:r>
@@ -1503,7 +1275,7 @@
             <w:noProof/>
             <w:webHidden/>
           </w:rPr>
-          <w:instrText xml:space="preserve"> PAGEREF _Toc308526330 \h </w:instrText>
+          <w:instrText xml:space="preserve"> PAGEREF _Toc192760298 \h </w:instrText>
         </w:r>
         <w:r>
           <w:rPr>
@@ -1547,11 +1319,13 @@
           <w:bCs w:val="0"/>
           <w:caps w:val="0"/>
           <w:noProof/>
-          <w:sz w:val="22"/>
-          <w:szCs w:val="22"/>
+          <w:kern w:val="2"/>
+          <w:sz w:val="24"/>
+          <w:szCs w:val="24"/>
+          <w14:ligatures w14:val="standardContextual"/>
         </w:rPr>
       </w:pPr>
-      <w:hyperlink w:anchor="_Toc308526331" w:history="1">
+      <w:hyperlink w:anchor="_Toc192760299" w:history="1">
         <w:r>
           <w:rPr>
             <w:rStyle w:val="Lienhypertexte"/>
@@ -1566,8 +1340,10 @@
             <w:bCs w:val="0"/>
             <w:caps w:val="0"/>
             <w:noProof/>
-            <w:sz w:val="22"/>
-            <w:szCs w:val="22"/>
+            <w:kern w:val="2"/>
+            <w:sz w:val="24"/>
+            <w:szCs w:val="24"/>
+            <w14:ligatures w14:val="standardContextual"/>
           </w:rPr>
           <w:tab/>
         </w:r>
@@ -1576,7 +1352,7 @@
             <w:rStyle w:val="Lienhypertexte"/>
             <w:noProof/>
           </w:rPr>
-          <w:t>Planification Initiale</w:t>
+          <w:t>Analyse</w:t>
         </w:r>
         <w:r>
           <w:rPr>
@@ -1597,7 +1373,101 @@
             <w:noProof/>
             <w:webHidden/>
           </w:rPr>
-          <w:instrText xml:space="preserve"> PAGEREF _Toc308526331 \h </w:instrText>
+          <w:instrText xml:space="preserve"> PAGEREF _Toc192760299 \h </w:instrText>
+        </w:r>
+        <w:r>
+          <w:rPr>
+            <w:noProof/>
+            <w:webHidden/>
+          </w:rPr>
+        </w:r>
+        <w:r>
+          <w:rPr>
+            <w:noProof/>
+            <w:webHidden/>
+          </w:rPr>
+          <w:fldChar w:fldCharType="separate"/>
+        </w:r>
+        <w:r>
+          <w:rPr>
+            <w:noProof/>
+            <w:webHidden/>
+          </w:rPr>
+          <w:t>4</w:t>
+        </w:r>
+        <w:r>
+          <w:rPr>
+            <w:noProof/>
+            <w:webHidden/>
+          </w:rPr>
+          <w:fldChar w:fldCharType="end"/>
+        </w:r>
+      </w:hyperlink>
+    </w:p>
+    <w:p>
+      <w:pPr>
+        <w:pStyle w:val="TM2"/>
+        <w:tabs>
+          <w:tab w:val="left" w:pos="800"/>
+          <w:tab w:val="right" w:leader="dot" w:pos="9060"/>
+        </w:tabs>
+        <w:rPr>
+          <w:rFonts w:eastAsiaTheme="minorEastAsia" w:cstheme="minorBidi"/>
+          <w:smallCaps w:val="0"/>
+          <w:noProof/>
+          <w:kern w:val="2"/>
+          <w:sz w:val="24"/>
+          <w:szCs w:val="24"/>
+          <w14:ligatures w14:val="standardContextual"/>
+        </w:rPr>
+      </w:pPr>
+      <w:hyperlink w:anchor="_Toc192760300" w:history="1">
+        <w:r>
+          <w:rPr>
+            <w:rStyle w:val="Lienhypertexte"/>
+            <w:noProof/>
+          </w:rPr>
+          <w:t>2.1</w:t>
+        </w:r>
+        <w:r>
+          <w:rPr>
+            <w:rFonts w:eastAsiaTheme="minorEastAsia" w:cstheme="minorBidi"/>
+            <w:smallCaps w:val="0"/>
+            <w:noProof/>
+            <w:kern w:val="2"/>
+            <w:sz w:val="24"/>
+            <w:szCs w:val="24"/>
+            <w14:ligatures w14:val="standardContextual"/>
+          </w:rPr>
+          <w:tab/>
+        </w:r>
+        <w:r>
+          <w:rPr>
+            <w:rStyle w:val="Lienhypertexte"/>
+            <w:noProof/>
+          </w:rPr>
+          <w:t>Opportunités</w:t>
+        </w:r>
+        <w:r>
+          <w:rPr>
+            <w:noProof/>
+            <w:webHidden/>
+          </w:rPr>
+          <w:tab/>
+        </w:r>
+        <w:r>
+          <w:rPr>
+            <w:noProof/>
+            <w:webHidden/>
+          </w:rPr>
+          <w:fldChar w:fldCharType="begin"/>
+        </w:r>
+        <w:r>
+          <w:rPr>
+            <w:noProof/>
+            <w:webHidden/>
+          </w:rPr>
+          <w:instrText xml:space="preserve"> PAGEREF _Toc192760300 \h </w:instrText>
         </w:r>
         <w:r>
           <w:rPr>
@@ -1641,11 +1511,13 @@
           <w:bCs w:val="0"/>
           <w:caps w:val="0"/>
           <w:noProof/>
-          <w:sz w:val="22"/>
-          <w:szCs w:val="22"/>
+          <w:kern w:val="2"/>
+          <w:sz w:val="24"/>
+          <w:szCs w:val="24"/>
+          <w14:ligatures w14:val="standardContextual"/>
         </w:rPr>
       </w:pPr>
-      <w:hyperlink w:anchor="_Toc308526332" w:history="1">
+      <w:hyperlink w:anchor="_Toc192760301" w:history="1">
         <w:r>
           <w:rPr>
             <w:rStyle w:val="Lienhypertexte"/>
@@ -1660,8 +1532,10 @@
             <w:bCs w:val="0"/>
             <w:caps w:val="0"/>
             <w:noProof/>
-            <w:sz w:val="22"/>
-            <w:szCs w:val="22"/>
+            <w:kern w:val="2"/>
+            <w:sz w:val="24"/>
+            <w:szCs w:val="24"/>
+            <w14:ligatures w14:val="standardContextual"/>
           </w:rPr>
           <w:tab/>
         </w:r>
@@ -1670,7 +1544,7 @@
             <w:rStyle w:val="Lienhypertexte"/>
             <w:noProof/>
           </w:rPr>
-          <w:t>Analyse</w:t>
+          <w:t>Réalisation</w:t>
         </w:r>
         <w:r>
           <w:rPr>
@@ -1691,7 +1565,7 @@
             <w:noProof/>
             <w:webHidden/>
           </w:rPr>
-          <w:instrText xml:space="preserve"> PAGEREF _Toc308526332 \h </w:instrText>
+          <w:instrText xml:space="preserve"> PAGEREF _Toc192760301 \h </w:instrText>
         </w:r>
         <w:r>
           <w:rPr>
@@ -1733,11 +1607,13 @@
           <w:rFonts w:eastAsiaTheme="minorEastAsia" w:cstheme="minorBidi"/>
           <w:smallCaps w:val="0"/>
           <w:noProof/>
-          <w:sz w:val="22"/>
-          <w:szCs w:val="22"/>
+          <w:kern w:val="2"/>
+          <w:sz w:val="24"/>
+          <w:szCs w:val="24"/>
+          <w14:ligatures w14:val="standardContextual"/>
         </w:rPr>
       </w:pPr>
-      <w:hyperlink w:anchor="_Toc308526333" w:history="1">
+      <w:hyperlink w:anchor="_Toc192760302" w:history="1">
         <w:r>
           <w:rPr>
             <w:rStyle w:val="Lienhypertexte"/>
@@ -1750,8 +1626,10 @@
             <w:rFonts w:eastAsiaTheme="minorEastAsia" w:cstheme="minorBidi"/>
             <w:smallCaps w:val="0"/>
             <w:noProof/>
-            <w:sz w:val="22"/>
-            <w:szCs w:val="22"/>
+            <w:kern w:val="2"/>
+            <w:sz w:val="24"/>
+            <w:szCs w:val="24"/>
+            <w14:ligatures w14:val="standardContextual"/>
           </w:rPr>
           <w:tab/>
         </w:r>
@@ -1760,7 +1638,7 @@
             <w:rStyle w:val="Lienhypertexte"/>
             <w:noProof/>
           </w:rPr>
-          <w:t>Opportunités</w:t>
+          <w:t>Dossier de Réalisation</w:t>
         </w:r>
         <w:r>
           <w:rPr>
@@ -1781,7 +1659,7 @@
             <w:noProof/>
             <w:webHidden/>
           </w:rPr>
-          <w:instrText xml:space="preserve"> PAGEREF _Toc308526333 \h </w:instrText>
+          <w:instrText xml:space="preserve"> PAGEREF _Toc192760302 \h </w:instrText>
         </w:r>
         <w:r>
           <w:rPr>
@@ -1823,11 +1701,13 @@
           <w:rFonts w:eastAsiaTheme="minorEastAsia" w:cstheme="minorBidi"/>
           <w:smallCaps w:val="0"/>
           <w:noProof/>
-          <w:sz w:val="22"/>
-          <w:szCs w:val="22"/>
+          <w:kern w:val="2"/>
+          <w:sz w:val="24"/>
+          <w:szCs w:val="24"/>
+          <w14:ligatures w14:val="standardContextual"/>
         </w:rPr>
       </w:pPr>
-      <w:hyperlink w:anchor="_Toc308526334" w:history="1">
+      <w:hyperlink w:anchor="_Toc192760303" w:history="1">
         <w:r>
           <w:rPr>
             <w:rStyle w:val="Lienhypertexte"/>
@@ -1840,8 +1720,10 @@
             <w:rFonts w:eastAsiaTheme="minorEastAsia" w:cstheme="minorBidi"/>
             <w:smallCaps w:val="0"/>
             <w:noProof/>
-            <w:sz w:val="22"/>
-            <w:szCs w:val="22"/>
+            <w:kern w:val="2"/>
+            <w:sz w:val="24"/>
+            <w:szCs w:val="24"/>
+            <w14:ligatures w14:val="standardContextual"/>
           </w:rPr>
           <w:tab/>
         </w:r>
@@ -1850,7 +1732,7 @@
             <w:rStyle w:val="Lienhypertexte"/>
             <w:noProof/>
           </w:rPr>
-          <w:t>Document d’analyse et conception</w:t>
+          <w:t>Logique du jeu</w:t>
         </w:r>
         <w:r>
           <w:rPr>
@@ -1871,7 +1753,7 @@
             <w:noProof/>
             <w:webHidden/>
           </w:rPr>
-          <w:instrText xml:space="preserve"> PAGEREF _Toc308526334 \h </w:instrText>
+          <w:instrText xml:space="preserve"> PAGEREF _Toc192760303 \h </w:instrText>
         </w:r>
         <w:r>
           <w:rPr>
@@ -1891,7 +1773,7 @@
             <w:noProof/>
             <w:webHidden/>
           </w:rPr>
-          <w:t>4</w:t>
+          <w:t>5</w:t>
         </w:r>
         <w:r>
           <w:rPr>
@@ -1913,11 +1795,13 @@
           <w:rFonts w:eastAsiaTheme="minorEastAsia" w:cstheme="minorBidi"/>
           <w:smallCaps w:val="0"/>
           <w:noProof/>
-          <w:sz w:val="22"/>
-          <w:szCs w:val="22"/>
+          <w:kern w:val="2"/>
+          <w:sz w:val="24"/>
+          <w:szCs w:val="24"/>
+          <w14:ligatures w14:val="standardContextual"/>
         </w:rPr>
       </w:pPr>
-      <w:hyperlink w:anchor="_Toc308526335" w:history="1">
+      <w:hyperlink w:anchor="_Toc192760304" w:history="1">
         <w:r>
           <w:rPr>
             <w:rStyle w:val="Lienhypertexte"/>
@@ -1930,8 +1814,10 @@
             <w:rFonts w:eastAsiaTheme="minorEastAsia" w:cstheme="minorBidi"/>
             <w:smallCaps w:val="0"/>
             <w:noProof/>
-            <w:sz w:val="22"/>
-            <w:szCs w:val="22"/>
+            <w:kern w:val="2"/>
+            <w:sz w:val="24"/>
+            <w:szCs w:val="24"/>
+            <w14:ligatures w14:val="standardContextual"/>
           </w:rPr>
           <w:tab/>
         </w:r>
@@ -1940,7 +1826,7 @@
             <w:rStyle w:val="Lienhypertexte"/>
             <w:noProof/>
           </w:rPr>
-          <w:t>Conception des tests</w:t>
+          <w:t>Utilisation de l'IA</w:t>
         </w:r>
         <w:r>
           <w:rPr>
@@ -1961,7 +1847,7 @@
             <w:noProof/>
             <w:webHidden/>
           </w:rPr>
-          <w:instrText xml:space="preserve"> PAGEREF _Toc308526335 \h </w:instrText>
+          <w:instrText xml:space="preserve"> PAGEREF _Toc192760304 \h </w:instrText>
         </w:r>
         <w:r>
           <w:rPr>
@@ -1981,97 +1867,7 @@
             <w:noProof/>
             <w:webHidden/>
           </w:rPr>
-          <w:t>5</w:t>
-        </w:r>
-        <w:r>
-          <w:rPr>
-            <w:noProof/>
-            <w:webHidden/>
-          </w:rPr>
-          <w:fldChar w:fldCharType="end"/>
-        </w:r>
-      </w:hyperlink>
-    </w:p>
-    <w:p>
-      <w:pPr>
-        <w:pStyle w:val="TM2"/>
-        <w:tabs>
-          <w:tab w:val="left" w:pos="800"/>
-          <w:tab w:val="right" w:leader="dot" w:pos="9060"/>
-        </w:tabs>
-        <w:rPr>
-          <w:rFonts w:eastAsiaTheme="minorEastAsia" w:cstheme="minorBidi"/>
-          <w:smallCaps w:val="0"/>
-          <w:noProof/>
-          <w:sz w:val="22"/>
-          <w:szCs w:val="22"/>
-        </w:rPr>
-      </w:pPr>
-      <w:hyperlink w:anchor="_Toc308526336" w:history="1">
-        <w:r>
-          <w:rPr>
-            <w:rStyle w:val="Lienhypertexte"/>
-            <w:noProof/>
-          </w:rPr>
-          <w:t>3.4</w:t>
-        </w:r>
-        <w:r>
-          <w:rPr>
-            <w:rFonts w:eastAsiaTheme="minorEastAsia" w:cstheme="minorBidi"/>
-            <w:smallCaps w:val="0"/>
-            <w:noProof/>
-            <w:sz w:val="22"/>
-            <w:szCs w:val="22"/>
-          </w:rPr>
-          <w:tab/>
-        </w:r>
-        <w:r>
-          <w:rPr>
-            <w:rStyle w:val="Lienhypertexte"/>
-            <w:noProof/>
-          </w:rPr>
-          <w:t>Planification détaillée</w:t>
-        </w:r>
-        <w:r>
-          <w:rPr>
-            <w:noProof/>
-            <w:webHidden/>
-          </w:rPr>
-          <w:tab/>
-        </w:r>
-        <w:r>
-          <w:rPr>
-            <w:noProof/>
-            <w:webHidden/>
-          </w:rPr>
-          <w:fldChar w:fldCharType="begin"/>
-        </w:r>
-        <w:r>
-          <w:rPr>
-            <w:noProof/>
-            <w:webHidden/>
-          </w:rPr>
-          <w:instrText xml:space="preserve"> PAGEREF _Toc308526336 \h </w:instrText>
-        </w:r>
-        <w:r>
-          <w:rPr>
-            <w:noProof/>
-            <w:webHidden/>
-          </w:rPr>
-        </w:r>
-        <w:r>
-          <w:rPr>
-            <w:noProof/>
-            <w:webHidden/>
-          </w:rPr>
-          <w:fldChar w:fldCharType="separate"/>
-        </w:r>
-        <w:r>
-          <w:rPr>
-            <w:noProof/>
-            <w:webHidden/>
-          </w:rPr>
-          <w:t>5</w:t>
+          <w:t>6</w:t>
         </w:r>
         <w:r>
           <w:rPr>
@@ -2095,11 +1891,13 @@
           <w:bCs w:val="0"/>
           <w:caps w:val="0"/>
           <w:noProof/>
-          <w:sz w:val="22"/>
-          <w:szCs w:val="22"/>
+          <w:kern w:val="2"/>
+          <w:sz w:val="24"/>
+          <w:szCs w:val="24"/>
+          <w14:ligatures w14:val="standardContextual"/>
         </w:rPr>
       </w:pPr>
-      <w:hyperlink w:anchor="_Toc308526337" w:history="1">
+      <w:hyperlink w:anchor="_Toc192760305" w:history="1">
         <w:r>
           <w:rPr>
             <w:rStyle w:val="Lienhypertexte"/>
@@ -2114,8 +1912,10 @@
             <w:bCs w:val="0"/>
             <w:caps w:val="0"/>
             <w:noProof/>
-            <w:sz w:val="22"/>
-            <w:szCs w:val="22"/>
+            <w:kern w:val="2"/>
+            <w:sz w:val="24"/>
+            <w:szCs w:val="24"/>
+            <w14:ligatures w14:val="standardContextual"/>
           </w:rPr>
           <w:tab/>
         </w:r>
@@ -2124,7 +1924,7 @@
             <w:rStyle w:val="Lienhypertexte"/>
             <w:noProof/>
           </w:rPr>
-          <w:t>Réalisation</w:t>
+          <w:t>Tests</w:t>
         </w:r>
         <w:r>
           <w:rPr>
@@ -2145,7 +1945,7 @@
             <w:noProof/>
             <w:webHidden/>
           </w:rPr>
-          <w:instrText xml:space="preserve"> PAGEREF _Toc308526337 \h </w:instrText>
+          <w:instrText xml:space="preserve"> PAGEREF _Toc192760305 \h </w:instrText>
         </w:r>
         <w:r>
           <w:rPr>
@@ -2165,7 +1965,7 @@
             <w:noProof/>
             <w:webHidden/>
           </w:rPr>
-          <w:t>5</w:t>
+          <w:t>6</w:t>
         </w:r>
         <w:r>
           <w:rPr>
@@ -2187,11 +1987,13 @@
           <w:rFonts w:eastAsiaTheme="minorEastAsia" w:cstheme="minorBidi"/>
           <w:smallCaps w:val="0"/>
           <w:noProof/>
-          <w:sz w:val="22"/>
-          <w:szCs w:val="22"/>
+          <w:kern w:val="2"/>
+          <w:sz w:val="24"/>
+          <w:szCs w:val="24"/>
+          <w14:ligatures w14:val="standardContextual"/>
         </w:rPr>
       </w:pPr>
-      <w:hyperlink w:anchor="_Toc308526338" w:history="1">
+      <w:hyperlink w:anchor="_Toc192760306" w:history="1">
         <w:r>
           <w:rPr>
             <w:rStyle w:val="Lienhypertexte"/>
@@ -2204,8 +2006,10 @@
             <w:rFonts w:eastAsiaTheme="minorEastAsia" w:cstheme="minorBidi"/>
             <w:smallCaps w:val="0"/>
             <w:noProof/>
-            <w:sz w:val="22"/>
-            <w:szCs w:val="22"/>
+            <w:kern w:val="2"/>
+            <w:sz w:val="24"/>
+            <w:szCs w:val="24"/>
+            <w14:ligatures w14:val="standardContextual"/>
           </w:rPr>
           <w:tab/>
         </w:r>
@@ -2214,7 +2018,7 @@
             <w:rStyle w:val="Lienhypertexte"/>
             <w:noProof/>
           </w:rPr>
-          <w:t>Dossier de Réalisation</w:t>
+          <w:t>Dossier des tests</w:t>
         </w:r>
         <w:r>
           <w:rPr>
@@ -2235,7 +2039,7 @@
             <w:noProof/>
             <w:webHidden/>
           </w:rPr>
-          <w:instrText xml:space="preserve"> PAGEREF _Toc308526338 \h </w:instrText>
+          <w:instrText xml:space="preserve"> PAGEREF _Toc192760306 \h </w:instrText>
         </w:r>
         <w:r>
           <w:rPr>
@@ -2255,97 +2059,7 @@
             <w:noProof/>
             <w:webHidden/>
           </w:rPr>
-          <w:t>5</w:t>
-        </w:r>
-        <w:r>
-          <w:rPr>
-            <w:noProof/>
-            <w:webHidden/>
-          </w:rPr>
-          <w:fldChar w:fldCharType="end"/>
-        </w:r>
-      </w:hyperlink>
-    </w:p>
-    <w:p>
-      <w:pPr>
-        <w:pStyle w:val="TM2"/>
-        <w:tabs>
-          <w:tab w:val="left" w:pos="800"/>
-          <w:tab w:val="right" w:leader="dot" w:pos="9060"/>
-        </w:tabs>
-        <w:rPr>
-          <w:rFonts w:eastAsiaTheme="minorEastAsia" w:cstheme="minorBidi"/>
-          <w:smallCaps w:val="0"/>
-          <w:noProof/>
-          <w:sz w:val="22"/>
-          <w:szCs w:val="22"/>
-        </w:rPr>
-      </w:pPr>
-      <w:hyperlink w:anchor="_Toc308526339" w:history="1">
-        <w:r>
-          <w:rPr>
-            <w:rStyle w:val="Lienhypertexte"/>
-            <w:noProof/>
-          </w:rPr>
-          <w:t>4.2</w:t>
-        </w:r>
-        <w:r>
-          <w:rPr>
-            <w:rFonts w:eastAsiaTheme="minorEastAsia" w:cstheme="minorBidi"/>
-            <w:smallCaps w:val="0"/>
-            <w:noProof/>
-            <w:sz w:val="22"/>
-            <w:szCs w:val="22"/>
-          </w:rPr>
-          <w:tab/>
-        </w:r>
-        <w:r>
-          <w:rPr>
-            <w:rStyle w:val="Lienhypertexte"/>
-            <w:noProof/>
-          </w:rPr>
-          <w:t>Modifications</w:t>
-        </w:r>
-        <w:r>
-          <w:rPr>
-            <w:noProof/>
-            <w:webHidden/>
-          </w:rPr>
-          <w:tab/>
-        </w:r>
-        <w:r>
-          <w:rPr>
-            <w:noProof/>
-            <w:webHidden/>
-          </w:rPr>
-          <w:fldChar w:fldCharType="begin"/>
-        </w:r>
-        <w:r>
-          <w:rPr>
-            <w:noProof/>
-            <w:webHidden/>
-          </w:rPr>
-          <w:instrText xml:space="preserve"> PAGEREF _Toc308526339 \h </w:instrText>
-        </w:r>
-        <w:r>
-          <w:rPr>
-            <w:noProof/>
-            <w:webHidden/>
-          </w:rPr>
-        </w:r>
-        <w:r>
-          <w:rPr>
-            <w:noProof/>
-            <w:webHidden/>
-          </w:rPr>
-          <w:fldChar w:fldCharType="separate"/>
-        </w:r>
-        <w:r>
-          <w:rPr>
-            <w:noProof/>
-            <w:webHidden/>
-          </w:rPr>
-          <w:t>5</w:t>
+          <w:t>6</w:t>
         </w:r>
         <w:r>
           <w:rPr>
@@ -2369,11 +2083,13 @@
           <w:bCs w:val="0"/>
           <w:caps w:val="0"/>
           <w:noProof/>
-          <w:sz w:val="22"/>
-          <w:szCs w:val="22"/>
+          <w:kern w:val="2"/>
+          <w:sz w:val="24"/>
+          <w:szCs w:val="24"/>
+          <w14:ligatures w14:val="standardContextual"/>
         </w:rPr>
       </w:pPr>
-      <w:hyperlink w:anchor="_Toc308526340" w:history="1">
+      <w:hyperlink w:anchor="_Toc192760307" w:history="1">
         <w:r>
           <w:rPr>
             <w:rStyle w:val="Lienhypertexte"/>
@@ -2388,8 +2104,10 @@
             <w:bCs w:val="0"/>
             <w:caps w:val="0"/>
             <w:noProof/>
-            <w:sz w:val="22"/>
-            <w:szCs w:val="22"/>
+            <w:kern w:val="2"/>
+            <w:sz w:val="24"/>
+            <w:szCs w:val="24"/>
+            <w14:ligatures w14:val="standardContextual"/>
           </w:rPr>
           <w:tab/>
         </w:r>
@@ -2398,7 +2116,7 @@
             <w:rStyle w:val="Lienhypertexte"/>
             <w:noProof/>
           </w:rPr>
-          <w:t>Tests</w:t>
+          <w:t>Conclusion</w:t>
         </w:r>
         <w:r>
           <w:rPr>
@@ -2419,7 +2137,7 @@
             <w:noProof/>
             <w:webHidden/>
           </w:rPr>
-          <w:instrText xml:space="preserve"> PAGEREF _Toc308526340 \h </w:instrText>
+          <w:instrText xml:space="preserve"> PAGEREF _Toc192760307 \h </w:instrText>
         </w:r>
         <w:r>
           <w:rPr>
@@ -2439,7 +2157,7 @@
             <w:noProof/>
             <w:webHidden/>
           </w:rPr>
-          <w:t>5</w:t>
+          <w:t>6</w:t>
         </w:r>
         <w:r>
           <w:rPr>
@@ -2461,11 +2179,13 @@
           <w:rFonts w:eastAsiaTheme="minorEastAsia" w:cstheme="minorBidi"/>
           <w:smallCaps w:val="0"/>
           <w:noProof/>
-          <w:sz w:val="22"/>
-          <w:szCs w:val="22"/>
+          <w:kern w:val="2"/>
+          <w:sz w:val="24"/>
+          <w:szCs w:val="24"/>
+          <w14:ligatures w14:val="standardContextual"/>
         </w:rPr>
       </w:pPr>
-      <w:hyperlink w:anchor="_Toc308526341" w:history="1">
+      <w:hyperlink w:anchor="_Toc192760308" w:history="1">
         <w:r>
           <w:rPr>
             <w:rStyle w:val="Lienhypertexte"/>
@@ -2478,8 +2198,10 @@
             <w:rFonts w:eastAsiaTheme="minorEastAsia" w:cstheme="minorBidi"/>
             <w:smallCaps w:val="0"/>
             <w:noProof/>
-            <w:sz w:val="22"/>
-            <w:szCs w:val="22"/>
+            <w:kern w:val="2"/>
+            <w:sz w:val="24"/>
+            <w:szCs w:val="24"/>
+            <w14:ligatures w14:val="standardContextual"/>
           </w:rPr>
           <w:tab/>
         </w:r>
@@ -2488,7 +2210,7 @@
             <w:rStyle w:val="Lienhypertexte"/>
             <w:noProof/>
           </w:rPr>
-          <w:t>Dossier des tests</w:t>
+          <w:t>Bilan des fonctionnalités demandées</w:t>
         </w:r>
         <w:r>
           <w:rPr>
@@ -2509,7 +2231,7 @@
             <w:noProof/>
             <w:webHidden/>
           </w:rPr>
-          <w:instrText xml:space="preserve"> PAGEREF _Toc308526341 \h </w:instrText>
+          <w:instrText xml:space="preserve"> PAGEREF _Toc192760308 \h </w:instrText>
         </w:r>
         <w:r>
           <w:rPr>
@@ -2529,7 +2251,101 @@
             <w:noProof/>
             <w:webHidden/>
           </w:rPr>
-          <w:t>5</w:t>
+          <w:t>6</w:t>
+        </w:r>
+        <w:r>
+          <w:rPr>
+            <w:noProof/>
+            <w:webHidden/>
+          </w:rPr>
+          <w:fldChar w:fldCharType="end"/>
+        </w:r>
+      </w:hyperlink>
+    </w:p>
+    <w:p>
+      <w:pPr>
+        <w:pStyle w:val="TM2"/>
+        <w:tabs>
+          <w:tab w:val="left" w:pos="800"/>
+          <w:tab w:val="right" w:leader="dot" w:pos="9060"/>
+        </w:tabs>
+        <w:rPr>
+          <w:rFonts w:eastAsiaTheme="minorEastAsia" w:cstheme="minorBidi"/>
+          <w:smallCaps w:val="0"/>
+          <w:noProof/>
+          <w:kern w:val="2"/>
+          <w:sz w:val="24"/>
+          <w:szCs w:val="24"/>
+          <w14:ligatures w14:val="standardContextual"/>
+        </w:rPr>
+      </w:pPr>
+      <w:hyperlink w:anchor="_Toc192760309" w:history="1">
+        <w:r>
+          <w:rPr>
+            <w:rStyle w:val="Lienhypertexte"/>
+            <w:noProof/>
+          </w:rPr>
+          <w:t>5.2</w:t>
+        </w:r>
+        <w:r>
+          <w:rPr>
+            <w:rFonts w:eastAsiaTheme="minorEastAsia" w:cstheme="minorBidi"/>
+            <w:smallCaps w:val="0"/>
+            <w:noProof/>
+            <w:kern w:val="2"/>
+            <w:sz w:val="24"/>
+            <w:szCs w:val="24"/>
+            <w14:ligatures w14:val="standardContextual"/>
+          </w:rPr>
+          <w:tab/>
+        </w:r>
+        <w:r>
+          <w:rPr>
+            <w:rStyle w:val="Lienhypertexte"/>
+            <w:noProof/>
+          </w:rPr>
+          <w:t>Bilan personnel</w:t>
+        </w:r>
+        <w:r>
+          <w:rPr>
+            <w:noProof/>
+            <w:webHidden/>
+          </w:rPr>
+          <w:tab/>
+        </w:r>
+        <w:r>
+          <w:rPr>
+            <w:noProof/>
+            <w:webHidden/>
+          </w:rPr>
+          <w:fldChar w:fldCharType="begin"/>
+        </w:r>
+        <w:r>
+          <w:rPr>
+            <w:noProof/>
+            <w:webHidden/>
+          </w:rPr>
+          <w:instrText xml:space="preserve"> PAGEREF _Toc192760309 \h </w:instrText>
+        </w:r>
+        <w:r>
+          <w:rPr>
+            <w:noProof/>
+            <w:webHidden/>
+          </w:rPr>
+        </w:r>
+        <w:r>
+          <w:rPr>
+            <w:noProof/>
+            <w:webHidden/>
+          </w:rPr>
+          <w:fldChar w:fldCharType="separate"/>
+        </w:r>
+        <w:r>
+          <w:rPr>
+            <w:noProof/>
+            <w:webHidden/>
+          </w:rPr>
+          <w:t>6</w:t>
         </w:r>
         <w:r>
           <w:rPr>
@@ -2553,11 +2369,13 @@
           <w:bCs w:val="0"/>
           <w:caps w:val="0"/>
           <w:noProof/>
-          <w:sz w:val="22"/>
-          <w:szCs w:val="22"/>
+          <w:kern w:val="2"/>
+          <w:sz w:val="24"/>
+          <w:szCs w:val="24"/>
+          <w14:ligatures w14:val="standardContextual"/>
         </w:rPr>
       </w:pPr>
-      <w:hyperlink w:anchor="_Toc308526342" w:history="1">
+      <w:hyperlink w:anchor="_Toc192760310" w:history="1">
         <w:r>
           <w:rPr>
             <w:rStyle w:val="Lienhypertexte"/>
@@ -2572,8 +2390,10 @@
             <w:bCs w:val="0"/>
             <w:caps w:val="0"/>
             <w:noProof/>
-            <w:sz w:val="22"/>
-            <w:szCs w:val="22"/>
+            <w:kern w:val="2"/>
+            <w:sz w:val="24"/>
+            <w:szCs w:val="24"/>
+            <w14:ligatures w14:val="standardContextual"/>
           </w:rPr>
           <w:tab/>
         </w:r>
@@ -2582,7 +2402,7 @@
             <w:rStyle w:val="Lienhypertexte"/>
             <w:noProof/>
           </w:rPr>
-          <w:t>Conclusion</w:t>
+          <w:t>Divers</w:t>
         </w:r>
         <w:r>
           <w:rPr>
@@ -2603,7 +2423,7 @@
             <w:noProof/>
             <w:webHidden/>
           </w:rPr>
-          <w:instrText xml:space="preserve"> PAGEREF _Toc308526342 \h </w:instrText>
+          <w:instrText xml:space="preserve"> PAGEREF _Toc192760310 \h </w:instrText>
         </w:r>
         <w:r>
           <w:rPr>
@@ -2623,7 +2443,7 @@
             <w:noProof/>
             <w:webHidden/>
           </w:rPr>
-          <w:t>5</w:t>
+          <w:t>7</w:t>
         </w:r>
         <w:r>
           <w:rPr>
@@ -2645,11 +2465,13 @@
           <w:rFonts w:eastAsiaTheme="minorEastAsia" w:cstheme="minorBidi"/>
           <w:smallCaps w:val="0"/>
           <w:noProof/>
-          <w:sz w:val="22"/>
-          <w:szCs w:val="22"/>
+          <w:kern w:val="2"/>
+          <w:sz w:val="24"/>
+          <w:szCs w:val="24"/>
+          <w14:ligatures w14:val="standardContextual"/>
         </w:rPr>
       </w:pPr>
-      <w:hyperlink w:anchor="_Toc308526343" w:history="1">
+      <w:hyperlink w:anchor="_Toc192760311" w:history="1">
         <w:r>
           <w:rPr>
             <w:rStyle w:val="Lienhypertexte"/>
@@ -2662,8 +2484,10 @@
             <w:rFonts w:eastAsiaTheme="minorEastAsia" w:cstheme="minorBidi"/>
             <w:smallCaps w:val="0"/>
             <w:noProof/>
-            <w:sz w:val="22"/>
-            <w:szCs w:val="22"/>
+            <w:kern w:val="2"/>
+            <w:sz w:val="24"/>
+            <w:szCs w:val="24"/>
+            <w14:ligatures w14:val="standardContextual"/>
           </w:rPr>
           <w:tab/>
         </w:r>
@@ -2672,7 +2496,7 @@
             <w:rStyle w:val="Lienhypertexte"/>
             <w:noProof/>
           </w:rPr>
-          <w:t>Bilan des fonctionnalités demandées</w:t>
+          <w:t>Webographie</w:t>
         </w:r>
         <w:r>
           <w:rPr>
@@ -2693,7 +2517,7 @@
             <w:noProof/>
             <w:webHidden/>
           </w:rPr>
-          <w:instrText xml:space="preserve"> PAGEREF _Toc308526343 \h </w:instrText>
+          <w:instrText xml:space="preserve"> PAGEREF _Toc192760311 \h </w:instrText>
         </w:r>
         <w:r>
           <w:rPr>
@@ -2713,187 +2537,7 @@
             <w:noProof/>
             <w:webHidden/>
           </w:rPr>
-          <w:t>5</w:t>
-        </w:r>
-        <w:r>
-          <w:rPr>
-            <w:noProof/>
-            <w:webHidden/>
-          </w:rPr>
-          <w:fldChar w:fldCharType="end"/>
-        </w:r>
-      </w:hyperlink>
-    </w:p>
-    <w:p>
-      <w:pPr>
-        <w:pStyle w:val="TM2"/>
-        <w:tabs>
-          <w:tab w:val="left" w:pos="800"/>
-          <w:tab w:val="right" w:leader="dot" w:pos="9060"/>
-        </w:tabs>
-        <w:rPr>
-          <w:rFonts w:eastAsiaTheme="minorEastAsia" w:cstheme="minorBidi"/>
-          <w:smallCaps w:val="0"/>
-          <w:noProof/>
-          <w:sz w:val="22"/>
-          <w:szCs w:val="22"/>
-        </w:rPr>
-      </w:pPr>
-      <w:hyperlink w:anchor="_Toc308526344" w:history="1">
-        <w:r>
-          <w:rPr>
-            <w:rStyle w:val="Lienhypertexte"/>
-            <w:noProof/>
-          </w:rPr>
-          <w:t>6.2</w:t>
-        </w:r>
-        <w:r>
-          <w:rPr>
-            <w:rFonts w:eastAsiaTheme="minorEastAsia" w:cstheme="minorBidi"/>
-            <w:smallCaps w:val="0"/>
-            <w:noProof/>
-            <w:sz w:val="22"/>
-            <w:szCs w:val="22"/>
-          </w:rPr>
-          <w:tab/>
-        </w:r>
-        <w:r>
-          <w:rPr>
-            <w:rStyle w:val="Lienhypertexte"/>
-            <w:noProof/>
-          </w:rPr>
-          <w:t>Bilan de la planification</w:t>
-        </w:r>
-        <w:r>
-          <w:rPr>
-            <w:noProof/>
-            <w:webHidden/>
-          </w:rPr>
-          <w:tab/>
-        </w:r>
-        <w:r>
-          <w:rPr>
-            <w:noProof/>
-            <w:webHidden/>
-          </w:rPr>
-          <w:fldChar w:fldCharType="begin"/>
-        </w:r>
-        <w:r>
-          <w:rPr>
-            <w:noProof/>
-            <w:webHidden/>
-          </w:rPr>
-          <w:instrText xml:space="preserve"> PAGEREF _Toc308526344 \h </w:instrText>
-        </w:r>
-        <w:r>
-          <w:rPr>
-            <w:noProof/>
-            <w:webHidden/>
-          </w:rPr>
-        </w:r>
-        <w:r>
-          <w:rPr>
-            <w:noProof/>
-            <w:webHidden/>
-          </w:rPr>
-          <w:fldChar w:fldCharType="separate"/>
-        </w:r>
-        <w:r>
-          <w:rPr>
-            <w:noProof/>
-            <w:webHidden/>
-          </w:rPr>
-          <w:t>5</w:t>
-        </w:r>
-        <w:r>
-          <w:rPr>
-            <w:noProof/>
-            <w:webHidden/>
-          </w:rPr>
-          <w:fldChar w:fldCharType="end"/>
-        </w:r>
-      </w:hyperlink>
-    </w:p>
-    <w:p>
-      <w:pPr>
-        <w:pStyle w:val="TM2"/>
-        <w:tabs>
-          <w:tab w:val="left" w:pos="800"/>
-          <w:tab w:val="right" w:leader="dot" w:pos="9060"/>
-        </w:tabs>
-        <w:rPr>
-          <w:rFonts w:eastAsiaTheme="minorEastAsia" w:cstheme="minorBidi"/>
-          <w:smallCaps w:val="0"/>
-          <w:noProof/>
-          <w:sz w:val="22"/>
-          <w:szCs w:val="22"/>
-        </w:rPr>
-      </w:pPr>
-      <w:hyperlink w:anchor="_Toc308526345" w:history="1">
-        <w:r>
-          <w:rPr>
-            <w:rStyle w:val="Lienhypertexte"/>
-            <w:noProof/>
-          </w:rPr>
-          <w:t>6.3</w:t>
-        </w:r>
-        <w:r>
-          <w:rPr>
-            <w:rFonts w:eastAsiaTheme="minorEastAsia" w:cstheme="minorBidi"/>
-            <w:smallCaps w:val="0"/>
-            <w:noProof/>
-            <w:sz w:val="22"/>
-            <w:szCs w:val="22"/>
-          </w:rPr>
-          <w:tab/>
-        </w:r>
-        <w:r>
-          <w:rPr>
-            <w:rStyle w:val="Lienhypertexte"/>
-            <w:noProof/>
-          </w:rPr>
-          <w:t>Bilan personnel</w:t>
-        </w:r>
-        <w:r>
-          <w:rPr>
-            <w:noProof/>
-            <w:webHidden/>
-          </w:rPr>
-          <w:tab/>
-        </w:r>
-        <w:r>
-          <w:rPr>
-            <w:noProof/>
-            <w:webHidden/>
-          </w:rPr>
-          <w:fldChar w:fldCharType="begin"/>
-        </w:r>
-        <w:r>
-          <w:rPr>
-            <w:noProof/>
-            <w:webHidden/>
-          </w:rPr>
-          <w:instrText xml:space="preserve"> PAGEREF _Toc308526345 \h </w:instrText>
-        </w:r>
-        <w:r>
-          <w:rPr>
-            <w:noProof/>
-            <w:webHidden/>
-          </w:rPr>
-        </w:r>
-        <w:r>
-          <w:rPr>
-            <w:noProof/>
-            <w:webHidden/>
-          </w:rPr>
-          <w:fldChar w:fldCharType="separate"/>
-        </w:r>
-        <w:r>
-          <w:rPr>
-            <w:noProof/>
-            <w:webHidden/>
-          </w:rPr>
-          <w:t>5</w:t>
+          <w:t>7</w:t>
         </w:r>
         <w:r>
           <w:rPr>
@@ -2917,11 +2561,13 @@
           <w:bCs w:val="0"/>
           <w:caps w:val="0"/>
           <w:noProof/>
-          <w:sz w:val="22"/>
-          <w:szCs w:val="22"/>
+          <w:kern w:val="2"/>
+          <w:sz w:val="24"/>
+          <w:szCs w:val="24"/>
+          <w14:ligatures w14:val="standardContextual"/>
         </w:rPr>
       </w:pPr>
-      <w:hyperlink w:anchor="_Toc308526346" w:history="1">
+      <w:hyperlink w:anchor="_Toc192760312" w:history="1">
         <w:r>
           <w:rPr>
             <w:rStyle w:val="Lienhypertexte"/>
@@ -2936,8 +2582,10 @@
             <w:bCs w:val="0"/>
             <w:caps w:val="0"/>
             <w:noProof/>
-            <w:sz w:val="22"/>
-            <w:szCs w:val="22"/>
+            <w:kern w:val="2"/>
+            <w:sz w:val="24"/>
+            <w:szCs w:val="24"/>
+            <w14:ligatures w14:val="standardContextual"/>
           </w:rPr>
           <w:tab/>
         </w:r>
@@ -2946,7 +2594,7 @@
             <w:rStyle w:val="Lienhypertexte"/>
             <w:noProof/>
           </w:rPr>
-          <w:t>Divers</w:t>
+          <w:t>Annexes</w:t>
         </w:r>
         <w:r>
           <w:rPr>
@@ -2967,7 +2615,7 @@
             <w:noProof/>
             <w:webHidden/>
           </w:rPr>
-          <w:instrText xml:space="preserve"> PAGEREF _Toc308526346 \h </w:instrText>
+          <w:instrText xml:space="preserve"> PAGEREF _Toc192760312 \h </w:instrText>
         </w:r>
         <w:r>
           <w:rPr>
@@ -2987,371 +2635,7 @@
             <w:noProof/>
             <w:webHidden/>
           </w:rPr>
-          <w:t>6</w:t>
-        </w:r>
-        <w:r>
-          <w:rPr>
-            <w:noProof/>
-            <w:webHidden/>
-          </w:rPr>
-          <w:fldChar w:fldCharType="end"/>
-        </w:r>
-      </w:hyperlink>
-    </w:p>
-    <w:p>
-      <w:pPr>
-        <w:pStyle w:val="TM2"/>
-        <w:tabs>
-          <w:tab w:val="left" w:pos="800"/>
-          <w:tab w:val="right" w:leader="dot" w:pos="9060"/>
-        </w:tabs>
-        <w:rPr>
-          <w:rFonts w:eastAsiaTheme="minorEastAsia" w:cstheme="minorBidi"/>
-          <w:smallCaps w:val="0"/>
-          <w:noProof/>
-          <w:sz w:val="22"/>
-          <w:szCs w:val="22"/>
-        </w:rPr>
-      </w:pPr>
-      <w:hyperlink w:anchor="_Toc308526347" w:history="1">
-        <w:r>
-          <w:rPr>
-            <w:rStyle w:val="Lienhypertexte"/>
-            <w:noProof/>
-          </w:rPr>
-          <w:t>7.1</w:t>
-        </w:r>
-        <w:r>
-          <w:rPr>
-            <w:rFonts w:eastAsiaTheme="minorEastAsia" w:cstheme="minorBidi"/>
-            <w:smallCaps w:val="0"/>
-            <w:noProof/>
-            <w:sz w:val="22"/>
-            <w:szCs w:val="22"/>
-          </w:rPr>
-          <w:tab/>
-        </w:r>
-        <w:r>
-          <w:rPr>
-            <w:rStyle w:val="Lienhypertexte"/>
-            <w:noProof/>
-          </w:rPr>
-          <w:t>Journal de travail</w:t>
-        </w:r>
-        <w:r>
-          <w:rPr>
-            <w:noProof/>
-            <w:webHidden/>
-          </w:rPr>
-          <w:tab/>
-        </w:r>
-        <w:r>
-          <w:rPr>
-            <w:noProof/>
-            <w:webHidden/>
-          </w:rPr>
-          <w:fldChar w:fldCharType="begin"/>
-        </w:r>
-        <w:r>
-          <w:rPr>
-            <w:noProof/>
-            <w:webHidden/>
-          </w:rPr>
-          <w:instrText xml:space="preserve"> PAGEREF _Toc308526347 \h </w:instrText>
-        </w:r>
-        <w:r>
-          <w:rPr>
-            <w:noProof/>
-            <w:webHidden/>
-          </w:rPr>
-        </w:r>
-        <w:r>
-          <w:rPr>
-            <w:noProof/>
-            <w:webHidden/>
-          </w:rPr>
-          <w:fldChar w:fldCharType="separate"/>
-        </w:r>
-        <w:r>
-          <w:rPr>
-            <w:noProof/>
-            <w:webHidden/>
-          </w:rPr>
-          <w:t>6</w:t>
-        </w:r>
-        <w:r>
-          <w:rPr>
-            <w:noProof/>
-            <w:webHidden/>
-          </w:rPr>
-          <w:fldChar w:fldCharType="end"/>
-        </w:r>
-      </w:hyperlink>
-    </w:p>
-    <w:p>
-      <w:pPr>
-        <w:pStyle w:val="TM2"/>
-        <w:tabs>
-          <w:tab w:val="left" w:pos="800"/>
-          <w:tab w:val="right" w:leader="dot" w:pos="9060"/>
-        </w:tabs>
-        <w:rPr>
-          <w:rFonts w:eastAsiaTheme="minorEastAsia" w:cstheme="minorBidi"/>
-          <w:smallCaps w:val="0"/>
-          <w:noProof/>
-          <w:sz w:val="22"/>
-          <w:szCs w:val="22"/>
-        </w:rPr>
-      </w:pPr>
-      <w:hyperlink w:anchor="_Toc308526348" w:history="1">
-        <w:r>
-          <w:rPr>
-            <w:rStyle w:val="Lienhypertexte"/>
-            <w:noProof/>
-          </w:rPr>
-          <w:t>7.2</w:t>
-        </w:r>
-        <w:r>
-          <w:rPr>
-            <w:rFonts w:eastAsiaTheme="minorEastAsia" w:cstheme="minorBidi"/>
-            <w:smallCaps w:val="0"/>
-            <w:noProof/>
-            <w:sz w:val="22"/>
-            <w:szCs w:val="22"/>
-          </w:rPr>
-          <w:tab/>
-        </w:r>
-        <w:r>
-          <w:rPr>
-            <w:rStyle w:val="Lienhypertexte"/>
-            <w:noProof/>
-          </w:rPr>
-          <w:t>Bibliographie</w:t>
-        </w:r>
-        <w:r>
-          <w:rPr>
-            <w:noProof/>
-            <w:webHidden/>
-          </w:rPr>
-          <w:tab/>
-        </w:r>
-        <w:r>
-          <w:rPr>
-            <w:noProof/>
-            <w:webHidden/>
-          </w:rPr>
-          <w:fldChar w:fldCharType="begin"/>
-        </w:r>
-        <w:r>
-          <w:rPr>
-            <w:noProof/>
-            <w:webHidden/>
-          </w:rPr>
-          <w:instrText xml:space="preserve"> PAGEREF _Toc308526348 \h </w:instrText>
-        </w:r>
-        <w:r>
-          <w:rPr>
-            <w:noProof/>
-            <w:webHidden/>
-          </w:rPr>
-        </w:r>
-        <w:r>
-          <w:rPr>
-            <w:noProof/>
-            <w:webHidden/>
-          </w:rPr>
-          <w:fldChar w:fldCharType="separate"/>
-        </w:r>
-        <w:r>
-          <w:rPr>
-            <w:noProof/>
-            <w:webHidden/>
-          </w:rPr>
-          <w:t>6</w:t>
-        </w:r>
-        <w:r>
-          <w:rPr>
-            <w:noProof/>
-            <w:webHidden/>
-          </w:rPr>
-          <w:fldChar w:fldCharType="end"/>
-        </w:r>
-      </w:hyperlink>
-    </w:p>
-    <w:p>
-      <w:pPr>
-        <w:pStyle w:val="TM2"/>
-        <w:tabs>
-          <w:tab w:val="left" w:pos="800"/>
-          <w:tab w:val="right" w:leader="dot" w:pos="9060"/>
-        </w:tabs>
-        <w:rPr>
-          <w:rFonts w:eastAsiaTheme="minorEastAsia" w:cstheme="minorBidi"/>
-          <w:smallCaps w:val="0"/>
-          <w:noProof/>
-          <w:sz w:val="22"/>
-          <w:szCs w:val="22"/>
-        </w:rPr>
-      </w:pPr>
-      <w:hyperlink w:anchor="_Toc308526349" w:history="1">
-        <w:r>
-          <w:rPr>
-            <w:rStyle w:val="Lienhypertexte"/>
-            <w:noProof/>
-          </w:rPr>
-          <w:t>7.3</w:t>
-        </w:r>
-        <w:r>
-          <w:rPr>
-            <w:rFonts w:eastAsiaTheme="minorEastAsia" w:cstheme="minorBidi"/>
-            <w:smallCaps w:val="0"/>
-            <w:noProof/>
-            <w:sz w:val="22"/>
-            <w:szCs w:val="22"/>
-          </w:rPr>
-          <w:tab/>
-        </w:r>
-        <w:r>
-          <w:rPr>
-            <w:rStyle w:val="Lienhypertexte"/>
-            <w:noProof/>
-          </w:rPr>
-          <w:t>Webographie</w:t>
-        </w:r>
-        <w:r>
-          <w:rPr>
-            <w:noProof/>
-            <w:webHidden/>
-          </w:rPr>
-          <w:tab/>
-        </w:r>
-        <w:r>
-          <w:rPr>
-            <w:noProof/>
-            <w:webHidden/>
-          </w:rPr>
-          <w:fldChar w:fldCharType="begin"/>
-        </w:r>
-        <w:r>
-          <w:rPr>
-            <w:noProof/>
-            <w:webHidden/>
-          </w:rPr>
-          <w:instrText xml:space="preserve"> PAGEREF _Toc308526349 \h </w:instrText>
-        </w:r>
-        <w:r>
-          <w:rPr>
-            <w:noProof/>
-            <w:webHidden/>
-          </w:rPr>
-        </w:r>
-        <w:r>
-          <w:rPr>
-            <w:noProof/>
-            <w:webHidden/>
-          </w:rPr>
-          <w:fldChar w:fldCharType="separate"/>
-        </w:r>
-        <w:r>
-          <w:rPr>
-            <w:noProof/>
-            <w:webHidden/>
-          </w:rPr>
-          <w:t>6</w:t>
-        </w:r>
-        <w:r>
-          <w:rPr>
-            <w:noProof/>
-            <w:webHidden/>
-          </w:rPr>
-          <w:fldChar w:fldCharType="end"/>
-        </w:r>
-      </w:hyperlink>
-    </w:p>
-    <w:p>
-      <w:pPr>
-        <w:pStyle w:val="TM10"/>
-        <w:tabs>
-          <w:tab w:val="left" w:pos="400"/>
-          <w:tab w:val="right" w:leader="dot" w:pos="9060"/>
-        </w:tabs>
-        <w:rPr>
-          <w:rFonts w:eastAsiaTheme="minorEastAsia" w:cstheme="minorBidi"/>
-          <w:b w:val="0"/>
-          <w:bCs w:val="0"/>
-          <w:caps w:val="0"/>
-          <w:noProof/>
-          <w:sz w:val="22"/>
-          <w:szCs w:val="22"/>
-        </w:rPr>
-      </w:pPr>
-      <w:hyperlink w:anchor="_Toc308526350" w:history="1">
-        <w:r>
-          <w:rPr>
-            <w:rStyle w:val="Lienhypertexte"/>
-            <w:noProof/>
-          </w:rPr>
-          <w:t>8</w:t>
-        </w:r>
-        <w:r>
-          <w:rPr>
-            <w:rFonts w:eastAsiaTheme="minorEastAsia" w:cstheme="minorBidi"/>
-            <w:b w:val="0"/>
-            <w:bCs w:val="0"/>
-            <w:caps w:val="0"/>
-            <w:noProof/>
-            <w:sz w:val="22"/>
-            <w:szCs w:val="22"/>
-          </w:rPr>
-          <w:tab/>
-        </w:r>
-        <w:r>
-          <w:rPr>
-            <w:rStyle w:val="Lienhypertexte"/>
-            <w:noProof/>
-          </w:rPr>
-          <w:t>Annexes</w:t>
-        </w:r>
-        <w:r>
-          <w:rPr>
-            <w:noProof/>
-            <w:webHidden/>
-          </w:rPr>
-          <w:tab/>
-        </w:r>
-        <w:r>
-          <w:rPr>
-            <w:noProof/>
-            <w:webHidden/>
-          </w:rPr>
-          <w:fldChar w:fldCharType="begin"/>
-        </w:r>
-        <w:r>
-          <w:rPr>
-            <w:noProof/>
-            <w:webHidden/>
-          </w:rPr>
-          <w:instrText xml:space="preserve"> PAGEREF _Toc308526350 \h </w:instrText>
-        </w:r>
-        <w:r>
-          <w:rPr>
-            <w:noProof/>
-            <w:webHidden/>
-          </w:rPr>
-        </w:r>
-        <w:r>
-          <w:rPr>
-            <w:noProof/>
-            <w:webHidden/>
-          </w:rPr>
-          <w:fldChar w:fldCharType="separate"/>
-        </w:r>
-        <w:r>
-          <w:rPr>
-            <w:noProof/>
-            <w:webHidden/>
-          </w:rPr>
-          <w:t>6</w:t>
+          <w:t>7</w:t>
         </w:r>
         <w:r>
           <w:rPr>
@@ -3384,7 +2668,7 @@
       </w:pPr>
       <w:bookmarkStart w:id="0" w:name="_Toc532179955"/>
       <w:bookmarkStart w:id="1" w:name="_Toc165969637"/>
-      <w:bookmarkStart w:id="2" w:name="_Toc308526316"/>
+      <w:bookmarkStart w:id="2" w:name="_Toc192760287"/>
       <w:r>
         <w:lastRenderedPageBreak/>
         <w:t>Spécifications</w:t>
@@ -3402,9 +2686,9 @@
       <w:pPr>
         <w:pStyle w:val="Titre2"/>
       </w:pPr>
-      <w:bookmarkStart w:id="3" w:name="_Toc308526317"/>
-      <w:bookmarkStart w:id="4" w:name="_Toc532179969"/>
-      <w:bookmarkStart w:id="5" w:name="_Toc165969639"/>
+      <w:bookmarkStart w:id="3" w:name="_Toc532179969"/>
+      <w:bookmarkStart w:id="4" w:name="_Toc165969639"/>
+      <w:bookmarkStart w:id="5" w:name="_Toc192760288"/>
       <w:r>
         <w:t>T</w:t>
       </w:r>
@@ -3414,7 +2698,7 @@
       <w:r>
         <w:t>e</w:t>
       </w:r>
-      <w:bookmarkEnd w:id="3"/>
+      <w:bookmarkEnd w:id="5"/>
     </w:p>
     <w:p>
       <w:pPr>
@@ -3446,7 +2730,7 @@
       <w:pPr>
         <w:pStyle w:val="Titre2"/>
       </w:pPr>
-      <w:bookmarkStart w:id="6" w:name="_Toc308526318"/>
+      <w:bookmarkStart w:id="6" w:name="_Toc192760289"/>
       <w:r>
         <w:t>Description</w:t>
       </w:r>
@@ -3474,7 +2758,7 @@
       <w:pPr>
         <w:pStyle w:val="Titre2"/>
       </w:pPr>
-      <w:bookmarkStart w:id="7" w:name="_Toc308526319"/>
+      <w:bookmarkStart w:id="7" w:name="_Toc192760290"/>
       <w:r>
         <w:t>Matériel et logiciels à disposition</w:t>
       </w:r>
@@ -3502,7 +2786,7 @@
       <w:pPr>
         <w:pStyle w:val="Titre2"/>
       </w:pPr>
-      <w:bookmarkStart w:id="8" w:name="_Toc308526320"/>
+      <w:bookmarkStart w:id="8" w:name="_Toc192760291"/>
       <w:r>
         <w:t>P</w:t>
       </w:r>
@@ -3533,7 +2817,7 @@
       <w:pPr>
         <w:pStyle w:val="Titre2"/>
       </w:pPr>
-      <w:bookmarkStart w:id="9" w:name="_Toc308526321"/>
+      <w:bookmarkStart w:id="9" w:name="_Toc192760292"/>
       <w:r>
         <w:t>Cahier des charges</w:t>
       </w:r>
@@ -3543,11 +2827,14 @@
       <w:pPr>
         <w:pStyle w:val="Titre3"/>
       </w:pPr>
-      <w:bookmarkStart w:id="10" w:name="_Toc308526322"/>
-      <w:r>
-        <w:t xml:space="preserve">Objectifs et portée du projet </w:t>
+      <w:bookmarkStart w:id="10" w:name="_Toc192760293"/>
+      <w:r>
+        <w:t>Objectifs et portée du projet</w:t>
       </w:r>
       <w:bookmarkEnd w:id="10"/>
+      <w:r>
+        <w:t xml:space="preserve"> </w:t>
+      </w:r>
     </w:p>
     <w:p>
       <w:pPr>
@@ -3573,7 +2860,7 @@
       <w:pPr>
         <w:pStyle w:val="Titre3"/>
       </w:pPr>
-      <w:bookmarkStart w:id="11" w:name="_Toc308526324"/>
+      <w:bookmarkStart w:id="11" w:name="_Toc192760294"/>
       <w:r>
         <w:t>Fonctionnalités requises (du point de vue de l’utilisateur)</w:t>
       </w:r>
@@ -3618,7 +2905,7 @@
       <w:pPr>
         <w:pStyle w:val="Titre3"/>
       </w:pPr>
-      <w:bookmarkStart w:id="12" w:name="_Toc308526326"/>
+      <w:bookmarkStart w:id="12" w:name="_Toc192760295"/>
       <w:r>
         <w:t>Travail à réaliser par l'apprenti</w:t>
       </w:r>
@@ -3701,8 +2988,18 @@
           <w:bCs/>
         </w:rPr>
         <w:lastRenderedPageBreak/>
-        <w:t xml:space="preserve"> Contraintes</w:t>
-      </w:r>
+        <w:t xml:space="preserve"> </w:t>
+      </w:r>
+      <w:bookmarkStart w:id="13" w:name="_Toc192760296"/>
+      <w:r>
+        <w:rPr>
+          <w:rStyle w:val="lev"/>
+          <w:b w:val="0"/>
+          <w:bCs/>
+        </w:rPr>
+        <w:t>Contraintes</w:t>
+      </w:r>
+      <w:bookmarkEnd w:id="13"/>
     </w:p>
     <w:p>
       <w:pPr>
@@ -3761,9 +3058,11 @@
       <w:pPr>
         <w:pStyle w:val="Titre2"/>
       </w:pPr>
+      <w:bookmarkStart w:id="14" w:name="_Toc192760297"/>
       <w:r>
         <w:t>Livraison</w:t>
       </w:r>
+      <w:bookmarkEnd w:id="14"/>
     </w:p>
     <w:p>
       <w:pPr>
@@ -3773,7 +3072,6 @@
           <w:numId w:val="7"/>
         </w:numPr>
       </w:pPr>
-      <w:bookmarkStart w:id="13" w:name="_Toc308526330"/>
       <w:r>
         <w:t>Le code</w:t>
       </w:r>
@@ -3818,10 +3116,11 @@
       <w:pPr>
         <w:pStyle w:val="Titre2"/>
       </w:pPr>
+      <w:bookmarkStart w:id="15" w:name="_Toc192760298"/>
       <w:r>
         <w:t>Validation et conditions de réussite</w:t>
       </w:r>
-      <w:bookmarkEnd w:id="13"/>
+      <w:bookmarkEnd w:id="15"/>
     </w:p>
     <w:p>
       <w:pPr>
@@ -3863,35 +3162,34 @@
       <w:pPr>
         <w:pStyle w:val="Titre1"/>
       </w:pPr>
-      <w:bookmarkStart w:id="14" w:name="_Toc532179957"/>
-      <w:bookmarkStart w:id="15" w:name="_Toc165969641"/>
-      <w:bookmarkStart w:id="16" w:name="_Toc308526332"/>
+      <w:bookmarkStart w:id="16" w:name="_Toc532179957"/>
+      <w:bookmarkStart w:id="17" w:name="_Toc165969641"/>
+      <w:bookmarkStart w:id="18" w:name="_Toc192760299"/>
+      <w:bookmarkEnd w:id="3"/>
       <w:bookmarkEnd w:id="4"/>
-      <w:bookmarkEnd w:id="5"/>
       <w:r>
         <w:t>Analyse</w:t>
       </w:r>
-      <w:bookmarkEnd w:id="14"/>
-      <w:bookmarkEnd w:id="15"/>
       <w:bookmarkEnd w:id="16"/>
+      <w:bookmarkEnd w:id="17"/>
+      <w:bookmarkEnd w:id="18"/>
     </w:p>
     <w:p>
       <w:pPr>
         <w:pStyle w:val="Titre2"/>
       </w:pPr>
-      <w:bookmarkStart w:id="17" w:name="_Toc308526333"/>
+      <w:bookmarkStart w:id="19" w:name="_Toc192760300"/>
       <w:r>
         <w:t>Opportunités</w:t>
       </w:r>
-      <w:bookmarkEnd w:id="17"/>
+      <w:bookmarkEnd w:id="19"/>
     </w:p>
     <w:p>
       <w:pPr>
         <w:ind w:left="567"/>
       </w:pPr>
-      <w:bookmarkStart w:id="18" w:name="_Toc532179964"/>
-      <w:bookmarkStart w:id="19" w:name="_Toc165969648"/>
-      <w:bookmarkStart w:id="20" w:name="_Toc308526337"/>
+      <w:bookmarkStart w:id="20" w:name="_Toc532179964"/>
+      <w:bookmarkStart w:id="21" w:name="_Toc165969648"/>
       <w:r>
         <w:t>- Compétences développées : Programmation orientée objet en C#, gestion des entrées utilisateur, manipulation des mathématiques pour la trajectoire</w:t>
       </w:r>
@@ -3931,34 +3229,34 @@
       <w:pPr>
         <w:pStyle w:val="Titre1"/>
       </w:pPr>
+      <w:bookmarkStart w:id="22" w:name="_Toc192760301"/>
       <w:r>
         <w:t>Réalisation</w:t>
       </w:r>
-      <w:bookmarkEnd w:id="18"/>
-      <w:bookmarkEnd w:id="19"/>
       <w:bookmarkEnd w:id="20"/>
-    </w:p>
-    <w:p>
-      <w:pPr>
-        <w:pStyle w:val="Titre2"/>
-      </w:pPr>
-      <w:bookmarkStart w:id="21" w:name="_Toc532179965"/>
-      <w:bookmarkStart w:id="22" w:name="_Toc165969649"/>
-      <w:bookmarkStart w:id="23" w:name="_Toc308526338"/>
-      <w:r>
-        <w:t>Dossier de Réalisation</w:t>
-      </w:r>
       <w:bookmarkEnd w:id="21"/>
       <w:bookmarkEnd w:id="22"/>
+    </w:p>
+    <w:p>
+      <w:pPr>
+        <w:pStyle w:val="Titre2"/>
+      </w:pPr>
+      <w:bookmarkStart w:id="23" w:name="_Toc532179965"/>
+      <w:bookmarkStart w:id="24" w:name="_Toc165969649"/>
+      <w:bookmarkStart w:id="25" w:name="_Toc192760302"/>
+      <w:r>
+        <w:t>Dossier de Réalisation</w:t>
+      </w:r>
       <w:bookmarkEnd w:id="23"/>
+      <w:bookmarkEnd w:id="24"/>
+      <w:bookmarkEnd w:id="25"/>
     </w:p>
     <w:p>
       <w:pPr>
         <w:pStyle w:val="Retraitcorpsdetexte"/>
       </w:pPr>
-      <w:bookmarkStart w:id="24" w:name="_Toc532179960"/>
-      <w:bookmarkStart w:id="25" w:name="_Toc165969644"/>
-      <w:bookmarkStart w:id="26" w:name="_Toc308526339"/>
+      <w:bookmarkStart w:id="26" w:name="_Toc532179960"/>
+      <w:bookmarkStart w:id="27" w:name="_Toc165969644"/>
       <w:r>
         <w:t xml:space="preserve">Pour réaliser ce projet, j'ai décidé de le découper </w:t>
       </w:r>
@@ -4259,9 +3557,11 @@
       <w:pPr>
         <w:pStyle w:val="Titre2"/>
       </w:pPr>
+      <w:bookmarkStart w:id="28" w:name="_Toc192760303"/>
       <w:r>
         <w:t>Logique du jeu</w:t>
       </w:r>
+      <w:bookmarkEnd w:id="28"/>
     </w:p>
     <w:p>
       <w:pPr>
@@ -4348,18 +3648,19 @@
       <w:pPr>
         <w:pStyle w:val="Titre2"/>
       </w:pPr>
+      <w:bookmarkStart w:id="29" w:name="_Toc192760304"/>
       <w:r>
         <w:t>Utilisation de l'IA</w:t>
       </w:r>
+      <w:bookmarkEnd w:id="29"/>
     </w:p>
     <w:p>
       <w:pPr>
         <w:pStyle w:val="Retraitcorpsdetexte"/>
       </w:pPr>
     </w:p>
-    <w:bookmarkEnd w:id="24"/>
-    <w:bookmarkEnd w:id="25"/>
     <w:bookmarkEnd w:id="26"/>
+    <w:bookmarkEnd w:id="27"/>
     <w:p>
       <w:pPr>
         <w:pStyle w:val="Retraitcorpsdetexte"/>
@@ -4414,79 +3715,79 @@
       <w:pPr>
         <w:pStyle w:val="Titre1"/>
       </w:pPr>
-      <w:bookmarkStart w:id="27" w:name="_Toc532179966"/>
-      <w:bookmarkStart w:id="28" w:name="_Toc165969650"/>
-      <w:bookmarkStart w:id="29" w:name="_Toc308526340"/>
+      <w:bookmarkStart w:id="30" w:name="_Toc532179966"/>
+      <w:bookmarkStart w:id="31" w:name="_Toc165969650"/>
+      <w:bookmarkStart w:id="32" w:name="_Toc192760305"/>
       <w:r>
         <w:t>Tests</w:t>
-      </w:r>
-      <w:bookmarkEnd w:id="27"/>
-      <w:bookmarkEnd w:id="28"/>
-      <w:bookmarkEnd w:id="29"/>
-    </w:p>
-    <w:p>
-      <w:pPr>
-        <w:pStyle w:val="Titre2"/>
-      </w:pPr>
-      <w:bookmarkStart w:id="30" w:name="_Toc532179968"/>
-      <w:bookmarkStart w:id="31" w:name="_Toc165969652"/>
-      <w:bookmarkStart w:id="32" w:name="_Ref308525868"/>
-      <w:bookmarkStart w:id="33" w:name="_Toc308526341"/>
-      <w:r>
-        <w:t>Dossier des tests</w:t>
       </w:r>
       <w:bookmarkEnd w:id="30"/>
       <w:bookmarkEnd w:id="31"/>
       <w:bookmarkEnd w:id="32"/>
+    </w:p>
+    <w:p>
+      <w:pPr>
+        <w:pStyle w:val="Titre2"/>
+      </w:pPr>
+      <w:bookmarkStart w:id="33" w:name="_Toc532179968"/>
+      <w:bookmarkStart w:id="34" w:name="_Toc165969652"/>
+      <w:bookmarkStart w:id="35" w:name="_Ref308525868"/>
+      <w:bookmarkStart w:id="36" w:name="_Toc192760306"/>
+      <w:r>
+        <w:t>Dossier des tests</w:t>
+      </w:r>
       <w:bookmarkEnd w:id="33"/>
-    </w:p>
-    <w:p>
-      <w:pPr>
-        <w:ind w:left="1134"/>
-      </w:pPr>
-      <w:r>
-        <w:t xml:space="preserve">J'ai fait 2 tests pour voir si les </w:t>
-      </w:r>
-      <w:proofErr w:type="spellStart"/>
-      <w:r>
-        <w:t>hitboxes</w:t>
-      </w:r>
-      <w:proofErr w:type="spellEnd"/>
-      <w:r>
-        <w:t xml:space="preserve"> retournaient bien une valeur si elles détectaient un point à l'intérieur.</w:t>
-      </w:r>
-    </w:p>
-    <w:p>
-      <w:pPr>
-        <w:ind w:firstLine="708"/>
-      </w:pPr>
-    </w:p>
-    <w:p>
-      <w:pPr>
-        <w:pStyle w:val="Titre1"/>
-      </w:pPr>
-      <w:bookmarkStart w:id="34" w:name="_Toc165969653"/>
-      <w:bookmarkStart w:id="35" w:name="_Toc308526342"/>
-      <w:r>
-        <w:t>Conclusion</w:t>
-      </w:r>
       <w:bookmarkEnd w:id="34"/>
       <w:bookmarkEnd w:id="35"/>
+      <w:bookmarkEnd w:id="36"/>
+    </w:p>
+    <w:p>
+      <w:pPr>
+        <w:ind w:left="1134"/>
+      </w:pPr>
+      <w:r>
+        <w:t xml:space="preserve">J'ai fait 2 tests pour voir si les </w:t>
+      </w:r>
+      <w:proofErr w:type="spellStart"/>
+      <w:r>
+        <w:t>hitboxes</w:t>
+      </w:r>
+      <w:proofErr w:type="spellEnd"/>
+      <w:r>
+        <w:t xml:space="preserve"> retournaient bien une valeur si elles détectaient un point à l'intérieur.</w:t>
+      </w:r>
+    </w:p>
+    <w:p>
+      <w:pPr>
+        <w:ind w:firstLine="708"/>
+      </w:pPr>
+    </w:p>
+    <w:p>
+      <w:pPr>
+        <w:pStyle w:val="Titre1"/>
+      </w:pPr>
+      <w:bookmarkStart w:id="37" w:name="_Toc165969653"/>
+      <w:bookmarkStart w:id="38" w:name="_Toc192760307"/>
+      <w:r>
+        <w:t>Conclusion</w:t>
+      </w:r>
+      <w:bookmarkEnd w:id="37"/>
+      <w:bookmarkEnd w:id="38"/>
     </w:p>
     <w:p>
       <w:pPr>
         <w:pStyle w:val="Titre2"/>
       </w:pPr>
-      <w:bookmarkStart w:id="36" w:name="_Toc165969654"/>
-      <w:bookmarkStart w:id="37" w:name="_Toc308526343"/>
+      <w:bookmarkStart w:id="39" w:name="_Toc165969654"/>
+      <w:bookmarkStart w:id="40" w:name="_Toc192760308"/>
       <w:r>
         <w:t xml:space="preserve">Bilan des </w:t>
       </w:r>
-      <w:bookmarkEnd w:id="36"/>
+      <w:bookmarkEnd w:id="39"/>
       <w:r>
         <w:t>fonctionnalités demandées</w:t>
       </w:r>
-      <w:bookmarkEnd w:id="37"/>
+      <w:bookmarkEnd w:id="40"/>
     </w:p>
     <w:p>
       <w:pPr>
@@ -4496,8 +3797,7 @@
           <w:numId w:val="9"/>
         </w:numPr>
       </w:pPr>
-      <w:bookmarkStart w:id="38" w:name="_Toc165969656"/>
-      <w:bookmarkStart w:id="39" w:name="_Toc308526345"/>
+      <w:bookmarkStart w:id="41" w:name="_Toc165969656"/>
       <w:r>
         <w:t xml:space="preserve">Joueurs : Deux joueurs prenant des tours alternés. </w:t>
       </w:r>
@@ -4881,62 +4181,63 @@
       <w:pPr>
         <w:pStyle w:val="Titre2"/>
       </w:pPr>
+      <w:bookmarkStart w:id="42" w:name="_Toc192760309"/>
       <w:r>
         <w:t>Bilan personnel</w:t>
       </w:r>
-      <w:bookmarkEnd w:id="38"/>
-      <w:bookmarkEnd w:id="39"/>
-    </w:p>
-    <w:p>
-      <w:pPr>
-        <w:ind w:left="1134"/>
-      </w:pPr>
-      <w:r>
-        <w:t>Ce projet m'aura fait découvrir programmation orientée objet et son utilisation dans un projet. Cela m'a permis de me familiariser avec les classes et découvrir ses nombreuses applications et possibilités.</w:t>
-      </w:r>
-    </w:p>
-    <w:p>
-      <w:pPr>
-        <w:ind w:left="1134"/>
-      </w:pPr>
-    </w:p>
-    <w:p>
-      <w:pPr>
-        <w:ind w:left="1134"/>
-      </w:pPr>
-      <w:r>
-        <w:t>Malgré la difficulté à se lancer dans le projet à partir de rien, j'ai pris beaucoup de plaisir à le faire et à apprendre de nouvelles choses. J'aurai aimé aller un peu plus loin et avoir une meilleure finition pendant le temps du projet.</w:t>
-      </w:r>
-    </w:p>
-    <w:p>
-      <w:r>
-        <w:br w:type="page"/>
-      </w:r>
-    </w:p>
-    <w:p/>
-    <w:p>
-      <w:pPr>
-        <w:pStyle w:val="Titre1"/>
-      </w:pPr>
-      <w:bookmarkStart w:id="40" w:name="_Toc532179971"/>
-      <w:bookmarkStart w:id="41" w:name="_Toc165969657"/>
-      <w:bookmarkStart w:id="42" w:name="_Toc308526346"/>
-      <w:r>
-        <w:t>Divers</w:t>
-      </w:r>
-      <w:bookmarkEnd w:id="40"/>
       <w:bookmarkEnd w:id="41"/>
       <w:bookmarkEnd w:id="42"/>
     </w:p>
     <w:p>
       <w:pPr>
+        <w:ind w:left="1134"/>
+      </w:pPr>
+      <w:r>
+        <w:t>Ce projet m'aura fait découvrir programmation orientée objet et son utilisation dans un projet. Cela m'a permis de me familiariser avec les classes et découvrir ses nombreuses applications et possibilités.</w:t>
+      </w:r>
+    </w:p>
+    <w:p>
+      <w:pPr>
+        <w:ind w:left="1134"/>
+      </w:pPr>
+    </w:p>
+    <w:p>
+      <w:pPr>
+        <w:ind w:left="1134"/>
+      </w:pPr>
+      <w:r>
+        <w:t>Malgré la difficulté à se lancer dans le projet à partir de rien, j'ai pris beaucoup de plaisir à le faire et à apprendre de nouvelles choses. J'aurai aimé aller un peu plus loin et avoir une meilleure finition pendant le temps du projet.</w:t>
+      </w:r>
+    </w:p>
+    <w:p>
+      <w:r>
+        <w:br w:type="page"/>
+      </w:r>
+    </w:p>
+    <w:p/>
+    <w:p>
+      <w:pPr>
+        <w:pStyle w:val="Titre1"/>
+      </w:pPr>
+      <w:bookmarkStart w:id="43" w:name="_Toc532179971"/>
+      <w:bookmarkStart w:id="44" w:name="_Toc165969657"/>
+      <w:bookmarkStart w:id="45" w:name="_Toc192760310"/>
+      <w:r>
+        <w:t>Divers</w:t>
+      </w:r>
+      <w:bookmarkEnd w:id="43"/>
+      <w:bookmarkEnd w:id="44"/>
+      <w:bookmarkEnd w:id="45"/>
+    </w:p>
+    <w:p>
+      <w:pPr>
         <w:pStyle w:val="Titre2"/>
       </w:pPr>
-      <w:bookmarkStart w:id="43" w:name="_Toc308526349"/>
+      <w:bookmarkStart w:id="46" w:name="_Toc192760311"/>
       <w:r>
         <w:t>Webographie</w:t>
       </w:r>
-      <w:bookmarkEnd w:id="43"/>
+      <w:bookmarkEnd w:id="46"/>
     </w:p>
     <w:p>
       <w:pPr>
@@ -5011,11 +4312,11 @@
       <w:pPr>
         <w:pStyle w:val="Titre1"/>
       </w:pPr>
-      <w:bookmarkStart w:id="44" w:name="_Toc308526350"/>
+      <w:bookmarkStart w:id="47" w:name="_Toc192760312"/>
       <w:r>
         <w:t>Annexes</w:t>
       </w:r>
-      <w:bookmarkEnd w:id="44"/>
+      <w:bookmarkEnd w:id="47"/>
     </w:p>
     <w:p>
       <w:pPr>
@@ -5779,7 +5080,7 @@
     <mc:AlternateContent>
       <mc:Choice Requires="v">
         <w:pict>
-          <v:shapetype w14:anchorId="47B9C6F9" id="_x0000_t75" coordsize="21600,21600" o:spt="75" o:preferrelative="t" path="m@4@5l@4@11@9@11@9@5xe" filled="f" stroked="f">
+          <v:shapetype w14:anchorId="3D90CFFF" id="_x0000_t75" coordsize="21600,21600" o:spt="75" o:preferrelative="t" path="m@4@5l@4@11@9@11@9@5xe" filled="f" stroked="f">
             <v:stroke joinstyle="miter"/>
             <v:formulas>
               <v:f eqn="if lineDrawn pixelLineWidth 0"/>
@@ -5798,17 +5099,17 @@
             <v:path o:extrusionok="f" gradientshapeok="t" o:connecttype="rect"/>
             <o:lock v:ext="edit" aspectratio="t"/>
           </v:shapetype>
-          <v:shape id="Image 1943985658" o:spid="_x0000_i1025" type="#_x0000_t75" style="width:12pt;height:12pt;visibility:visible;mso-wrap-style:square">
+          <v:shape id="Image 1620928183" o:spid="_x0000_i1025" type="#_x0000_t75" style="width:12pt;height:12pt;visibility:visible;mso-wrap-style:square">
             <v:imagedata r:id="rId1" o:title=""/>
           </v:shape>
         </w:pict>
       </mc:Choice>
       <mc:Fallback>
         <w:drawing>
-          <wp:inline distT="0" distB="0" distL="0" distR="0" wp14:anchorId="3DDAE1B7" wp14:editId="1111FC81">
+          <wp:inline distT="0" distB="0" distL="0" distR="0" wp14:anchorId="003F6448" wp14:editId="1AF6D981">
             <wp:extent cx="152400" cy="152400"/>
             <wp:effectExtent l="0" t="0" r="0" b="0"/>
-            <wp:docPr id="1943985658" name="Image 1943985658"/>
+            <wp:docPr id="1620928183" name="Image 1620928183"/>
             <wp:cNvGraphicFramePr>
               <a:graphicFrameLocks xmlns:a="http://schemas.openxmlformats.org/drawingml/2006/main" noChangeAspect="1"/>
             </wp:cNvGraphicFramePr>
@@ -7712,7 +7013,6 @@
     <w:next w:val="Normal"/>
     <w:autoRedefine/>
     <w:uiPriority w:val="39"/>
-    <w:semiHidden/>
     <w:rsid w:val="00656974"/>
     <w:pPr>
       <w:spacing w:before="120" w:after="120"/>
@@ -7729,7 +7029,6 @@
     <w:next w:val="Normal"/>
     <w:autoRedefine/>
     <w:uiPriority w:val="39"/>
-    <w:semiHidden/>
     <w:rsid w:val="007F30AE"/>
     <w:pPr>
       <w:ind w:left="200"/>
@@ -7744,7 +7043,6 @@
     <w:next w:val="Normal"/>
     <w:autoRedefine/>
     <w:uiPriority w:val="39"/>
-    <w:semiHidden/>
     <w:rsid w:val="007F30AE"/>
     <w:pPr>
       <w:ind w:left="400"/>

</xml_diff>

<commit_message>
doc(Rapport) Corrections fautes et affichage
</commit_message>
<xml_diff>
--- a/doc/Rapport de projet.docx
+++ b/doc/Rapport de projet.docx
@@ -2686,9 +2686,9 @@
       <w:pPr>
         <w:pStyle w:val="Titre2"/>
       </w:pPr>
-      <w:bookmarkStart w:id="3" w:name="_Toc532179969"/>
-      <w:bookmarkStart w:id="4" w:name="_Toc165969639"/>
-      <w:bookmarkStart w:id="5" w:name="_Toc192760288"/>
+      <w:bookmarkStart w:id="3" w:name="_Toc192760288"/>
+      <w:bookmarkStart w:id="4" w:name="_Toc532179969"/>
+      <w:bookmarkStart w:id="5" w:name="_Toc165969639"/>
       <w:r>
         <w:t>T</w:t>
       </w:r>
@@ -2698,7 +2698,7 @@
       <w:r>
         <w:t>e</w:t>
       </w:r>
-      <w:bookmarkEnd w:id="5"/>
+      <w:bookmarkEnd w:id="3"/>
     </w:p>
     <w:p>
       <w:pPr>
@@ -3165,8 +3165,8 @@
       <w:bookmarkStart w:id="16" w:name="_Toc532179957"/>
       <w:bookmarkStart w:id="17" w:name="_Toc165969641"/>
       <w:bookmarkStart w:id="18" w:name="_Toc192760299"/>
-      <w:bookmarkEnd w:id="3"/>
       <w:bookmarkEnd w:id="4"/>
+      <w:bookmarkEnd w:id="5"/>
       <w:r>
         <w:t>Analyse</w:t>
       </w:r>
@@ -3254,6 +3254,7 @@
     <w:p>
       <w:pPr>
         <w:pStyle w:val="Retraitcorpsdetexte"/>
+        <w:ind w:left="567"/>
       </w:pPr>
       <w:bookmarkStart w:id="26" w:name="_Toc532179960"/>
       <w:bookmarkStart w:id="27" w:name="_Toc165969644"/>
@@ -3261,13 +3262,14 @@
         <w:t xml:space="preserve">Pour réaliser ce projet, j'ai décidé de le découper </w:t>
       </w:r>
       <w:r>
-        <w:t xml:space="preserve">les classes comme </w:t>
-      </w:r>
-      <w:proofErr w:type="gramStart"/>
-      <w:r>
-        <w:t>ceci:</w:t>
-      </w:r>
-      <w:proofErr w:type="gramEnd"/>
+        <w:t>les classes comme ceci</w:t>
+      </w:r>
+      <w:r>
+        <w:t xml:space="preserve"> </w:t>
+      </w:r>
+      <w:r>
+        <w:t>:</w:t>
+      </w:r>
     </w:p>
     <w:p>
       <w:pPr>
@@ -3327,6 +3329,18 @@
     </w:p>
     <w:p>
       <w:pPr>
+        <w:rPr>
+          <w:rFonts w:ascii="Times New Roman" w:hAnsi="Times New Roman"/>
+          <w:sz w:val="24"/>
+          <w:szCs w:val="24"/>
+        </w:rPr>
+      </w:pPr>
+      <w:r>
+        <w:br w:type="page"/>
+      </w:r>
+    </w:p>
+    <w:p>
+      <w:pPr>
         <w:pStyle w:val="NormalWeb"/>
         <w:numPr>
           <w:ilvl w:val="0"/>
@@ -3337,6 +3351,7 @@
         <w:rPr>
           <w:rFonts w:hAnsi="Symbol"/>
         </w:rPr>
+        <w:lastRenderedPageBreak/>
         <w:t></w:t>
       </w:r>
       <w:r>
@@ -3356,11 +3371,7 @@
         <w:t>d</w:t>
       </w:r>
       <w:r>
-        <w:t xml:space="preserve">es cœurs). Le score est actualisé </w:t>
-      </w:r>
-      <w:r>
-        <w:lastRenderedPageBreak/>
-        <w:t>automatiquement à chaque modification de vie, offrant ainsi une visibilité claire et intuitive pour les joueurs.</w:t>
+        <w:t>es cœurs). Le score est actualisé automatiquement à chaque modification de vie, offrant ainsi une visibilité claire et intuitive pour les joueurs.</w:t>
       </w:r>
     </w:p>
     <w:p>
@@ -4879,7 +4890,7 @@
               <w:noProof/>
               <w:szCs w:val="16"/>
             </w:rPr>
-            <w:t>11.03.2025 19:55</w:t>
+            <w:t>13.03.2025 12:11</w:t>
           </w:r>
           <w:r>
             <w:rPr>
@@ -5080,7 +5091,7 @@
     <mc:AlternateContent>
       <mc:Choice Requires="v">
         <w:pict>
-          <v:shapetype w14:anchorId="3D90CFFF" id="_x0000_t75" coordsize="21600,21600" o:spt="75" o:preferrelative="t" path="m@4@5l@4@11@9@11@9@5xe" filled="f" stroked="f">
+          <v:shapetype w14:anchorId="55893D10" id="_x0000_t75" coordsize="21600,21600" o:spt="75" o:preferrelative="t" path="m@4@5l@4@11@9@11@9@5xe" filled="f" stroked="f">
             <v:stroke joinstyle="miter"/>
             <v:formulas>
               <v:f eqn="if lineDrawn pixelLineWidth 0"/>
@@ -5099,17 +5110,17 @@
             <v:path o:extrusionok="f" gradientshapeok="t" o:connecttype="rect"/>
             <o:lock v:ext="edit" aspectratio="t"/>
           </v:shapetype>
-          <v:shape id="Image 1620928183" o:spid="_x0000_i1025" type="#_x0000_t75" style="width:12pt;height:12pt;visibility:visible;mso-wrap-style:square">
+          <v:shape id="Image 134554702" o:spid="_x0000_i1025" type="#_x0000_t75" style="width:12pt;height:12pt;visibility:visible;mso-wrap-style:square">
             <v:imagedata r:id="rId1" o:title=""/>
           </v:shape>
         </w:pict>
       </mc:Choice>
       <mc:Fallback>
         <w:drawing>
-          <wp:inline distT="0" distB="0" distL="0" distR="0" wp14:anchorId="003F6448" wp14:editId="1AF6D981">
+          <wp:inline distT="0" distB="0" distL="0" distR="0" wp14:anchorId="72F2C6B3" wp14:editId="66BDC6D9">
             <wp:extent cx="152400" cy="152400"/>
             <wp:effectExtent l="0" t="0" r="0" b="0"/>
-            <wp:docPr id="1620928183" name="Image 1620928183"/>
+            <wp:docPr id="134554702" name="Image 134554702"/>
             <wp:cNvGraphicFramePr>
               <a:graphicFrameLocks xmlns:a="http://schemas.openxmlformats.org/drawingml/2006/main" noChangeAspect="1"/>
             </wp:cNvGraphicFramePr>
@@ -7670,6 +7681,17 @@
 </file>
 
 <file path=customXml/item1.xml><?xml version="1.0" encoding="utf-8"?>
+<p:properties xmlns:p="http://schemas.microsoft.com/office/2006/metadata/properties" xmlns:xsi="http://www.w3.org/2001/XMLSchema-instance" xmlns:pc="http://schemas.microsoft.com/office/infopath/2007/PartnerControls">
+  <documentManagement>
+    <lcf76f155ced4ddcb4097134ff3c332f xmlns="bf2f2df3-a963-4452-b0e7-67dabc627c35">
+      <Terms xmlns="http://schemas.microsoft.com/office/infopath/2007/PartnerControls"/>
+    </lcf76f155ced4ddcb4097134ff3c332f>
+    <TaxCatchAll xmlns="f7d9f5a6-831d-4621-8c77-cbcaf993e406" xsi:nil="true"/>
+  </documentManagement>
+</p:properties>
+</file>
+
+<file path=customXml/item2.xml><?xml version="1.0" encoding="utf-8"?>
 <ct:contentTypeSchema xmlns:ct="http://schemas.microsoft.com/office/2006/metadata/contentType" xmlns:ma="http://schemas.microsoft.com/office/2006/metadata/properties/metaAttributes" ct:_="" ma:_="" ma:contentTypeName="Document" ma:contentTypeID="0x0101001ABD9BFFC9E543439C53A2705AE306EF" ma:contentTypeVersion="14" ma:contentTypeDescription="Crée un document." ma:contentTypeScope="" ma:versionID="41827e22f0a2406195029f3799eac37d">
   <xsd:schema xmlns:xsd="http://www.w3.org/2001/XMLSchema" xmlns:xs="http://www.w3.org/2001/XMLSchema" xmlns:p="http://schemas.microsoft.com/office/2006/metadata/properties" xmlns:ns2="bf2f2df3-a963-4452-b0e7-67dabc627c35" xmlns:ns3="f7d9f5a6-831d-4621-8c77-cbcaf993e406" targetNamespace="http://schemas.microsoft.com/office/2006/metadata/properties" ma:root="true" ma:fieldsID="b5448764cb5439448d1ea8eff3aff90d" ns2:_="" ns3:_="">
     <xsd:import namespace="bf2f2df3-a963-4452-b0e7-67dabc627c35"/>
@@ -7898,22 +7920,7 @@
 </ct:contentTypeSchema>
 </file>
 
-<file path=customXml/item2.xml><?xml version="1.0" encoding="utf-8"?>
-<p:properties xmlns:p="http://schemas.microsoft.com/office/2006/metadata/properties" xmlns:xsi="http://www.w3.org/2001/XMLSchema-instance" xmlns:pc="http://schemas.microsoft.com/office/infopath/2007/PartnerControls">
-  <documentManagement>
-    <lcf76f155ced4ddcb4097134ff3c332f xmlns="bf2f2df3-a963-4452-b0e7-67dabc627c35">
-      <Terms xmlns="http://schemas.microsoft.com/office/infopath/2007/PartnerControls"/>
-    </lcf76f155ced4ddcb4097134ff3c332f>
-    <TaxCatchAll xmlns="f7d9f5a6-831d-4621-8c77-cbcaf993e406" xsi:nil="true"/>
-  </documentManagement>
-</p:properties>
-</file>
-
 <file path=customXml/item3.xml><?xml version="1.0" encoding="utf-8"?>
-<b:Sources xmlns:b="http://schemas.openxmlformats.org/officeDocument/2006/bibliography" xmlns="http://schemas.openxmlformats.org/officeDocument/2006/bibliography" SelectedStyle="\APA.XSL" StyleName="APA"/>
-</file>
-
-<file path=customXml/item4.xml><?xml version="1.0" encoding="utf-8"?>
 <?mso-contentType ?>
 <FormTemplates xmlns="http://schemas.microsoft.com/sharepoint/v3/contenttype/forms">
   <Display>DocumentLibraryForm</Display>
@@ -7922,7 +7929,22 @@
 </FormTemplates>
 </file>
 
+<file path=customXml/item4.xml><?xml version="1.0" encoding="utf-8"?>
+<b:Sources xmlns:b="http://schemas.openxmlformats.org/officeDocument/2006/bibliography" xmlns="http://schemas.openxmlformats.org/officeDocument/2006/bibliography" SelectedStyle="\APA.XSL" StyleName="APA"/>
+</file>
+
 <file path=customXml/itemProps1.xml><?xml version="1.0" encoding="utf-8"?>
+<ds:datastoreItem xmlns:ds="http://schemas.openxmlformats.org/officeDocument/2006/customXml" ds:itemID="{4181FC95-92B5-446F-AE57-E4A44C8C450C}">
+  <ds:schemaRefs>
+    <ds:schemaRef ds:uri="http://schemas.microsoft.com/office/2006/metadata/properties"/>
+    <ds:schemaRef ds:uri="http://schemas.microsoft.com/office/infopath/2007/PartnerControls"/>
+    <ds:schemaRef ds:uri="bf2f2df3-a963-4452-b0e7-67dabc627c35"/>
+    <ds:schemaRef ds:uri="f7d9f5a6-831d-4621-8c77-cbcaf993e406"/>
+  </ds:schemaRefs>
+</ds:datastoreItem>
+</file>
+
+<file path=customXml/itemProps2.xml><?xml version="1.0" encoding="utf-8"?>
 <ds:datastoreItem xmlns:ds="http://schemas.openxmlformats.org/officeDocument/2006/customXml" ds:itemID="{81FE595B-3A92-4484-A585-A4037F0DA599}">
   <ds:schemaRefs>
     <ds:schemaRef ds:uri="http://schemas.microsoft.com/office/2006/metadata/contentType"/>
@@ -7941,29 +7963,18 @@
 </ds:datastoreItem>
 </file>
 
-<file path=customXml/itemProps2.xml><?xml version="1.0" encoding="utf-8"?>
-<ds:datastoreItem xmlns:ds="http://schemas.openxmlformats.org/officeDocument/2006/customXml" ds:itemID="{4181FC95-92B5-446F-AE57-E4A44C8C450C}">
+<file path=customXml/itemProps3.xml><?xml version="1.0" encoding="utf-8"?>
+<ds:datastoreItem xmlns:ds="http://schemas.openxmlformats.org/officeDocument/2006/customXml" ds:itemID="{DF8E7934-3F3A-4F32-A7D4-1B248DBE707D}">
   <ds:schemaRefs>
-    <ds:schemaRef ds:uri="http://schemas.microsoft.com/office/2006/metadata/properties"/>
-    <ds:schemaRef ds:uri="http://schemas.microsoft.com/office/infopath/2007/PartnerControls"/>
-    <ds:schemaRef ds:uri="bf2f2df3-a963-4452-b0e7-67dabc627c35"/>
-    <ds:schemaRef ds:uri="f7d9f5a6-831d-4621-8c77-cbcaf993e406"/>
+    <ds:schemaRef ds:uri="http://schemas.microsoft.com/sharepoint/v3/contenttype/forms"/>
   </ds:schemaRefs>
 </ds:datastoreItem>
 </file>
 
-<file path=customXml/itemProps3.xml><?xml version="1.0" encoding="utf-8"?>
+<file path=customXml/itemProps4.xml><?xml version="1.0" encoding="utf-8"?>
 <ds:datastoreItem xmlns:ds="http://schemas.openxmlformats.org/officeDocument/2006/customXml" ds:itemID="{C8C35155-3E6A-4058-B6E4-303717845E3B}">
   <ds:schemaRefs>
     <ds:schemaRef ds:uri="http://schemas.openxmlformats.org/officeDocument/2006/bibliography"/>
   </ds:schemaRefs>
 </ds:datastoreItem>
-</file>
-
-<file path=customXml/itemProps4.xml><?xml version="1.0" encoding="utf-8"?>
-<ds:datastoreItem xmlns:ds="http://schemas.openxmlformats.org/officeDocument/2006/customXml" ds:itemID="{DF8E7934-3F3A-4F32-A7D4-1B248DBE707D}">
-  <ds:schemaRefs>
-    <ds:schemaRef ds:uri="http://schemas.microsoft.com/sharepoint/v3/contenttype/forms"/>
-  </ds:schemaRefs>
-</ds:datastoreItem>
 </file>
</xml_diff>